<commit_message>
Project Plan.docx , Background
Filled out background section and started scope in section 1 of document
</commit_message>
<xml_diff>
--- a/Documentation/Project Plan.docx
+++ b/Documentation/Project Plan.docx
@@ -72,17 +72,20 @@
       </w:r>
       <w:proofErr w:type="spellStart"/>
       <w:r>
-        <w:t>Guarve</w:t>
+        <w:t>G</w:t>
+      </w:r>
+      <w:r>
+        <w:t>auruv</w:t>
       </w:r>
       <w:proofErr w:type="spellEnd"/>
       <w:r>
-        <w:t xml:space="preserve"> </w:t>
+        <w:t xml:space="preserve"> Grover</w:t>
       </w:r>
       <w:r>
         <w:rPr>
           <w:highlight w:val="yellow"/>
         </w:rPr>
-        <w:t>……………. S……….</w:t>
+        <w:t xml:space="preserve"> S……….</w:t>
       </w:r>
     </w:p>
     <w:p/>
@@ -782,106 +785,282 @@
     </w:p>
     <w:p>
       <w:pPr>
-        <w:jc w:val="both"/>
-        <w:rPr>
-          <w:i/>
-        </w:rPr>
-      </w:pPr>
-    </w:p>
-    <w:p>
-      <w:pPr>
         <w:pStyle w:val="BodyText"/>
-        <w:rPr>
-          <w:highlight w:val="green"/>
-        </w:rPr>
-      </w:pPr>
-      <w:r>
-        <w:rPr>
-          <w:highlight w:val="green"/>
-        </w:rPr>
-        <w:t>The Patient Medical Information System (PMIS) construction project is designed to re-engineer the Health and Community Services’ existing PMIS to a new, open-systems platform, while at the same time extending its scope by integrating Midwives notification and Waiting list data.</w:t>
+      </w:pPr>
+      <w:r>
+        <w:br/>
+      </w:r>
+      <w:r>
+        <w:t xml:space="preserve">The Victoria State Accident </w:t>
+      </w:r>
+      <w:proofErr w:type="spellStart"/>
+      <w:r>
+        <w:t>DataSet</w:t>
+      </w:r>
+      <w:proofErr w:type="spellEnd"/>
+      <w:r>
+        <w:t xml:space="preserve"> </w:t>
+      </w:r>
+      <w:r>
+        <w:t xml:space="preserve">2015-2020 </w:t>
+      </w:r>
+      <w:r>
+        <w:t>(VSADS) project aims to modernize and enhance the existing accident data collection system operated by the Vic</w:t>
+      </w:r>
+      <w:r>
+        <w:t>Roads</w:t>
+      </w:r>
+      <w:r>
+        <w:t xml:space="preserve">. </w:t>
+      </w:r>
+      <w:r>
+        <w:t>T</w:t>
+      </w:r>
+      <w:r>
+        <w:t>h</w:t>
+      </w:r>
+      <w:r>
+        <w:t>is</w:t>
+      </w:r>
+      <w:r>
+        <w:t xml:space="preserve"> project seeks to extend the system's capabilities to provide a user-friendly interface with advanced analytical tools to gain valuable insights from the accident data.</w:t>
       </w:r>
     </w:p>
     <w:p>
       <w:pPr>
         <w:pStyle w:val="BodyText"/>
-        <w:rPr>
-          <w:highlight w:val="green"/>
-        </w:rPr>
-      </w:pPr>
-      <w:r>
-        <w:rPr>
-          <w:highlight w:val="green"/>
-        </w:rPr>
-        <w:t>This is a significant project for the Health and Community Services (HCS) as it will provide substantial benefits to the department and the broader community through improved quality and availability of health statistical data.</w:t>
+      </w:pPr>
+      <w:r>
+        <w:t xml:space="preserve">The VSADS project holds paramount importance for the </w:t>
+      </w:r>
+      <w:r>
+        <w:t>health and safety of the Victorian population,</w:t>
+      </w:r>
+      <w:r>
+        <w:t xml:space="preserve"> as it pr</w:t>
+      </w:r>
+      <w:r>
+        <w:t>ovides</w:t>
+      </w:r>
+      <w:r>
+        <w:t xml:space="preserve"> substantial benefits not only to </w:t>
+      </w:r>
+      <w:r>
+        <w:t>VicRoads</w:t>
+      </w:r>
+      <w:r>
+        <w:t xml:space="preserve"> but also to the broader community. By improving the quality and accessibility of </w:t>
+      </w:r>
+      <w:r>
+        <w:t xml:space="preserve">accident and </w:t>
+      </w:r>
+      <w:r>
+        <w:t>crash</w:t>
+      </w:r>
+      <w:r>
+        <w:t xml:space="preserve"> statistical data, the project will enable more informed decision-making, better resource allocation, and enhanced public safety measures.</w:t>
       </w:r>
     </w:p>
     <w:p>
       <w:pPr>
         <w:pStyle w:val="BodyText"/>
-        <w:rPr>
-          <w:highlight w:val="green"/>
-        </w:rPr>
-      </w:pPr>
-      <w:r>
-        <w:rPr>
-          <w:highlight w:val="green"/>
-        </w:rPr>
-        <w:t>Last year, International Consultant Corporation (ICC) successfully developed, for the HCS, the Requirements and Detailed Design deliverables for a re-engineered Patient Medical Information System.</w:t>
+      </w:pPr>
+      <w:r>
+        <w:t xml:space="preserve">Building on the </w:t>
+      </w:r>
+      <w:r>
+        <w:t>dataset</w:t>
+      </w:r>
+      <w:r>
+        <w:t xml:space="preserve"> </w:t>
+      </w:r>
+      <w:r>
+        <w:t>collected</w:t>
+      </w:r>
+      <w:r>
+        <w:t xml:space="preserve"> by </w:t>
+      </w:r>
+      <w:r>
+        <w:t>VicRoads</w:t>
+      </w:r>
+      <w:r>
+        <w:t xml:space="preserve"> in the </w:t>
+      </w:r>
+      <w:r>
+        <w:t>years 2015-2020</w:t>
+      </w:r>
+      <w:r>
+        <w:t xml:space="preserve">, the </w:t>
+      </w:r>
+      <w:r>
+        <w:t>VSADS project aims to</w:t>
+      </w:r>
+      <w:r>
+        <w:t xml:space="preserve"> constr</w:t>
+      </w:r>
+      <w:r>
+        <w:t>uct</w:t>
+      </w:r>
+      <w:r>
+        <w:t xml:space="preserve">, test, and implement </w:t>
+      </w:r>
+      <w:r>
+        <w:t xml:space="preserve">an </w:t>
+      </w:r>
+      <w:r>
+        <w:t xml:space="preserve">initial release of </w:t>
+      </w:r>
+      <w:r>
+        <w:t xml:space="preserve">an analysis tool with the following functionality: </w:t>
       </w:r>
     </w:p>
     <w:p>
       <w:pPr>
         <w:pStyle w:val="BodyText"/>
-        <w:rPr>
-          <w:highlight w:val="green"/>
-        </w:rPr>
-      </w:pPr>
-      <w:r>
-        <w:rPr>
-          <w:highlight w:val="green"/>
-        </w:rPr>
-        <w:t>Based on these documents, the HCS issued a Request For Tender (RFT) for the construction, testing, and implementation (central) of a first release of the new PMIS, building on the work already carried out by ICC in an earlier phase. This first release is to include the following functions:</w:t>
-      </w:r>
-    </w:p>
-    <w:p>
-      <w:pPr>
-        <w:pStyle w:val="r1"/>
-        <w:keepNext/>
-        <w:rPr>
-          <w:highlight w:val="green"/>
-        </w:rPr>
-      </w:pPr>
-      <w:r>
-        <w:rPr>
-          <w:highlight w:val="green"/>
-        </w:rPr>
-        <w:t>the health system management,</w:t>
-      </w:r>
-    </w:p>
-    <w:p>
-      <w:pPr>
-        <w:pStyle w:val="r1"/>
-        <w:rPr>
-          <w:highlight w:val="green"/>
-        </w:rPr>
-      </w:pPr>
-      <w:r>
-        <w:rPr>
-          <w:highlight w:val="green"/>
-        </w:rPr>
-        <w:t>the cost and funding analysis.</w:t>
+        <w:numPr>
+          <w:ilvl w:val="0"/>
+          <w:numId w:val="4"/>
+        </w:numPr>
+      </w:pPr>
+      <w:r>
+        <w:t>For a user-selected period, display the information of all accidents that happened in the period.</w:t>
       </w:r>
     </w:p>
     <w:p>
       <w:pPr>
         <w:pStyle w:val="BodyText"/>
-      </w:pPr>
-      <w:r>
-        <w:rPr>
-          <w:highlight w:val="green"/>
-        </w:rPr>
-        <w:t>On December 10, based on the response to the RFT, ICC was selected as the preferred supplier for this contract.</w:t>
+        <w:numPr>
+          <w:ilvl w:val="0"/>
+          <w:numId w:val="4"/>
+        </w:numPr>
+      </w:pPr>
+      <w:r>
+        <w:t>For a user-selected period, produce a chart to show the number of accidents in each hour of the day (on average).</w:t>
+      </w:r>
+    </w:p>
+    <w:p>
+      <w:pPr>
+        <w:pStyle w:val="BodyText"/>
+        <w:numPr>
+          <w:ilvl w:val="0"/>
+          <w:numId w:val="4"/>
+        </w:numPr>
+      </w:pPr>
+      <w:r>
+        <w:t>For a user-selected period, retrieve all accidents caused by an accident type that contains a keyword (user entered), e.g. collision, pedestrian.</w:t>
+      </w:r>
+    </w:p>
+    <w:p>
+      <w:pPr>
+        <w:pStyle w:val="BodyText"/>
+        <w:numPr>
+          <w:ilvl w:val="0"/>
+          <w:numId w:val="4"/>
+        </w:numPr>
+      </w:pPr>
+      <w:r>
+        <w:t xml:space="preserve">Allow the user to analyze the impact of alcohol in accidents – </w:t>
+      </w:r>
+      <w:proofErr w:type="spellStart"/>
+      <w:r>
+        <w:t>ie</w:t>
+      </w:r>
+      <w:proofErr w:type="spellEnd"/>
+      <w:r>
+        <w:t>: trends over time, accident types involving alcohol, etc.</w:t>
+      </w:r>
+    </w:p>
+    <w:p>
+      <w:pPr>
+        <w:pStyle w:val="BodyText"/>
+        <w:numPr>
+          <w:ilvl w:val="0"/>
+          <w:numId w:val="4"/>
+        </w:numPr>
+      </w:pPr>
+      <w:r>
+        <w:rPr>
+          <w:b/>
+          <w:bCs/>
+          <w:highlight w:val="yellow"/>
+        </w:rPr>
+        <w:t>WE NEED TO DESIGN ONE MORE TOOL HERE&gt;&gt;&gt;&gt;&gt;&gt;</w:t>
+      </w:r>
+      <w:r>
+        <w:rPr>
+          <w:b/>
+          <w:bCs/>
+        </w:rPr>
+        <w:t xml:space="preserve"> HOT SPOT MAP with long </w:t>
+      </w:r>
+      <w:proofErr w:type="spellStart"/>
+      <w:r>
+        <w:rPr>
+          <w:b/>
+          <w:bCs/>
+        </w:rPr>
+        <w:t>lat</w:t>
+      </w:r>
+      <w:proofErr w:type="spellEnd"/>
+      <w:r>
+        <w:rPr>
+          <w:b/>
+          <w:bCs/>
+        </w:rPr>
+        <w:t xml:space="preserve"> data from .csv file</w:t>
+      </w:r>
+    </w:p>
+    <w:p>
+      <w:pPr>
+        <w:pStyle w:val="BodyText"/>
+      </w:pPr>
+      <w:r>
+        <w:t xml:space="preserve">With these features implemented </w:t>
+      </w:r>
+      <w:r>
+        <w:t xml:space="preserve">the </w:t>
+      </w:r>
+      <w:r>
+        <w:t xml:space="preserve">VSADS </w:t>
+      </w:r>
+      <w:r>
+        <w:t xml:space="preserve">2015-2020 project seeks to revamp the existing accident data collection system and provide an advanced, user-friendly platform with analytical tools for gaining valuable insights from the accident data. With </w:t>
+      </w:r>
+      <w:r>
+        <w:t>the</w:t>
+      </w:r>
+      <w:r>
+        <w:t xml:space="preserve"> aims to ensure the successful implementation of this</w:t>
+      </w:r>
+      <w:r>
+        <w:t xml:space="preserve"> analysis tool</w:t>
+      </w:r>
+      <w:r>
+        <w:t>,</w:t>
+      </w:r>
+      <w:r>
+        <w:t xml:space="preserve"> we hope that it makes</w:t>
+      </w:r>
+      <w:r>
+        <w:t xml:space="preserve"> </w:t>
+      </w:r>
+      <w:r>
+        <w:t>a</w:t>
+      </w:r>
+      <w:r>
+        <w:t xml:space="preserve"> positive impact</w:t>
+      </w:r>
+      <w:r>
+        <w:t xml:space="preserve"> on</w:t>
+      </w:r>
+      <w:r>
+        <w:t xml:space="preserve"> public health and safety across the </w:t>
+      </w:r>
+      <w:r>
+        <w:t>state</w:t>
+      </w:r>
+      <w:r>
+        <w:t>.</w:t>
       </w:r>
     </w:p>
     <w:p>
@@ -968,6 +1147,49 @@
         <w:t>PLEASE NOTE: The artefacts may be superseded or altered by documentation held or produced by the PMO. Please liaise with the PMO accordingly.</w:t>
       </w:r>
     </w:p>
+    <w:p>
+      <w:pPr>
+        <w:pStyle w:val="BodyText"/>
+      </w:pPr>
+    </w:p>
+    <w:p>
+      <w:pPr>
+        <w:pStyle w:val="BodyText"/>
+      </w:pPr>
+      <w:r>
+        <w:t xml:space="preserve">The emphasis of this document is to provide documentation to be </w:t>
+      </w:r>
+      <w:r>
+        <w:rPr>
+          <w:lang w:val="en-AU"/>
+        </w:rPr>
+        <w:t>utili</w:t>
+      </w:r>
+      <w:r>
+        <w:rPr>
+          <w:lang w:val="en-AU"/>
+        </w:rPr>
+        <w:t>s</w:t>
+      </w:r>
+      <w:r>
+        <w:rPr>
+          <w:lang w:val="en-AU"/>
+        </w:rPr>
+        <w:t>ed</w:t>
+      </w:r>
+      <w:r>
+        <w:rPr>
+          <w:lang w:val="en-AU"/>
+        </w:rPr>
+        <w:t xml:space="preserve"> with the VSADS to ensure the timely delivery and implementation</w:t>
+      </w:r>
+      <w:r>
+        <w:rPr>
+          <w:lang w:val="en-AU"/>
+        </w:rPr>
+        <w:t xml:space="preserve">. </w:t>
+      </w:r>
+    </w:p>
     <w:p/>
     <w:p>
       <w:pPr>
@@ -979,6 +1201,7 @@
       </w:pPr>
       <w:bookmarkStart w:id="2" w:name="_Toc46748290"/>
       <w:r>
+        <w:lastRenderedPageBreak/>
         <w:t>Document contents</w:t>
       </w:r>
       <w:bookmarkEnd w:id="2"/>
@@ -1016,7 +1239,6 @@
     <w:p/>
     <w:p>
       <w:r>
-        <w:lastRenderedPageBreak/>
         <w:br w:type="page"/>
       </w:r>
     </w:p>
@@ -1075,14 +1297,14 @@
             <v:path o:extrusionok="f" gradientshapeok="t" o:connecttype="rect"/>
             <o:lock v:ext="edit" aspectratio="t"/>
           </v:shapetype>
-          <v:shape id="_x0000_i1025" type="#_x0000_t75" style="width:6in;height:273.6pt" o:ole="" o:bordertopcolor="#92d050" o:borderleftcolor="#92d050" o:borderbottomcolor="#92d050" o:borderrightcolor="#92d050" fillcolor="window">
+          <v:shape id="_x0000_i1025" type="#_x0000_t75" style="width:430.6pt;height:273.7pt" o:ole="" o:bordertopcolor="#92d050" o:borderleftcolor="#92d050" o:borderbottomcolor="#92d050" o:borderrightcolor="#92d050" fillcolor="window">
             <v:imagedata r:id="rId6" o:title=""/>
             <w10:bordertop type="thickBetweenThin" width="24"/>
             <w10:borderleft type="thickBetweenThin" width="24"/>
             <w10:borderbottom type="thickBetweenThin" width="24"/>
             <w10:borderright type="thickBetweenThin" width="24"/>
           </v:shape>
-          <o:OLEObject Type="Embed" ProgID="OrgPlusWOPX.4" ShapeID="_x0000_i1025" DrawAspect="Content" ObjectID="_1752326792" r:id="rId7"/>
+          <o:OLEObject Type="Embed" ProgID="OrgPlusWOPX.4" ShapeID="_x0000_i1025" DrawAspect="Content" ObjectID="_1752566647" r:id="rId7"/>
         </w:object>
       </w:r>
     </w:p>
@@ -1377,6 +1599,119 @@
     </w:lvl>
   </w:abstractNum>
   <w:abstractNum w:abstractNumId="1" w15:restartNumberingAfterBreak="0">
+    <w:nsid w:val="11A47DE1"/>
+    <w:multiLevelType w:val="hybridMultilevel"/>
+    <w:tmpl w:val="D4B232CE"/>
+    <w:lvl w:ilvl="0" w:tplc="0C090001">
+      <w:start w:val="1"/>
+      <w:numFmt w:val="bullet"/>
+      <w:lvlText w:val=""/>
+      <w:lvlJc w:val="left"/>
+      <w:pPr>
+        <w:ind w:left="1627" w:hanging="360"/>
+      </w:pPr>
+      <w:rPr>
+        <w:rFonts w:ascii="Symbol" w:hAnsi="Symbol" w:hint="default"/>
+      </w:rPr>
+    </w:lvl>
+    <w:lvl w:ilvl="1" w:tplc="0C090003" w:tentative="1">
+      <w:start w:val="1"/>
+      <w:numFmt w:val="bullet"/>
+      <w:lvlText w:val="o"/>
+      <w:lvlJc w:val="left"/>
+      <w:pPr>
+        <w:ind w:left="2347" w:hanging="360"/>
+      </w:pPr>
+      <w:rPr>
+        <w:rFonts w:ascii="Courier New" w:hAnsi="Courier New" w:cs="Courier New" w:hint="default"/>
+      </w:rPr>
+    </w:lvl>
+    <w:lvl w:ilvl="2" w:tplc="0C090005" w:tentative="1">
+      <w:start w:val="1"/>
+      <w:numFmt w:val="bullet"/>
+      <w:lvlText w:val=""/>
+      <w:lvlJc w:val="left"/>
+      <w:pPr>
+        <w:ind w:left="3067" w:hanging="360"/>
+      </w:pPr>
+      <w:rPr>
+        <w:rFonts w:ascii="Wingdings" w:hAnsi="Wingdings" w:hint="default"/>
+      </w:rPr>
+    </w:lvl>
+    <w:lvl w:ilvl="3" w:tplc="0C090001" w:tentative="1">
+      <w:start w:val="1"/>
+      <w:numFmt w:val="bullet"/>
+      <w:lvlText w:val=""/>
+      <w:lvlJc w:val="left"/>
+      <w:pPr>
+        <w:ind w:left="3787" w:hanging="360"/>
+      </w:pPr>
+      <w:rPr>
+        <w:rFonts w:ascii="Symbol" w:hAnsi="Symbol" w:hint="default"/>
+      </w:rPr>
+    </w:lvl>
+    <w:lvl w:ilvl="4" w:tplc="0C090003" w:tentative="1">
+      <w:start w:val="1"/>
+      <w:numFmt w:val="bullet"/>
+      <w:lvlText w:val="o"/>
+      <w:lvlJc w:val="left"/>
+      <w:pPr>
+        <w:ind w:left="4507" w:hanging="360"/>
+      </w:pPr>
+      <w:rPr>
+        <w:rFonts w:ascii="Courier New" w:hAnsi="Courier New" w:cs="Courier New" w:hint="default"/>
+      </w:rPr>
+    </w:lvl>
+    <w:lvl w:ilvl="5" w:tplc="0C090005" w:tentative="1">
+      <w:start w:val="1"/>
+      <w:numFmt w:val="bullet"/>
+      <w:lvlText w:val=""/>
+      <w:lvlJc w:val="left"/>
+      <w:pPr>
+        <w:ind w:left="5227" w:hanging="360"/>
+      </w:pPr>
+      <w:rPr>
+        <w:rFonts w:ascii="Wingdings" w:hAnsi="Wingdings" w:hint="default"/>
+      </w:rPr>
+    </w:lvl>
+    <w:lvl w:ilvl="6" w:tplc="0C090001" w:tentative="1">
+      <w:start w:val="1"/>
+      <w:numFmt w:val="bullet"/>
+      <w:lvlText w:val=""/>
+      <w:lvlJc w:val="left"/>
+      <w:pPr>
+        <w:ind w:left="5947" w:hanging="360"/>
+      </w:pPr>
+      <w:rPr>
+        <w:rFonts w:ascii="Symbol" w:hAnsi="Symbol" w:hint="default"/>
+      </w:rPr>
+    </w:lvl>
+    <w:lvl w:ilvl="7" w:tplc="0C090003" w:tentative="1">
+      <w:start w:val="1"/>
+      <w:numFmt w:val="bullet"/>
+      <w:lvlText w:val="o"/>
+      <w:lvlJc w:val="left"/>
+      <w:pPr>
+        <w:ind w:left="6667" w:hanging="360"/>
+      </w:pPr>
+      <w:rPr>
+        <w:rFonts w:ascii="Courier New" w:hAnsi="Courier New" w:cs="Courier New" w:hint="default"/>
+      </w:rPr>
+    </w:lvl>
+    <w:lvl w:ilvl="8" w:tplc="0C090005" w:tentative="1">
+      <w:start w:val="1"/>
+      <w:numFmt w:val="bullet"/>
+      <w:lvlText w:val=""/>
+      <w:lvlJc w:val="left"/>
+      <w:pPr>
+        <w:ind w:left="7387" w:hanging="360"/>
+      </w:pPr>
+      <w:rPr>
+        <w:rFonts w:ascii="Wingdings" w:hAnsi="Wingdings" w:hint="default"/>
+      </w:rPr>
+    </w:lvl>
+  </w:abstractNum>
+  <w:abstractNum w:abstractNumId="2" w15:restartNumberingAfterBreak="0">
     <w:nsid w:val="375D36C8"/>
     <w:multiLevelType w:val="multilevel"/>
     <w:tmpl w:val="CF405D9C"/>
@@ -1489,7 +1824,7 @@
       </w:rPr>
     </w:lvl>
   </w:abstractNum>
-  <w:abstractNum w:abstractNumId="2" w15:restartNumberingAfterBreak="0">
+  <w:abstractNum w:abstractNumId="3" w15:restartNumberingAfterBreak="0">
     <w:nsid w:val="765D23A3"/>
     <w:multiLevelType w:val="multilevel"/>
     <w:tmpl w:val="D2A25216"/>
@@ -1603,13 +1938,16 @@
     </w:lvl>
   </w:abstractNum>
   <w:num w:numId="1" w16cid:durableId="799226504">
-    <w:abstractNumId w:val="1"/>
+    <w:abstractNumId w:val="2"/>
   </w:num>
   <w:num w:numId="2" w16cid:durableId="822352458">
-    <w:abstractNumId w:val="2"/>
+    <w:abstractNumId w:val="3"/>
   </w:num>
   <w:num w:numId="3" w16cid:durableId="306521481">
     <w:abstractNumId w:val="0"/>
+  </w:num>
+  <w:num w:numId="4" w16cid:durableId="1203861495">
+    <w:abstractNumId w:val="1"/>
   </w:num>
 </w:numbering>
 </file>

</xml_diff>

<commit_message>
Project Plan.docx - Continue
Completed the following:
1.2 - Scope
1.3 - Document Contents
</commit_message>
<xml_diff>
--- a/Documentation/Project Plan.docx
+++ b/Documentation/Project Plan.docx
@@ -789,8 +789,6 @@
       </w:pPr>
       <w:r>
         <w:br/>
-      </w:r>
-      <w:r>
         <w:t xml:space="preserve">The Victoria State Accident </w:t>
       </w:r>
       <w:proofErr w:type="spellStart"/>
@@ -805,25 +803,21 @@
         <w:t xml:space="preserve">2015-2020 </w:t>
       </w:r>
       <w:r>
-        <w:t>(VSADS) project aims to modernize and enhance the existing accident data collection system operated by the Vic</w:t>
-      </w:r>
-      <w:r>
-        <w:t>Roads</w:t>
-      </w:r>
-      <w:r>
-        <w:t xml:space="preserve">. </w:t>
-      </w:r>
-      <w:r>
-        <w:t>T</w:t>
-      </w:r>
-      <w:r>
-        <w:t>h</w:t>
-      </w:r>
-      <w:r>
-        <w:t>is</w:t>
-      </w:r>
-      <w:r>
-        <w:t xml:space="preserve"> project seeks to extend the system's capabilities to provide a user-friendly interface with advanced analytical tools to gain valuable insights from the accident data.</w:t>
+        <w:t xml:space="preserve">(VSADS) project aims to modernize and enhance the existing accident data collection system operated by </w:t>
+      </w:r>
+      <w:r>
+        <w:t>VicRoads (regulatory body for construction, maintenance, policy and research of roads in Victoria prior to 2019</w:t>
+      </w:r>
+      <w:proofErr w:type="gramStart"/>
+      <w:r>
+        <w:t xml:space="preserve">) </w:t>
+      </w:r>
+      <w:r>
+        <w:t>.</w:t>
+      </w:r>
+      <w:proofErr w:type="gramEnd"/>
+      <w:r>
+        <w:t xml:space="preserve"> This project seeks to extend the system's capabilities to provide a user-friendly interface with advanced analytical tools to gain valuable insights from the accident data.</w:t>
       </w:r>
     </w:p>
     <w:p>
@@ -947,7 +941,15 @@
         </w:numPr>
       </w:pPr>
       <w:r>
-        <w:t>For a user-selected period, retrieve all accidents caused by an accident type that contains a keyword (user entered), e.g. collision, pedestrian.</w:t>
+        <w:t xml:space="preserve">For a user-selected period, retrieve all accidents caused by an accident type that contains a keyword (user entered), </w:t>
+      </w:r>
+      <w:proofErr w:type="gramStart"/>
+      <w:r>
+        <w:t>e.g.</w:t>
+      </w:r>
+      <w:proofErr w:type="gramEnd"/>
+      <w:r>
+        <w:t xml:space="preserve"> collision, pedestrian.</w:t>
       </w:r>
     </w:p>
     <w:p>
@@ -979,35 +981,22 @@
         </w:numPr>
       </w:pPr>
       <w:r>
-        <w:rPr>
-          <w:b/>
-          <w:bCs/>
+        <w:t>Geospatial Accident Visualization: The new analysis tool will incorporate geospatial data visualization capabilities, allowing users to visualize accidents on a</w:t>
+      </w:r>
+      <w:r>
+        <w:t xml:space="preserve"> state</w:t>
+      </w:r>
+      <w:r>
+        <w:t xml:space="preserve"> map for a </w:t>
+      </w:r>
+      <w:r>
+        <w:rPr>
           <w:highlight w:val="yellow"/>
         </w:rPr>
-        <w:t>WE NEED TO DESIGN ONE MORE TOOL HERE&gt;&gt;&gt;&gt;&gt;&gt;</w:t>
-      </w:r>
-      <w:r>
-        <w:rPr>
-          <w:b/>
-          <w:bCs/>
-        </w:rPr>
-        <w:t xml:space="preserve"> HOT SPOT MAP with long </w:t>
-      </w:r>
-      <w:proofErr w:type="spellStart"/>
-      <w:r>
-        <w:rPr>
-          <w:b/>
-          <w:bCs/>
-        </w:rPr>
-        <w:t>lat</w:t>
-      </w:r>
-      <w:proofErr w:type="spellEnd"/>
-      <w:r>
-        <w:rPr>
-          <w:b/>
-          <w:bCs/>
-        </w:rPr>
-        <w:t xml:space="preserve"> data from .csv file</w:t>
+        <w:t>user-selected period.</w:t>
+      </w:r>
+      <w:r>
+        <w:t xml:space="preserve"> </w:t>
       </w:r>
     </w:p>
     <w:p>
@@ -1030,7 +1019,13 @@
         <w:t>the</w:t>
       </w:r>
       <w:r>
-        <w:t xml:space="preserve"> aims to ensure the successful implementation of this</w:t>
+        <w:t xml:space="preserve"> </w:t>
+      </w:r>
+      <w:r>
+        <w:t>aim</w:t>
+      </w:r>
+      <w:r>
+        <w:t xml:space="preserve"> to ensure the successful implementation of this</w:t>
       </w:r>
       <w:r>
         <w:t xml:space="preserve"> analysis tool</w:t>
@@ -1065,11 +1060,16 @@
     </w:p>
     <w:p>
       <w:pPr>
-        <w:jc w:val="both"/>
         <w:rPr>
           <w:i/>
         </w:rPr>
       </w:pPr>
+      <w:r>
+        <w:rPr>
+          <w:i/>
+        </w:rPr>
+        <w:br w:type="page"/>
+      </w:r>
     </w:p>
     <w:p>
       <w:pPr>
@@ -1081,116 +1081,998 @@
       </w:pPr>
       <w:bookmarkStart w:id="1" w:name="_Toc46748289"/>
       <w:r>
+        <w:lastRenderedPageBreak/>
         <w:t>Scope</w:t>
       </w:r>
       <w:bookmarkEnd w:id="1"/>
     </w:p>
+    <w:p>
+      <w:pPr>
+        <w:pStyle w:val="Heading3"/>
+      </w:pPr>
+      <w:r>
+        <w:t xml:space="preserve">1.2.1 Scoped Components </w:t>
+      </w:r>
+    </w:p>
+    <w:p>
+      <w:pPr>
+        <w:pStyle w:val="BodyText"/>
+        <w:ind w:left="0"/>
+      </w:pPr>
+    </w:p>
+    <w:p>
+      <w:pPr>
+        <w:pStyle w:val="BodyText"/>
+        <w:rPr>
+          <w:lang w:val="en-AU"/>
+        </w:rPr>
+      </w:pPr>
+      <w:r>
+        <w:t xml:space="preserve">The emphasis of this document is to provide documentation to be </w:t>
+      </w:r>
+      <w:r>
+        <w:rPr>
+          <w:lang w:val="en-AU"/>
+        </w:rPr>
+        <w:t>utili</w:t>
+      </w:r>
+      <w:r>
+        <w:rPr>
+          <w:lang w:val="en-AU"/>
+        </w:rPr>
+        <w:t>s</w:t>
+      </w:r>
+      <w:r>
+        <w:rPr>
+          <w:lang w:val="en-AU"/>
+        </w:rPr>
+        <w:t>ed</w:t>
+      </w:r>
+      <w:r>
+        <w:rPr>
+          <w:lang w:val="en-AU"/>
+        </w:rPr>
+        <w:t xml:space="preserve"> with the VSADS to ensure </w:t>
+      </w:r>
+      <w:r>
+        <w:rPr>
+          <w:lang w:val="en-AU"/>
+        </w:rPr>
+        <w:t>timely</w:t>
+      </w:r>
+      <w:r>
+        <w:rPr>
+          <w:lang w:val="en-AU"/>
+        </w:rPr>
+        <w:t xml:space="preserve"> delivery and implementation</w:t>
+      </w:r>
+      <w:r>
+        <w:rPr>
+          <w:lang w:val="en-AU"/>
+        </w:rPr>
+        <w:t xml:space="preserve">. </w:t>
+      </w:r>
+      <w:r>
+        <w:rPr>
+          <w:lang w:val="en-AU"/>
+        </w:rPr>
+        <w:t xml:space="preserve">By outlining the project components to be produced, and those to be excluded the scope can be clearly defined. The process for these components will be explained in detail in other documentation. </w:t>
+      </w:r>
+      <w:r>
+        <w:rPr>
+          <w:lang w:val="en-AU"/>
+        </w:rPr>
+        <w:br/>
+      </w:r>
+    </w:p>
+    <w:tbl>
+      <w:tblPr>
+        <w:tblStyle w:val="TableGrid"/>
+        <w:tblW w:w="0" w:type="auto"/>
+        <w:tblInd w:w="907" w:type="dxa"/>
+        <w:tblLook w:val="04A0" w:firstRow="1" w:lastRow="0" w:firstColumn="1" w:lastColumn="0" w:noHBand="0" w:noVBand="1"/>
+      </w:tblPr>
+      <w:tblGrid>
+        <w:gridCol w:w="5609"/>
+        <w:gridCol w:w="2268"/>
+      </w:tblGrid>
+      <w:tr>
+        <w:trPr>
+          <w:trHeight w:val="836"/>
+        </w:trPr>
+        <w:tc>
+          <w:tcPr>
+            <w:tcW w:w="5609" w:type="dxa"/>
+            <w:shd w:val="clear" w:color="auto" w:fill="D9D9D9" w:themeFill="background1" w:themeFillShade="D9"/>
+          </w:tcPr>
+          <w:p>
+            <w:pPr>
+              <w:pStyle w:val="BodyText"/>
+              <w:ind w:left="0"/>
+              <w:jc w:val="center"/>
+              <w:rPr>
+                <w:lang w:val="en-AU"/>
+              </w:rPr>
+            </w:pPr>
+            <w:r>
+              <w:rPr>
+                <w:lang w:val="en-AU"/>
+              </w:rPr>
+              <w:t>Major components and items to be produced</w:t>
+            </w:r>
+          </w:p>
+        </w:tc>
+        <w:tc>
+          <w:tcPr>
+            <w:tcW w:w="2268" w:type="dxa"/>
+            <w:shd w:val="clear" w:color="auto" w:fill="D9D9D9" w:themeFill="background1" w:themeFillShade="D9"/>
+          </w:tcPr>
+          <w:p>
+            <w:pPr>
+              <w:pStyle w:val="BodyText"/>
+              <w:ind w:left="0"/>
+              <w:jc w:val="center"/>
+              <w:rPr>
+                <w:lang w:val="en-AU"/>
+              </w:rPr>
+            </w:pPr>
+            <w:r>
+              <w:rPr>
+                <w:lang w:val="en-AU"/>
+              </w:rPr>
+              <w:t>Confidence Levels</w:t>
+            </w:r>
+            <w:r>
+              <w:rPr>
+                <w:vertAlign w:val="superscript"/>
+                <w:lang w:val="en-AU"/>
+              </w:rPr>
+              <w:t>1</w:t>
+            </w:r>
+            <w:r>
+              <w:rPr>
+                <w:lang w:val="en-AU"/>
+              </w:rPr>
+              <w:t xml:space="preserve"> (1-5)</w:t>
+            </w:r>
+            <w:r>
+              <w:rPr>
+                <w:lang w:val="en-AU"/>
+              </w:rPr>
+              <w:br/>
+            </w:r>
+          </w:p>
+        </w:tc>
+      </w:tr>
+      <w:tr>
+        <w:tc>
+          <w:tcPr>
+            <w:tcW w:w="5609" w:type="dxa"/>
+          </w:tcPr>
+          <w:p>
+            <w:pPr>
+              <w:pStyle w:val="BodyText"/>
+              <w:ind w:left="0"/>
+              <w:rPr>
+                <w:lang w:val="en-AU"/>
+              </w:rPr>
+            </w:pPr>
+            <w:r>
+              <w:rPr>
+                <w:lang w:val="en-AU"/>
+              </w:rPr>
+              <w:t>Completion of the following documents in relation to the VSDAS:</w:t>
+            </w:r>
+          </w:p>
+          <w:p>
+            <w:pPr>
+              <w:pStyle w:val="BodyText"/>
+              <w:numPr>
+                <w:ilvl w:val="0"/>
+                <w:numId w:val="5"/>
+              </w:numPr>
+              <w:rPr>
+                <w:lang w:val="en-AU"/>
+              </w:rPr>
+            </w:pPr>
+            <w:r>
+              <w:rPr>
+                <w:lang w:val="en-AU"/>
+              </w:rPr>
+              <w:t>Project planning document</w:t>
+            </w:r>
+            <w:r>
+              <w:rPr>
+                <w:lang w:val="en-AU"/>
+              </w:rPr>
+              <w:t xml:space="preserve">. </w:t>
+            </w:r>
+          </w:p>
+          <w:p>
+            <w:pPr>
+              <w:pStyle w:val="BodyText"/>
+              <w:numPr>
+                <w:ilvl w:val="0"/>
+                <w:numId w:val="5"/>
+              </w:numPr>
+              <w:rPr>
+                <w:lang w:val="en-AU"/>
+              </w:rPr>
+            </w:pPr>
+            <w:r>
+              <w:rPr>
+                <w:lang w:val="en-AU"/>
+              </w:rPr>
+              <w:t xml:space="preserve">Software design and framing document. </w:t>
+            </w:r>
+          </w:p>
+          <w:p>
+            <w:pPr>
+              <w:pStyle w:val="BodyText"/>
+              <w:numPr>
+                <w:ilvl w:val="0"/>
+                <w:numId w:val="5"/>
+              </w:numPr>
+              <w:rPr>
+                <w:lang w:val="en-AU"/>
+              </w:rPr>
+            </w:pPr>
+            <w:r>
+              <w:rPr>
+                <w:lang w:val="en-AU"/>
+              </w:rPr>
+              <w:t>Activity and timeline analysis for VSDAS project.</w:t>
+            </w:r>
+          </w:p>
+        </w:tc>
+        <w:tc>
+          <w:tcPr>
+            <w:tcW w:w="2268" w:type="dxa"/>
+          </w:tcPr>
+          <w:p>
+            <w:pPr>
+              <w:pStyle w:val="BodyText"/>
+              <w:ind w:left="0"/>
+              <w:jc w:val="center"/>
+              <w:rPr>
+                <w:lang w:val="en-AU"/>
+              </w:rPr>
+            </w:pPr>
+            <w:commentRangeStart w:id="2"/>
+            <w:r>
+              <w:rPr>
+                <w:lang w:val="en-AU"/>
+              </w:rPr>
+              <w:t>2</w:t>
+            </w:r>
+            <w:commentRangeEnd w:id="2"/>
+            <w:r>
+              <w:rPr>
+                <w:rStyle w:val="CommentReference"/>
+                <w:rFonts w:asciiTheme="minorHAnsi" w:eastAsiaTheme="minorEastAsia" w:hAnsiTheme="minorHAnsi" w:cstheme="minorBidi"/>
+                <w:lang w:val="en-AU"/>
+              </w:rPr>
+              <w:commentReference w:id="2"/>
+            </w:r>
+          </w:p>
+        </w:tc>
+      </w:tr>
+      <w:tr>
+        <w:tc>
+          <w:tcPr>
+            <w:tcW w:w="5609" w:type="dxa"/>
+          </w:tcPr>
+          <w:p>
+            <w:pPr>
+              <w:pStyle w:val="BodyText"/>
+              <w:ind w:left="0"/>
+              <w:rPr>
+                <w:lang w:val="en-AU"/>
+              </w:rPr>
+            </w:pPr>
+            <w:r>
+              <w:rPr>
+                <w:lang w:val="en-AU"/>
+              </w:rPr>
+              <w:t>To design, construct and complete unit and function testing of the VSDAS as outlined in:</w:t>
+            </w:r>
+          </w:p>
+          <w:p>
+            <w:pPr>
+              <w:pStyle w:val="BodyText"/>
+              <w:numPr>
+                <w:ilvl w:val="0"/>
+                <w:numId w:val="5"/>
+              </w:numPr>
+              <w:rPr>
+                <w:lang w:val="en-AU"/>
+              </w:rPr>
+            </w:pPr>
+            <w:r>
+              <w:rPr>
+                <w:lang w:val="en-AU"/>
+              </w:rPr>
+              <w:t xml:space="preserve">This document (A001). </w:t>
+            </w:r>
+          </w:p>
+          <w:p>
+            <w:pPr>
+              <w:pStyle w:val="BodyText"/>
+              <w:numPr>
+                <w:ilvl w:val="0"/>
+                <w:numId w:val="5"/>
+              </w:numPr>
+              <w:rPr>
+                <w:lang w:val="en-AU"/>
+              </w:rPr>
+            </w:pPr>
+            <w:r>
+              <w:rPr>
+                <w:lang w:val="en-AU"/>
+              </w:rPr>
+              <w:t xml:space="preserve">The technical requirements outlined in the design brief README.md file. </w:t>
+            </w:r>
+          </w:p>
+        </w:tc>
+        <w:tc>
+          <w:tcPr>
+            <w:tcW w:w="2268" w:type="dxa"/>
+          </w:tcPr>
+          <w:p>
+            <w:pPr>
+              <w:pStyle w:val="BodyText"/>
+              <w:ind w:left="0"/>
+              <w:jc w:val="center"/>
+              <w:rPr>
+                <w:lang w:val="en-AU"/>
+              </w:rPr>
+            </w:pPr>
+            <w:r>
+              <w:rPr>
+                <w:lang w:val="en-AU"/>
+              </w:rPr>
+              <w:t>1</w:t>
+            </w:r>
+          </w:p>
+        </w:tc>
+      </w:tr>
+      <w:tr>
+        <w:tc>
+          <w:tcPr>
+            <w:tcW w:w="5609" w:type="dxa"/>
+          </w:tcPr>
+          <w:p>
+            <w:pPr>
+              <w:pStyle w:val="BodyText"/>
+              <w:ind w:left="0"/>
+              <w:rPr>
+                <w:lang w:val="en-AU"/>
+              </w:rPr>
+            </w:pPr>
+            <w:r>
+              <w:rPr>
+                <w:lang w:val="en-AU"/>
+              </w:rPr>
+              <w:t xml:space="preserve">To support the use of the VSADS project by a Stakeholder or End User. </w:t>
+            </w:r>
+          </w:p>
+          <w:p>
+            <w:pPr>
+              <w:pStyle w:val="BodyText"/>
+              <w:numPr>
+                <w:ilvl w:val="0"/>
+                <w:numId w:val="5"/>
+              </w:numPr>
+              <w:rPr>
+                <w:lang w:val="en-AU"/>
+              </w:rPr>
+            </w:pPr>
+            <w:r>
+              <w:rPr>
+                <w:lang w:val="en-AU"/>
+              </w:rPr>
+              <w:t xml:space="preserve">Testing documentation and reporting. </w:t>
+            </w:r>
+          </w:p>
+          <w:p>
+            <w:pPr>
+              <w:pStyle w:val="BodyText"/>
+              <w:numPr>
+                <w:ilvl w:val="0"/>
+                <w:numId w:val="5"/>
+              </w:numPr>
+              <w:rPr>
+                <w:lang w:val="en-AU"/>
+              </w:rPr>
+            </w:pPr>
+            <w:r>
+              <w:rPr>
+                <w:lang w:val="en-AU"/>
+              </w:rPr>
+              <w:t>User manual</w:t>
+            </w:r>
+            <w:r>
+              <w:rPr>
+                <w:lang w:val="en-AU"/>
+              </w:rPr>
+              <w:t xml:space="preserve">. </w:t>
+            </w:r>
+          </w:p>
+        </w:tc>
+        <w:tc>
+          <w:tcPr>
+            <w:tcW w:w="2268" w:type="dxa"/>
+          </w:tcPr>
+          <w:p>
+            <w:pPr>
+              <w:pStyle w:val="BodyText"/>
+              <w:ind w:left="0"/>
+              <w:jc w:val="center"/>
+              <w:rPr>
+                <w:lang w:val="en-AU"/>
+              </w:rPr>
+            </w:pPr>
+            <w:r>
+              <w:rPr>
+                <w:lang w:val="en-AU"/>
+              </w:rPr>
+              <w:t>2</w:t>
+            </w:r>
+          </w:p>
+        </w:tc>
+      </w:tr>
+      <w:tr>
+        <w:tc>
+          <w:tcPr>
+            <w:tcW w:w="5609" w:type="dxa"/>
+          </w:tcPr>
+          <w:p>
+            <w:pPr>
+              <w:pStyle w:val="BodyText"/>
+              <w:ind w:left="0"/>
+              <w:rPr>
+                <w:lang w:val="en-AU"/>
+              </w:rPr>
+            </w:pPr>
+            <w:r>
+              <w:rPr>
+                <w:lang w:val="en-AU"/>
+              </w:rPr>
+              <w:t xml:space="preserve">Implement the required collection and connection to the relevant </w:t>
+            </w:r>
+            <w:proofErr w:type="gramStart"/>
+            <w:r>
+              <w:rPr>
+                <w:lang w:val="en-AU"/>
+              </w:rPr>
+              <w:t>data-set</w:t>
+            </w:r>
+            <w:proofErr w:type="gramEnd"/>
+            <w:r>
+              <w:rPr>
+                <w:lang w:val="en-AU"/>
+              </w:rPr>
+              <w:t xml:space="preserve"> for the VSADS for the final version of the project</w:t>
+            </w:r>
+          </w:p>
+          <w:p>
+            <w:pPr>
+              <w:pStyle w:val="BodyText"/>
+              <w:numPr>
+                <w:ilvl w:val="0"/>
+                <w:numId w:val="5"/>
+              </w:numPr>
+              <w:rPr>
+                <w:lang w:val="en-AU"/>
+              </w:rPr>
+            </w:pPr>
+            <w:r>
+              <w:rPr>
+                <w:lang w:val="en-AU"/>
+              </w:rPr>
+              <w:t xml:space="preserve">To convert the Victorian State Accident </w:t>
+            </w:r>
+            <w:proofErr w:type="gramStart"/>
+            <w:r>
+              <w:rPr>
+                <w:lang w:val="en-AU"/>
+              </w:rPr>
+              <w:t>Data-Set</w:t>
+            </w:r>
+            <w:proofErr w:type="gramEnd"/>
+            <w:r>
+              <w:rPr>
+                <w:lang w:val="en-AU"/>
+              </w:rPr>
+              <w:t xml:space="preserve"> for years 2015-2020, to an interoperable format.</w:t>
+            </w:r>
+          </w:p>
+          <w:p>
+            <w:pPr>
+              <w:pStyle w:val="BodyText"/>
+              <w:numPr>
+                <w:ilvl w:val="0"/>
+                <w:numId w:val="5"/>
+              </w:numPr>
+              <w:rPr>
+                <w:lang w:val="en-AU"/>
+              </w:rPr>
+            </w:pPr>
+            <w:r>
+              <w:rPr>
+                <w:lang w:val="en-AU"/>
+              </w:rPr>
+              <w:t xml:space="preserve">Show statistical trends accurately for the historical period of </w:t>
+            </w:r>
+            <w:proofErr w:type="gramStart"/>
+            <w:r>
+              <w:rPr>
+                <w:lang w:val="en-AU"/>
+              </w:rPr>
+              <w:t>data-set</w:t>
+            </w:r>
+            <w:proofErr w:type="gramEnd"/>
+            <w:r>
+              <w:rPr>
+                <w:lang w:val="en-AU"/>
+              </w:rPr>
+              <w:t xml:space="preserve">.  </w:t>
+            </w:r>
+          </w:p>
+          <w:p>
+            <w:pPr>
+              <w:pStyle w:val="BodyText"/>
+              <w:numPr>
+                <w:ilvl w:val="0"/>
+                <w:numId w:val="5"/>
+              </w:numPr>
+              <w:rPr>
+                <w:lang w:val="en-AU"/>
+              </w:rPr>
+            </w:pPr>
+            <w:r>
+              <w:rPr>
+                <w:highlight w:val="yellow"/>
+                <w:lang w:val="en-AU"/>
+              </w:rPr>
+              <w:t xml:space="preserve">API or Download the </w:t>
+            </w:r>
+            <w:commentRangeStart w:id="3"/>
+            <w:r>
+              <w:rPr>
+                <w:highlight w:val="yellow"/>
+                <w:lang w:val="en-AU"/>
+              </w:rPr>
+              <w:t>Dataset</w:t>
+            </w:r>
+            <w:commentRangeEnd w:id="3"/>
+            <w:r>
+              <w:rPr>
+                <w:rStyle w:val="CommentReference"/>
+                <w:rFonts w:asciiTheme="minorHAnsi" w:eastAsiaTheme="minorEastAsia" w:hAnsiTheme="minorHAnsi" w:cstheme="minorBidi"/>
+                <w:lang w:val="en-AU"/>
+              </w:rPr>
+              <w:commentReference w:id="3"/>
+            </w:r>
+            <w:r>
+              <w:rPr>
+                <w:highlight w:val="yellow"/>
+                <w:lang w:val="en-AU"/>
+              </w:rPr>
+              <w:t>?????</w:t>
+            </w:r>
+          </w:p>
+        </w:tc>
+        <w:tc>
+          <w:tcPr>
+            <w:tcW w:w="2268" w:type="dxa"/>
+          </w:tcPr>
+          <w:p>
+            <w:pPr>
+              <w:pStyle w:val="BodyText"/>
+              <w:ind w:left="0"/>
+              <w:rPr>
+                <w:lang w:val="en-AU"/>
+              </w:rPr>
+            </w:pPr>
+          </w:p>
+        </w:tc>
+      </w:tr>
+      <w:tr>
+        <w:tc>
+          <w:tcPr>
+            <w:tcW w:w="5609" w:type="dxa"/>
+          </w:tcPr>
+          <w:p>
+            <w:pPr>
+              <w:pStyle w:val="BodyText"/>
+              <w:ind w:left="0"/>
+              <w:rPr>
+                <w:lang w:val="en-AU"/>
+              </w:rPr>
+            </w:pPr>
+            <w:r>
+              <w:rPr>
+                <w:lang w:val="en-AU"/>
+              </w:rPr>
+              <w:t xml:space="preserve">Reporting throughout the VSADS project life cycle. </w:t>
+            </w:r>
+          </w:p>
+          <w:p>
+            <w:pPr>
+              <w:pStyle w:val="BodyText"/>
+              <w:numPr>
+                <w:ilvl w:val="0"/>
+                <w:numId w:val="5"/>
+              </w:numPr>
+              <w:rPr>
+                <w:lang w:val="en-AU"/>
+              </w:rPr>
+            </w:pPr>
+            <w:r>
+              <w:rPr>
+                <w:lang w:val="en-AU"/>
+              </w:rPr>
+              <w:t xml:space="preserve">Version control logs. </w:t>
+            </w:r>
+          </w:p>
+          <w:p>
+            <w:pPr>
+              <w:pStyle w:val="BodyText"/>
+              <w:numPr>
+                <w:ilvl w:val="0"/>
+                <w:numId w:val="5"/>
+              </w:numPr>
+              <w:rPr>
+                <w:lang w:val="en-AU"/>
+              </w:rPr>
+            </w:pPr>
+            <w:r>
+              <w:rPr>
+                <w:lang w:val="en-AU"/>
+              </w:rPr>
+              <w:t xml:space="preserve">Project phase reports. </w:t>
+            </w:r>
+          </w:p>
+          <w:p>
+            <w:pPr>
+              <w:pStyle w:val="BodyText"/>
+              <w:numPr>
+                <w:ilvl w:val="0"/>
+                <w:numId w:val="5"/>
+              </w:numPr>
+              <w:rPr>
+                <w:lang w:val="en-AU"/>
+              </w:rPr>
+            </w:pPr>
+            <w:r>
+              <w:rPr>
+                <w:lang w:val="en-AU"/>
+              </w:rPr>
+              <w:t xml:space="preserve">Activity reports. </w:t>
+            </w:r>
+          </w:p>
+        </w:tc>
+        <w:tc>
+          <w:tcPr>
+            <w:tcW w:w="2268" w:type="dxa"/>
+          </w:tcPr>
+          <w:p>
+            <w:pPr>
+              <w:pStyle w:val="BodyText"/>
+              <w:ind w:left="0"/>
+              <w:rPr>
+                <w:lang w:val="en-AU"/>
+              </w:rPr>
+            </w:pPr>
+            <w:r>
+              <w:rPr>
+                <w:lang w:val="en-AU"/>
+              </w:rPr>
+              <w:t>2</w:t>
+            </w:r>
+          </w:p>
+        </w:tc>
+      </w:tr>
+    </w:tbl>
+    <w:p>
+      <w:pPr>
+        <w:pStyle w:val="BodyText"/>
+      </w:pPr>
+      <w:r>
+        <w:rPr>
+          <w:noProof/>
+          <w:lang w:val="en-AU"/>
+        </w:rPr>
+        <mc:AlternateContent>
+          <mc:Choice Requires="wps">
+            <w:drawing>
+              <wp:anchor distT="0" distB="0" distL="114300" distR="114300" simplePos="0" relativeHeight="251659264" behindDoc="0" locked="0" layoutInCell="1" allowOverlap="1" wp14:anchorId="07A419C1" wp14:editId="0F0428A8">
+                <wp:simplePos x="0" y="0"/>
+                <wp:positionH relativeFrom="column">
+                  <wp:posOffset>574431</wp:posOffset>
+                </wp:positionH>
+                <wp:positionV relativeFrom="paragraph">
+                  <wp:posOffset>503604</wp:posOffset>
+                </wp:positionV>
+                <wp:extent cx="2139461" cy="5862"/>
+                <wp:effectExtent l="0" t="0" r="32385" b="32385"/>
+                <wp:wrapNone/>
+                <wp:docPr id="627755766" name="Straight Connector 1"/>
+                <wp:cNvGraphicFramePr/>
+                <a:graphic xmlns:a="http://schemas.openxmlformats.org/drawingml/2006/main">
+                  <a:graphicData uri="http://schemas.microsoft.com/office/word/2010/wordprocessingShape">
+                    <wps:wsp>
+                      <wps:cNvCnPr/>
+                      <wps:spPr>
+                        <a:xfrm>
+                          <a:off x="0" y="0"/>
+                          <a:ext cx="2139461" cy="5862"/>
+                        </a:xfrm>
+                        <a:prstGeom prst="line">
+                          <a:avLst/>
+                        </a:prstGeom>
+                      </wps:spPr>
+                      <wps:style>
+                        <a:lnRef idx="1">
+                          <a:schemeClr val="accent1"/>
+                        </a:lnRef>
+                        <a:fillRef idx="0">
+                          <a:schemeClr val="accent1"/>
+                        </a:fillRef>
+                        <a:effectRef idx="0">
+                          <a:schemeClr val="accent1"/>
+                        </a:effectRef>
+                        <a:fontRef idx="minor">
+                          <a:schemeClr val="tx1"/>
+                        </a:fontRef>
+                      </wps:style>
+                      <wps:bodyPr/>
+                    </wps:wsp>
+                  </a:graphicData>
+                </a:graphic>
+                <wp14:sizeRelH relativeFrom="margin">
+                  <wp14:pctWidth>0</wp14:pctWidth>
+                </wp14:sizeRelH>
+                <wp14:sizeRelV relativeFrom="margin">
+                  <wp14:pctHeight>0</wp14:pctHeight>
+                </wp14:sizeRelV>
+              </wp:anchor>
+            </w:drawing>
+          </mc:Choice>
+          <mc:Fallback>
+            <w:pict>
+              <v:line w14:anchorId="476ACC2F" id="Straight Connector 1" o:spid="_x0000_s1026" style="position:absolute;z-index:251659264;visibility:visible;mso-wrap-style:square;mso-width-percent:0;mso-height-percent:0;mso-wrap-distance-left:9pt;mso-wrap-distance-top:0;mso-wrap-distance-right:9pt;mso-wrap-distance-bottom:0;mso-position-horizontal:absolute;mso-position-horizontal-relative:text;mso-position-vertical:absolute;mso-position-vertical-relative:text;mso-width-percent:0;mso-height-percent:0;mso-width-relative:margin;mso-height-relative:margin" from="45.25pt,39.65pt" to="213.7pt,40.1pt" o:gfxdata="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" strokecolor="#4a66ac [3204]" strokeweight=".5pt">
+                <v:stroke joinstyle="miter"/>
+              </v:line>
+            </w:pict>
+          </mc:Fallback>
+        </mc:AlternateContent>
+      </w:r>
+      <w:r>
+        <w:rPr>
+          <w:lang w:val="en-AU"/>
+        </w:rPr>
+        <w:br/>
+      </w:r>
+      <w:r>
+        <w:rPr>
+          <w:lang w:val="en-AU"/>
+        </w:rPr>
+        <w:br/>
+      </w:r>
+    </w:p>
+    <w:p>
+      <w:pPr>
+        <w:pStyle w:val="BodyText"/>
+        <w:rPr>
+          <w:sz w:val="18"/>
+          <w:szCs w:val="18"/>
+        </w:rPr>
+      </w:pPr>
+      <w:r>
+        <w:rPr>
+          <w:rStyle w:val="FootnoteReference"/>
+        </w:rPr>
+        <w:footnoteRef/>
+      </w:r>
+      <w:r>
+        <w:t xml:space="preserve"> </w:t>
+      </w:r>
+      <w:r>
+        <w:rPr>
+          <w:sz w:val="18"/>
+          <w:szCs w:val="18"/>
+        </w:rPr>
+        <w:tab/>
+        <w:t xml:space="preserve">Confidence level for the solution scope component definition: </w:t>
+      </w:r>
+      <w:r>
+        <w:rPr>
+          <w:sz w:val="18"/>
+          <w:szCs w:val="18"/>
+        </w:rPr>
+        <w:br/>
+        <w:t>1 = extremely confident, 2 = very confident, 3 = confident, 4 = less confident, 5 = not confident.</w:t>
+      </w:r>
+    </w:p>
+    <w:p>
+      <w:pPr>
+        <w:pStyle w:val="BodyText"/>
+        <w:rPr>
+          <w:sz w:val="18"/>
+          <w:szCs w:val="18"/>
+        </w:rPr>
+      </w:pPr>
+    </w:p>
+    <w:p>
+      <w:pPr>
+        <w:pStyle w:val="BodyText"/>
+        <w:rPr>
+          <w:sz w:val="18"/>
+          <w:szCs w:val="18"/>
+        </w:rPr>
+      </w:pPr>
+    </w:p>
+    <w:p>
+      <w:pPr>
+        <w:pStyle w:val="Heading3"/>
+      </w:pPr>
+      <w:r>
+        <w:lastRenderedPageBreak/>
+        <w:t>1.2.2 Excluded Components</w:t>
+      </w:r>
+    </w:p>
     <w:p/>
     <w:p>
       <w:pPr>
-        <w:pStyle w:val="BodyText"/>
-        <w:rPr>
-          <w:highlight w:val="green"/>
-        </w:rPr>
-      </w:pPr>
-      <w:r>
-        <w:rPr>
-          <w:highlight w:val="green"/>
-        </w:rPr>
-        <w:t xml:space="preserve">The emphasis of this document is to provide information on documentation (artefacts) that would normally be </w:t>
-      </w:r>
-      <w:proofErr w:type="spellStart"/>
-      <w:r>
-        <w:rPr>
-          <w:highlight w:val="green"/>
-        </w:rPr>
-        <w:t>utilised</w:t>
-      </w:r>
-      <w:proofErr w:type="spellEnd"/>
-      <w:r>
-        <w:rPr>
-          <w:highlight w:val="green"/>
-        </w:rPr>
-        <w:t xml:space="preserve"> in the delivery of a COTS system implementation. The document does not specify the ‘Process’ that accompanies such a methodology and as such is, in the strictest sense, not providing a complete methodology.</w:t>
-      </w:r>
-    </w:p>
-    <w:p>
-      <w:pPr>
-        <w:pStyle w:val="BodyText"/>
-        <w:rPr>
-          <w:highlight w:val="green"/>
-        </w:rPr>
-      </w:pPr>
-      <w:r>
-        <w:rPr>
-          <w:highlight w:val="green"/>
-        </w:rPr>
-        <w:t>The artefacts can be adapted and with approval from the PMO changed to meet the requirements of the engagement.</w:t>
-      </w:r>
-    </w:p>
-    <w:p>
-      <w:pPr>
-        <w:pStyle w:val="BodyText"/>
-        <w:rPr>
-          <w:highlight w:val="green"/>
-        </w:rPr>
-      </w:pPr>
-    </w:p>
-    <w:p>
-      <w:pPr>
-        <w:pStyle w:val="BodyText"/>
-      </w:pPr>
-      <w:r>
-        <w:rPr>
-          <w:highlight w:val="green"/>
-        </w:rPr>
-        <w:t>PLEASE NOTE: The artefacts may be superseded or altered by documentation held or produced by the PMO. Please liaise with the PMO accordingly.</w:t>
-      </w:r>
-    </w:p>
-    <w:p>
-      <w:pPr>
-        <w:pStyle w:val="BodyText"/>
-      </w:pPr>
-    </w:p>
-    <w:p>
-      <w:pPr>
-        <w:pStyle w:val="BodyText"/>
-      </w:pPr>
-      <w:r>
-        <w:t xml:space="preserve">The emphasis of this document is to provide documentation to be </w:t>
-      </w:r>
-      <w:r>
-        <w:rPr>
-          <w:lang w:val="en-AU"/>
-        </w:rPr>
-        <w:t>utili</w:t>
-      </w:r>
-      <w:r>
-        <w:rPr>
-          <w:lang w:val="en-AU"/>
-        </w:rPr>
-        <w:t>s</w:t>
-      </w:r>
-      <w:r>
-        <w:rPr>
-          <w:lang w:val="en-AU"/>
-        </w:rPr>
-        <w:t>ed</w:t>
-      </w:r>
-      <w:r>
-        <w:rPr>
-          <w:lang w:val="en-AU"/>
-        </w:rPr>
-        <w:t xml:space="preserve"> with the VSADS to ensure the timely delivery and implementation</w:t>
-      </w:r>
-      <w:r>
-        <w:rPr>
-          <w:lang w:val="en-AU"/>
-        </w:rPr>
-        <w:t xml:space="preserve">. </w:t>
-      </w:r>
-    </w:p>
-    <w:p/>
+        <w:ind w:left="720" w:firstLine="4"/>
+        <w:rPr>
+          <w:rFonts w:ascii="Times New Roman" w:hAnsi="Times New Roman" w:cs="Times New Roman"/>
+          <w:sz w:val="20"/>
+          <w:szCs w:val="20"/>
+        </w:rPr>
+      </w:pPr>
+      <w:r>
+        <w:rPr>
+          <w:rFonts w:ascii="Times New Roman" w:hAnsi="Times New Roman" w:cs="Times New Roman"/>
+          <w:sz w:val="20"/>
+          <w:szCs w:val="20"/>
+        </w:rPr>
+        <w:t xml:space="preserve">The </w:t>
+      </w:r>
+      <w:r>
+        <w:rPr>
+          <w:rFonts w:ascii="Times New Roman" w:hAnsi="Times New Roman" w:cs="Times New Roman"/>
+          <w:sz w:val="20"/>
+          <w:szCs w:val="20"/>
+        </w:rPr>
+        <w:t xml:space="preserve">VSADS project will not be designing or producing the following: </w:t>
+      </w:r>
+    </w:p>
+    <w:p>
+      <w:pPr>
+        <w:pStyle w:val="ListParagraph"/>
+        <w:numPr>
+          <w:ilvl w:val="0"/>
+          <w:numId w:val="6"/>
+        </w:numPr>
+        <w:rPr>
+          <w:rFonts w:ascii="Times New Roman" w:hAnsi="Times New Roman" w:cs="Times New Roman"/>
+          <w:sz w:val="20"/>
+          <w:szCs w:val="20"/>
+        </w:rPr>
+      </w:pPr>
+      <w:r>
+        <w:rPr>
+          <w:rFonts w:ascii="Times New Roman" w:hAnsi="Times New Roman" w:cs="Times New Roman"/>
+          <w:sz w:val="20"/>
+          <w:szCs w:val="20"/>
+        </w:rPr>
+        <w:t>The installation or training on the use of the design.</w:t>
+      </w:r>
+    </w:p>
+    <w:p>
+      <w:pPr>
+        <w:pStyle w:val="ListParagraph"/>
+        <w:numPr>
+          <w:ilvl w:val="0"/>
+          <w:numId w:val="6"/>
+        </w:numPr>
+        <w:rPr>
+          <w:rFonts w:ascii="Times New Roman" w:hAnsi="Times New Roman" w:cs="Times New Roman"/>
+          <w:sz w:val="20"/>
+          <w:szCs w:val="20"/>
+        </w:rPr>
+      </w:pPr>
+      <w:r>
+        <w:rPr>
+          <w:rFonts w:ascii="Times New Roman" w:hAnsi="Times New Roman" w:cs="Times New Roman"/>
+          <w:sz w:val="20"/>
+          <w:szCs w:val="20"/>
+        </w:rPr>
+        <w:t xml:space="preserve">The technical or infrastructure modifications required to operate the design on other computer operating systems or hardware setups. </w:t>
+      </w:r>
+    </w:p>
+    <w:p>
+      <w:pPr>
+        <w:pStyle w:val="ListParagraph"/>
+        <w:numPr>
+          <w:ilvl w:val="0"/>
+          <w:numId w:val="6"/>
+        </w:numPr>
+        <w:rPr>
+          <w:rFonts w:ascii="Times New Roman" w:hAnsi="Times New Roman" w:cs="Times New Roman"/>
+          <w:sz w:val="20"/>
+          <w:szCs w:val="20"/>
+        </w:rPr>
+      </w:pPr>
+      <w:r>
+        <w:rPr>
+          <w:rFonts w:ascii="Times New Roman" w:hAnsi="Times New Roman" w:cs="Times New Roman"/>
+          <w:sz w:val="20"/>
+          <w:szCs w:val="20"/>
+        </w:rPr>
+        <w:t xml:space="preserve">Maintenance or redesign work upon final handover. </w:t>
+      </w:r>
+    </w:p>
+    <w:p>
+      <w:pPr>
+        <w:pStyle w:val="ListParagraph"/>
+        <w:numPr>
+          <w:ilvl w:val="0"/>
+          <w:numId w:val="6"/>
+        </w:numPr>
+        <w:rPr>
+          <w:rFonts w:ascii="Times New Roman" w:hAnsi="Times New Roman" w:cs="Times New Roman"/>
+          <w:sz w:val="20"/>
+          <w:szCs w:val="20"/>
+        </w:rPr>
+      </w:pPr>
+      <w:r>
+        <w:rPr>
+          <w:rFonts w:ascii="Times New Roman" w:hAnsi="Times New Roman" w:cs="Times New Roman"/>
+          <w:sz w:val="20"/>
+          <w:szCs w:val="20"/>
+        </w:rPr>
+        <w:t xml:space="preserve">Legal documentation for this designs use. </w:t>
+      </w:r>
+    </w:p>
+    <w:p>
+      <w:pPr>
+        <w:pStyle w:val="ListParagraph"/>
+        <w:numPr>
+          <w:ilvl w:val="0"/>
+          <w:numId w:val="6"/>
+        </w:numPr>
+        <w:rPr>
+          <w:rFonts w:ascii="Times New Roman" w:hAnsi="Times New Roman" w:cs="Times New Roman"/>
+          <w:sz w:val="20"/>
+          <w:szCs w:val="20"/>
+        </w:rPr>
+      </w:pPr>
+      <w:commentRangeStart w:id="4"/>
+      <w:r>
+        <w:rPr>
+          <w:rFonts w:ascii="Times New Roman" w:hAnsi="Times New Roman" w:cs="Times New Roman"/>
+          <w:sz w:val="20"/>
+          <w:szCs w:val="20"/>
+        </w:rPr>
+        <w:t xml:space="preserve">Statistical analysis or interpretation of the data once visualised. </w:t>
+      </w:r>
+      <w:commentRangeEnd w:id="4"/>
+      <w:r>
+        <w:rPr>
+          <w:rStyle w:val="CommentReference"/>
+        </w:rPr>
+        <w:commentReference w:id="4"/>
+      </w:r>
+    </w:p>
+    <w:p>
+      <w:r>
+        <w:br w:type="page"/>
+      </w:r>
+    </w:p>
     <w:p>
       <w:pPr>
         <w:pStyle w:val="Heading2"/>
@@ -1199,43 +2081,123 @@
           <w:numId w:val="2"/>
         </w:numPr>
       </w:pPr>
-      <w:bookmarkStart w:id="2" w:name="_Toc46748290"/>
+      <w:bookmarkStart w:id="5" w:name="_Toc46748290"/>
       <w:r>
         <w:lastRenderedPageBreak/>
         <w:t>Document contents</w:t>
       </w:r>
-      <w:bookmarkEnd w:id="2"/>
-    </w:p>
-    <w:p>
-      <w:pPr>
-        <w:pStyle w:val="ListParagraph"/>
-        <w:ind w:left="857"/>
-      </w:pPr>
-    </w:p>
-    <w:p>
-      <w:pPr>
-        <w:pStyle w:val="ListParagraph"/>
-        <w:ind w:left="857"/>
-      </w:pPr>
-    </w:p>
-    <w:p>
-      <w:pPr>
-        <w:jc w:val="both"/>
-        <w:rPr>
-          <w:i/>
-          <w:color w:val="FF0000"/>
-        </w:rPr>
-      </w:pPr>
-      <w:r>
-        <w:rPr>
-          <w:i/>
-          <w:color w:val="FF0000"/>
-        </w:rPr>
-        <w:t xml:space="preserve">Include some background information about the problem, the scope and what this document will contain. </w:t>
-      </w:r>
+      <w:bookmarkEnd w:id="5"/>
     </w:p>
     <w:p/>
+    <w:p>
+      <w:pPr>
+        <w:pStyle w:val="Heading3"/>
+      </w:pPr>
+      <w:r>
+        <w:t>1.3.1 Background Information</w:t>
+      </w:r>
+    </w:p>
+    <w:p>
+      <w:pPr>
+        <w:ind w:left="284"/>
+      </w:pPr>
+    </w:p>
+    <w:p>
+      <w:pPr>
+        <w:ind w:left="284"/>
+        <w:rPr>
+          <w:rFonts w:ascii="Times New Roman" w:hAnsi="Times New Roman" w:cs="Times New Roman"/>
+          <w:sz w:val="20"/>
+          <w:szCs w:val="20"/>
+        </w:rPr>
+      </w:pPr>
+      <w:r>
+        <w:rPr>
+          <w:rFonts w:ascii="Times New Roman" w:hAnsi="Times New Roman" w:cs="Times New Roman"/>
+          <w:sz w:val="20"/>
+          <w:szCs w:val="20"/>
+        </w:rPr>
+        <w:t>Accurate and comprehensive data on road accidents is essential for effective road safety management and policy formulation. The existing accident data collection system operated by VicRoads has played a crucial role in providing valuable insights into accident trends and patterns. However, to address the evolving challenges of road safety and enhance data utilization, the VSADS project proposes a modernization and extension of the current system.</w:t>
+      </w:r>
+    </w:p>
+    <w:p>
+      <w:pPr>
+        <w:ind w:left="284"/>
+        <w:rPr>
+          <w:rFonts w:ascii="Times New Roman" w:hAnsi="Times New Roman" w:cs="Times New Roman"/>
+          <w:sz w:val="20"/>
+          <w:szCs w:val="20"/>
+        </w:rPr>
+      </w:pPr>
+      <w:r>
+        <w:rPr>
+          <w:rFonts w:ascii="Times New Roman" w:hAnsi="Times New Roman" w:cs="Times New Roman"/>
+          <w:sz w:val="20"/>
+          <w:szCs w:val="20"/>
+        </w:rPr>
+        <w:t xml:space="preserve">Road accidents have significant human and economic costs, impacting the health and well-being of individuals, families, and communities. In Victoria, there is an </w:t>
+      </w:r>
+      <w:r>
+        <w:rPr>
+          <w:rFonts w:ascii="Times New Roman" w:hAnsi="Times New Roman" w:cs="Times New Roman"/>
+          <w:sz w:val="20"/>
+          <w:szCs w:val="20"/>
+        </w:rPr>
+        <w:t xml:space="preserve">opportunity </w:t>
+      </w:r>
+      <w:r>
+        <w:rPr>
+          <w:rFonts w:ascii="Times New Roman" w:hAnsi="Times New Roman" w:cs="Times New Roman"/>
+          <w:sz w:val="20"/>
+          <w:szCs w:val="20"/>
+        </w:rPr>
+        <w:t xml:space="preserve">to leverage the dataset collected by VicRoads between 2015 and 2020 to </w:t>
+      </w:r>
+      <w:r>
+        <w:rPr>
+          <w:rFonts w:ascii="Times New Roman" w:hAnsi="Times New Roman" w:cs="Times New Roman"/>
+          <w:sz w:val="20"/>
+          <w:szCs w:val="20"/>
+        </w:rPr>
+        <w:t xml:space="preserve">further analyse with the assistance of visualisation. </w:t>
+      </w:r>
+    </w:p>
+    <w:p>
+      <w:pPr>
+        <w:ind w:left="284"/>
+        <w:rPr>
+          <w:rFonts w:ascii="Times New Roman" w:hAnsi="Times New Roman" w:cs="Times New Roman"/>
+          <w:sz w:val="20"/>
+          <w:szCs w:val="20"/>
+        </w:rPr>
+      </w:pPr>
+    </w:p>
+    <w:p>
+      <w:pPr>
+        <w:pStyle w:val="Heading3"/>
+      </w:pPr>
+      <w:r>
+        <w:t>1.3.2 Project Plan Contents</w:t>
+      </w:r>
+    </w:p>
     <w:p/>
+    <w:p>
+      <w:pPr>
+        <w:rPr>
+          <w:rFonts w:ascii="Times New Roman" w:hAnsi="Times New Roman" w:cs="Times New Roman"/>
+          <w:sz w:val="20"/>
+          <w:szCs w:val="20"/>
+        </w:rPr>
+      </w:pPr>
+      <w:r>
+        <w:rPr>
+          <w:rFonts w:ascii="Times New Roman" w:hAnsi="Times New Roman" w:cs="Times New Roman"/>
+          <w:sz w:val="20"/>
+          <w:szCs w:val="20"/>
+        </w:rPr>
+        <w:t>This document outlines the background information about the VSADS project, its scope, and the components to be included and excluded. It will contain detailed sections on the Work Breakdown Structure (section 2.0) and Activities Definition and Estimation (section 3.0) to provide comprehensive planning and execution of the project.</w:t>
+      </w:r>
+    </w:p>
     <w:p/>
     <w:p>
       <w:r>
@@ -1250,12 +2212,12 @@
           <w:numId w:val="2"/>
         </w:numPr>
       </w:pPr>
-      <w:bookmarkStart w:id="3" w:name="_Toc46748291"/>
+      <w:bookmarkStart w:id="6" w:name="_Toc46748291"/>
       <w:r>
         <w:lastRenderedPageBreak/>
         <w:t>Work Breakdown Structure</w:t>
       </w:r>
-      <w:bookmarkEnd w:id="3"/>
+      <w:bookmarkEnd w:id="6"/>
     </w:p>
     <w:p/>
     <w:p>
@@ -1298,13 +2260,13 @@
             <o:lock v:ext="edit" aspectratio="t"/>
           </v:shapetype>
           <v:shape id="_x0000_i1025" type="#_x0000_t75" style="width:430.6pt;height:273.7pt" o:ole="" o:bordertopcolor="#92d050" o:borderleftcolor="#92d050" o:borderbottomcolor="#92d050" o:borderrightcolor="#92d050" fillcolor="window">
-            <v:imagedata r:id="rId6" o:title=""/>
+            <v:imagedata r:id="rId12" o:title=""/>
             <w10:bordertop type="thickBetweenThin" width="24"/>
             <w10:borderleft type="thickBetweenThin" width="24"/>
             <w10:borderbottom type="thickBetweenThin" width="24"/>
             <w10:borderright type="thickBetweenThin" width="24"/>
           </v:shape>
-          <o:OLEObject Type="Embed" ProgID="OrgPlusWOPX.4" ShapeID="_x0000_i1025" DrawAspect="Content" ObjectID="_1752566647" r:id="rId7"/>
+          <o:OLEObject Type="Embed" ProgID="OrgPlusWOPX.4" ShapeID="_x0000_i1025" DrawAspect="Content" ObjectID="_1752757558" r:id="rId13"/>
         </w:object>
       </w:r>
     </w:p>
@@ -1342,8 +2304,17 @@
           <w:i/>
           <w:color w:val="FF0000"/>
         </w:rPr>
-        <w:t>. Remember to consider ALL project activities – anything you do or will need to do should be included in the WBS</w:t>
-      </w:r>
+        <w:t xml:space="preserve">. Remember to consider ALL project activities – anything you do or will need to do should be included in the </w:t>
+      </w:r>
+      <w:proofErr w:type="gramStart"/>
+      <w:r>
+        <w:rPr>
+          <w:i/>
+          <w:color w:val="FF0000"/>
+        </w:rPr>
+        <w:t>WBS</w:t>
+      </w:r>
+      <w:proofErr w:type="gramEnd"/>
     </w:p>
     <w:p>
       <w:pPr>
@@ -1462,7 +2433,7 @@
           <w:numId w:val="2"/>
         </w:numPr>
       </w:pPr>
-      <w:bookmarkStart w:id="4" w:name="_Toc46748292"/>
+      <w:bookmarkStart w:id="7" w:name="_Toc46748292"/>
       <w:r>
         <w:lastRenderedPageBreak/>
         <w:t>Activity Definition</w:t>
@@ -1470,7 +2441,7 @@
       <w:r>
         <w:t xml:space="preserve"> &amp; Estimation</w:t>
       </w:r>
-      <w:bookmarkEnd w:id="4"/>
+      <w:bookmarkEnd w:id="7"/>
     </w:p>
     <w:p/>
     <w:p>
@@ -1528,12 +2499,12 @@
           <w:numId w:val="2"/>
         </w:numPr>
       </w:pPr>
-      <w:bookmarkStart w:id="5" w:name="_Toc46748293"/>
+      <w:bookmarkStart w:id="8" w:name="_Toc46748293"/>
       <w:r>
         <w:lastRenderedPageBreak/>
         <w:t>Gantt Chart</w:t>
       </w:r>
-      <w:bookmarkEnd w:id="5"/>
+      <w:bookmarkEnd w:id="8"/>
     </w:p>
     <w:p>
       <w:pPr>
@@ -1565,6 +2536,8 @@
     </w:p>
     <w:p/>
     <w:sectPr>
+      <w:headerReference w:type="default" r:id="rId14"/>
+      <w:footerReference w:type="default" r:id="rId15"/>
       <w:pgSz w:w="11906" w:h="16838"/>
       <w:pgMar w:top="1440" w:right="1440" w:bottom="1440" w:left="1440" w:header="708" w:footer="708" w:gutter="0"/>
       <w:cols w:space="708"/>
@@ -1572,6 +2545,351 @@
     </w:sectPr>
   </w:body>
 </w:document>
+</file>
+
+<file path=word/comments.xml><?xml version="1.0" encoding="utf-8"?>
+<w:comments xmlns:wpc="http://schemas.microsoft.com/office/word/2010/wordprocessingCanvas" xmlns:cx="http://schemas.microsoft.com/office/drawing/2014/chartex" xmlns:cx1="http://schemas.microsoft.com/office/drawing/2015/9/8/chartex" xmlns:cx2="http://schemas.microsoft.com/office/drawing/2015/10/21/chartex" xmlns:cx3="http://schemas.microsoft.com/office/drawing/2016/5/9/chartex" xmlns:cx4="http://schemas.microsoft.com/office/drawing/2016/5/10/chartex" xmlns:cx5="http://schemas.microsoft.com/office/drawing/2016/5/11/chartex" xmlns:cx6="http://schemas.microsoft.com/office/drawing/2016/5/12/chartex" xmlns:cx7="http://schemas.microsoft.com/office/drawing/2016/5/13/chartex" xmlns:cx8="http://schemas.microsoft.com/office/drawing/2016/5/14/chartex" xmlns:mc="http://schemas.openxmlformats.org/markup-compatibility/2006" xmlns:aink="http://schemas.microsoft.com/office/drawing/2016/ink" xmlns:am3d="http://schemas.microsoft.com/office/drawing/2017/model3d" xmlns:o="urn:schemas-microsoft-com:office:office" xmlns:oel="http://schemas.microsoft.com/office/2019/extlst" xmlns:r="http://schemas.openxmlformats.org/officeDocument/2006/relationships" xmlns:m="http://schemas.openxmlformats.org/officeDocument/2006/math" xmlns:v="urn:schemas-microsoft-com:vml" xmlns:wp14="http://schemas.microsoft.com/office/word/2010/wordprocessingDrawing" xmlns:wp="http://schemas.openxmlformats.org/drawingml/2006/wordprocessingDrawing" xmlns:w10="urn:schemas-microsoft-com:office:word" xmlns:w="http://schemas.openxmlformats.org/wordprocessingml/2006/main" xmlns:w14="http://schemas.microsoft.com/office/word/2010/wordml" xmlns:w15="http://schemas.microsoft.com/office/word/2012/wordml" xmlns:w16cex="http://schemas.microsoft.com/office/word/2018/wordml/cex" xmlns:w16cid="http://schemas.microsoft.com/office/word/2016/wordml/cid" xmlns:w16="http://schemas.microsoft.com/office/word/2018/wordml" xmlns:w16sdtdh="http://schemas.microsoft.com/office/word/2020/wordml/sdtdatahash" xmlns:w16se="http://schemas.microsoft.com/office/word/2015/wordml/symex" xmlns:wpg="http://schemas.microsoft.com/office/word/2010/wordprocessingGroup" xmlns:wpi="http://schemas.microsoft.com/office/word/2010/wordprocessingInk" xmlns:wne="http://schemas.microsoft.com/office/word/2006/wordml" xmlns:wps="http://schemas.microsoft.com/office/word/2010/wordprocessingShape" mc:Ignorable="w14 w15 w16se w16cid w16 w16cex w16sdtdh wp14">
+  <w:comment w:id="2" w:author="Christopher Burrell" w:date="2023-08-05T15:21:00Z" w:initials="CB">
+    <w:p>
+      <w:pPr>
+        <w:pStyle w:val="CommentText"/>
+      </w:pPr>
+      <w:r>
+        <w:rPr>
+          <w:rStyle w:val="CommentReference"/>
+        </w:rPr>
+        <w:annotationRef/>
+      </w:r>
+      <w:r>
+        <w:t xml:space="preserve">We may/may not achieve all of these, even though required? </w:t>
+      </w:r>
+      <w:r>
+        <w:br/>
+      </w:r>
+      <w:r>
+        <w:br/>
+        <w:t>Everyone happy with 2?</w:t>
+      </w:r>
+    </w:p>
+  </w:comment>
+  <w:comment w:id="3" w:author="Christopher Burrell" w:date="2023-08-05T15:39:00Z" w:initials="CB">
+    <w:p>
+      <w:pPr>
+        <w:pStyle w:val="CommentText"/>
+      </w:pPr>
+      <w:r>
+        <w:rPr>
+          <w:rStyle w:val="CommentReference"/>
+        </w:rPr>
+        <w:annotationRef/>
+      </w:r>
+      <w:r>
+        <w:t>Callen said we could either ship with the .csv file or implement an API connection to the data -set</w:t>
+      </w:r>
+    </w:p>
+  </w:comment>
+  <w:comment w:id="4" w:author="Christopher Burrell" w:date="2023-08-05T16:05:00Z" w:initials="CB">
+    <w:p>
+      <w:pPr>
+        <w:pStyle w:val="CommentText"/>
+      </w:pPr>
+      <w:r>
+        <w:rPr>
+          <w:rStyle w:val="CommentReference"/>
+        </w:rPr>
+        <w:annotationRef/>
+      </w:r>
+      <w:r>
+        <w:t>We only design the visualisation tool no analysis .</w:t>
+      </w:r>
+    </w:p>
+  </w:comment>
+</w:comments>
+</file>
+
+<file path=word/commentsExtended.xml><?xml version="1.0" encoding="utf-8"?>
+<w15:commentsEx xmlns:wpc="http://schemas.microsoft.com/office/word/2010/wordprocessingCanvas" xmlns:cx="http://schemas.microsoft.com/office/drawing/2014/chartex" xmlns:cx1="http://schemas.microsoft.com/office/drawing/2015/9/8/chartex" xmlns:cx2="http://schemas.microsoft.com/office/drawing/2015/10/21/chartex" xmlns:cx3="http://schemas.microsoft.com/office/drawing/2016/5/9/chartex" xmlns:cx4="http://schemas.microsoft.com/office/drawing/2016/5/10/chartex" xmlns:cx5="http://schemas.microsoft.com/office/drawing/2016/5/11/chartex" xmlns:cx6="http://schemas.microsoft.com/office/drawing/2016/5/12/chartex" xmlns:cx7="http://schemas.microsoft.com/office/drawing/2016/5/13/chartex" xmlns:cx8="http://schemas.microsoft.com/office/drawing/2016/5/14/chartex" xmlns:mc="http://schemas.openxmlformats.org/markup-compatibility/2006" xmlns:aink="http://schemas.microsoft.com/office/drawing/2016/ink" xmlns:am3d="http://schemas.microsoft.com/office/drawing/2017/model3d" xmlns:o="urn:schemas-microsoft-com:office:office" xmlns:oel="http://schemas.microsoft.com/office/2019/extlst" xmlns:r="http://schemas.openxmlformats.org/officeDocument/2006/relationships" xmlns:m="http://schemas.openxmlformats.org/officeDocument/2006/math" xmlns:v="urn:schemas-microsoft-com:vml" xmlns:wp14="http://schemas.microsoft.com/office/word/2010/wordprocessingDrawing" xmlns:wp="http://schemas.openxmlformats.org/drawingml/2006/wordprocessingDrawing" xmlns:w10="urn:schemas-microsoft-com:office:word" xmlns:w="http://schemas.openxmlformats.org/wordprocessingml/2006/main" xmlns:w14="http://schemas.microsoft.com/office/word/2010/wordml" xmlns:w15="http://schemas.microsoft.com/office/word/2012/wordml" xmlns:w16cex="http://schemas.microsoft.com/office/word/2018/wordml/cex" xmlns:w16cid="http://schemas.microsoft.com/office/word/2016/wordml/cid" xmlns:w16="http://schemas.microsoft.com/office/word/2018/wordml" xmlns:w16sdtdh="http://schemas.microsoft.com/office/word/2020/wordml/sdtdatahash" xmlns:w16se="http://schemas.microsoft.com/office/word/2015/wordml/symex" xmlns:wpg="http://schemas.microsoft.com/office/word/2010/wordprocessingGroup" xmlns:wpi="http://schemas.microsoft.com/office/word/2010/wordprocessingInk" xmlns:wne="http://schemas.microsoft.com/office/word/2006/wordml" xmlns:wps="http://schemas.microsoft.com/office/word/2010/wordprocessingShape" mc:Ignorable="w14 w15 w16se w16cid w16 w16cex w16sdtdh wp14">
+  <w15:commentEx w15:paraId="28ED09EC" w15:done="0"/>
+  <w15:commentEx w15:paraId="7B9D391E" w15:done="0"/>
+  <w15:commentEx w15:paraId="4A66888C" w15:done="0"/>
+</w15:commentsEx>
+</file>
+
+<file path=word/commentsExtensible.xml><?xml version="1.0" encoding="utf-8"?>
+<w16cex:commentsExtensible xmlns:wpc="http://schemas.microsoft.com/office/word/2010/wordprocessingCanvas" xmlns:cx="http://schemas.microsoft.com/office/drawing/2014/chartex" xmlns:cx1="http://schemas.microsoft.com/office/drawing/2015/9/8/chartex" xmlns:cx2="http://schemas.microsoft.com/office/drawing/2015/10/21/chartex" xmlns:cx3="http://schemas.microsoft.com/office/drawing/2016/5/9/chartex" xmlns:cx4="http://schemas.microsoft.com/office/drawing/2016/5/10/chartex" xmlns:cx5="http://schemas.microsoft.com/office/drawing/2016/5/11/chartex" xmlns:cx6="http://schemas.microsoft.com/office/drawing/2016/5/12/chartex" xmlns:cx7="http://schemas.microsoft.com/office/drawing/2016/5/13/chartex" xmlns:cx8="http://schemas.microsoft.com/office/drawing/2016/5/14/chartex" xmlns:mc="http://schemas.openxmlformats.org/markup-compatibility/2006" xmlns:aink="http://schemas.microsoft.com/office/drawing/2016/ink" xmlns:am3d="http://schemas.microsoft.com/office/drawing/2017/model3d" xmlns:o="urn:schemas-microsoft-com:office:office" xmlns:oel="http://schemas.microsoft.com/office/2019/extlst" xmlns:r="http://schemas.openxmlformats.org/officeDocument/2006/relationships" xmlns:m="http://schemas.openxmlformats.org/officeDocument/2006/math" xmlns:v="urn:schemas-microsoft-com:vml" xmlns:wp14="http://schemas.microsoft.com/office/word/2010/wordprocessingDrawing" xmlns:wp="http://schemas.openxmlformats.org/drawingml/2006/wordprocessingDrawing" xmlns:w10="urn:schemas-microsoft-com:office:word" xmlns:w="http://schemas.openxmlformats.org/wordprocessingml/2006/main" xmlns:w14="http://schemas.microsoft.com/office/word/2010/wordml" xmlns:w15="http://schemas.microsoft.com/office/word/2012/wordml" xmlns:w16cex="http://schemas.microsoft.com/office/word/2018/wordml/cex" xmlns:w16cid="http://schemas.microsoft.com/office/word/2016/wordml/cid" xmlns:w16="http://schemas.microsoft.com/office/word/2018/wordml" xmlns:w16sdtdh="http://schemas.microsoft.com/office/word/2020/wordml/sdtdatahash" xmlns:w16se="http://schemas.microsoft.com/office/word/2015/wordml/symex" xmlns:wpg="http://schemas.microsoft.com/office/word/2010/wordprocessingGroup" xmlns:wpi="http://schemas.microsoft.com/office/word/2010/wordprocessingInk" xmlns:wne="http://schemas.microsoft.com/office/word/2006/wordml" xmlns:wps="http://schemas.microsoft.com/office/word/2010/wordprocessingShape" mc:Ignorable="w14 w15 w16se w16cid w16 w16cex w16sdtdh wp14">
+  <w16cex:commentExtensible w16cex:durableId="2878E774" w16cex:dateUtc="2023-08-05T05:21:00Z"/>
+  <w16cex:commentExtensible w16cex:durableId="2878EBC6" w16cex:dateUtc="2023-08-05T05:39:00Z"/>
+  <w16cex:commentExtensible w16cex:durableId="2878F1CF" w16cex:dateUtc="2023-08-05T06:05:00Z"/>
+</w16cex:commentsExtensible>
+</file>
+
+<file path=word/commentsIds.xml><?xml version="1.0" encoding="utf-8"?>
+<w16cid:commentsIds xmlns:wpc="http://schemas.microsoft.com/office/word/2010/wordprocessingCanvas" xmlns:cx="http://schemas.microsoft.com/office/drawing/2014/chartex" xmlns:cx1="http://schemas.microsoft.com/office/drawing/2015/9/8/chartex" xmlns:cx2="http://schemas.microsoft.com/office/drawing/2015/10/21/chartex" xmlns:cx3="http://schemas.microsoft.com/office/drawing/2016/5/9/chartex" xmlns:cx4="http://schemas.microsoft.com/office/drawing/2016/5/10/chartex" xmlns:cx5="http://schemas.microsoft.com/office/drawing/2016/5/11/chartex" xmlns:cx6="http://schemas.microsoft.com/office/drawing/2016/5/12/chartex" xmlns:cx7="http://schemas.microsoft.com/office/drawing/2016/5/13/chartex" xmlns:cx8="http://schemas.microsoft.com/office/drawing/2016/5/14/chartex" xmlns:mc="http://schemas.openxmlformats.org/markup-compatibility/2006" xmlns:aink="http://schemas.microsoft.com/office/drawing/2016/ink" xmlns:am3d="http://schemas.microsoft.com/office/drawing/2017/model3d" xmlns:o="urn:schemas-microsoft-com:office:office" xmlns:oel="http://schemas.microsoft.com/office/2019/extlst" xmlns:r="http://schemas.openxmlformats.org/officeDocument/2006/relationships" xmlns:m="http://schemas.openxmlformats.org/officeDocument/2006/math" xmlns:v="urn:schemas-microsoft-com:vml" xmlns:wp14="http://schemas.microsoft.com/office/word/2010/wordprocessingDrawing" xmlns:wp="http://schemas.openxmlformats.org/drawingml/2006/wordprocessingDrawing" xmlns:w10="urn:schemas-microsoft-com:office:word" xmlns:w="http://schemas.openxmlformats.org/wordprocessingml/2006/main" xmlns:w14="http://schemas.microsoft.com/office/word/2010/wordml" xmlns:w15="http://schemas.microsoft.com/office/word/2012/wordml" xmlns:w16cex="http://schemas.microsoft.com/office/word/2018/wordml/cex" xmlns:w16cid="http://schemas.microsoft.com/office/word/2016/wordml/cid" xmlns:w16="http://schemas.microsoft.com/office/word/2018/wordml" xmlns:w16sdtdh="http://schemas.microsoft.com/office/word/2020/wordml/sdtdatahash" xmlns:w16se="http://schemas.microsoft.com/office/word/2015/wordml/symex" xmlns:wpg="http://schemas.microsoft.com/office/word/2010/wordprocessingGroup" xmlns:wpi="http://schemas.microsoft.com/office/word/2010/wordprocessingInk" xmlns:wne="http://schemas.microsoft.com/office/word/2006/wordml" xmlns:wps="http://schemas.microsoft.com/office/word/2010/wordprocessingShape" mc:Ignorable="w14 w15 w16se w16cid w16 w16cex w16sdtdh wp14">
+  <w16cid:commentId w16cid:paraId="28ED09EC" w16cid:durableId="2878E774"/>
+  <w16cid:commentId w16cid:paraId="7B9D391E" w16cid:durableId="2878EBC6"/>
+  <w16cid:commentId w16cid:paraId="4A66888C" w16cid:durableId="2878F1CF"/>
+</w16cid:commentsIds>
+</file>
+
+<file path=word/endnotes.xml><?xml version="1.0" encoding="utf-8"?>
+<w:endnotes xmlns:wpc="http://schemas.microsoft.com/office/word/2010/wordprocessingCanvas" xmlns:cx="http://schemas.microsoft.com/office/drawing/2014/chartex" xmlns:cx1="http://schemas.microsoft.com/office/drawing/2015/9/8/chartex" xmlns:cx2="http://schemas.microsoft.com/office/drawing/2015/10/21/chartex" xmlns:cx3="http://schemas.microsoft.com/office/drawing/2016/5/9/chartex" xmlns:cx4="http://schemas.microsoft.com/office/drawing/2016/5/10/chartex" xmlns:cx5="http://schemas.microsoft.com/office/drawing/2016/5/11/chartex" xmlns:cx6="http://schemas.microsoft.com/office/drawing/2016/5/12/chartex" xmlns:cx7="http://schemas.microsoft.com/office/drawing/2016/5/13/chartex" xmlns:cx8="http://schemas.microsoft.com/office/drawing/2016/5/14/chartex" xmlns:mc="http://schemas.openxmlformats.org/markup-compatibility/2006" xmlns:aink="http://schemas.microsoft.com/office/drawing/2016/ink" xmlns:am3d="http://schemas.microsoft.com/office/drawing/2017/model3d" xmlns:o="urn:schemas-microsoft-com:office:office" xmlns:oel="http://schemas.microsoft.com/office/2019/extlst" xmlns:r="http://schemas.openxmlformats.org/officeDocument/2006/relationships" xmlns:m="http://schemas.openxmlformats.org/officeDocument/2006/math" xmlns:v="urn:schemas-microsoft-com:vml" xmlns:wp14="http://schemas.microsoft.com/office/word/2010/wordprocessingDrawing" xmlns:wp="http://schemas.openxmlformats.org/drawingml/2006/wordprocessingDrawing" xmlns:w10="urn:schemas-microsoft-com:office:word" xmlns:w="http://schemas.openxmlformats.org/wordprocessingml/2006/main" xmlns:w14="http://schemas.microsoft.com/office/word/2010/wordml" xmlns:w15="http://schemas.microsoft.com/office/word/2012/wordml" xmlns:w16cex="http://schemas.microsoft.com/office/word/2018/wordml/cex" xmlns:w16cid="http://schemas.microsoft.com/office/word/2016/wordml/cid" xmlns:w16="http://schemas.microsoft.com/office/word/2018/wordml" xmlns:w16sdtdh="http://schemas.microsoft.com/office/word/2020/wordml/sdtdatahash" xmlns:w16se="http://schemas.microsoft.com/office/word/2015/wordml/symex" xmlns:wpg="http://schemas.microsoft.com/office/word/2010/wordprocessingGroup" xmlns:wpi="http://schemas.microsoft.com/office/word/2010/wordprocessingInk" xmlns:wne="http://schemas.microsoft.com/office/word/2006/wordml" xmlns:wps="http://schemas.microsoft.com/office/word/2010/wordprocessingShape" mc:Ignorable="w14 w15 w16se w16cid w16 w16cex w16sdtdh wp14">
+  <w:endnote w:type="separator" w:id="-1">
+    <w:p>
+      <w:pPr>
+        <w:spacing w:after="0" w:line="240" w:lineRule="auto"/>
+      </w:pPr>
+      <w:r>
+        <w:separator/>
+      </w:r>
+    </w:p>
+  </w:endnote>
+  <w:endnote w:type="continuationSeparator" w:id="0">
+    <w:p>
+      <w:pPr>
+        <w:spacing w:after="0" w:line="240" w:lineRule="auto"/>
+      </w:pPr>
+      <w:r>
+        <w:continuationSeparator/>
+      </w:r>
+    </w:p>
+  </w:endnote>
+</w:endnotes>
+</file>
+
+<file path=word/footer1.xml><?xml version="1.0" encoding="utf-8"?>
+<w:ftr xmlns:wpc="http://schemas.microsoft.com/office/word/2010/wordprocessingCanvas" xmlns:cx="http://schemas.microsoft.com/office/drawing/2014/chartex" xmlns:cx1="http://schemas.microsoft.com/office/drawing/2015/9/8/chartex" xmlns:cx2="http://schemas.microsoft.com/office/drawing/2015/10/21/chartex" xmlns:cx3="http://schemas.microsoft.com/office/drawing/2016/5/9/chartex" xmlns:cx4="http://schemas.microsoft.com/office/drawing/2016/5/10/chartex" xmlns:cx5="http://schemas.microsoft.com/office/drawing/2016/5/11/chartex" xmlns:cx6="http://schemas.microsoft.com/office/drawing/2016/5/12/chartex" xmlns:cx7="http://schemas.microsoft.com/office/drawing/2016/5/13/chartex" xmlns:cx8="http://schemas.microsoft.com/office/drawing/2016/5/14/chartex" xmlns:mc="http://schemas.openxmlformats.org/markup-compatibility/2006" xmlns:aink="http://schemas.microsoft.com/office/drawing/2016/ink" xmlns:am3d="http://schemas.microsoft.com/office/drawing/2017/model3d" xmlns:o="urn:schemas-microsoft-com:office:office" xmlns:oel="http://schemas.microsoft.com/office/2019/extlst" xmlns:r="http://schemas.openxmlformats.org/officeDocument/2006/relationships" xmlns:m="http://schemas.openxmlformats.org/officeDocument/2006/math" xmlns:v="urn:schemas-microsoft-com:vml" xmlns:wp14="http://schemas.microsoft.com/office/word/2010/wordprocessingDrawing" xmlns:wp="http://schemas.openxmlformats.org/drawingml/2006/wordprocessingDrawing" xmlns:w10="urn:schemas-microsoft-com:office:word" xmlns:w="http://schemas.openxmlformats.org/wordprocessingml/2006/main" xmlns:w14="http://schemas.microsoft.com/office/word/2010/wordml" xmlns:w15="http://schemas.microsoft.com/office/word/2012/wordml" xmlns:w16cex="http://schemas.microsoft.com/office/word/2018/wordml/cex" xmlns:w16cid="http://schemas.microsoft.com/office/word/2016/wordml/cid" xmlns:w16="http://schemas.microsoft.com/office/word/2018/wordml" xmlns:w16sdtdh="http://schemas.microsoft.com/office/word/2020/wordml/sdtdatahash" xmlns:w16se="http://schemas.microsoft.com/office/word/2015/wordml/symex" xmlns:wpg="http://schemas.microsoft.com/office/word/2010/wordprocessingGroup" xmlns:wpi="http://schemas.microsoft.com/office/word/2010/wordprocessingInk" xmlns:wne="http://schemas.microsoft.com/office/word/2006/wordml" xmlns:wps="http://schemas.microsoft.com/office/word/2010/wordprocessingShape" mc:Ignorable="w14 w15 w16se w16cid w16 w16cex w16sdtdh wp14">
+  <w:p>
+    <w:pPr>
+      <w:pStyle w:val="Footer"/>
+      <w:jc w:val="right"/>
+    </w:pPr>
+  </w:p>
+  <w:sdt>
+    <w:sdtPr>
+      <w:id w:val="77789026"/>
+      <w:docPartObj>
+        <w:docPartGallery w:val="Page Numbers (Bottom of Page)"/>
+        <w:docPartUnique/>
+      </w:docPartObj>
+    </w:sdtPr>
+    <w:sdtContent>
+      <w:sdt>
+        <w:sdtPr>
+          <w:id w:val="-1769616900"/>
+          <w:docPartObj>
+            <w:docPartGallery w:val="Page Numbers (Top of Page)"/>
+            <w:docPartUnique/>
+          </w:docPartObj>
+        </w:sdtPr>
+        <w:sdtContent>
+          <w:p>
+            <w:pPr>
+              <w:pStyle w:val="Footer"/>
+              <w:jc w:val="right"/>
+            </w:pPr>
+            <w:r>
+              <w:t xml:space="preserve">Page </w:t>
+            </w:r>
+            <w:r>
+              <w:rPr>
+                <w:b/>
+                <w:bCs/>
+                <w:sz w:val="24"/>
+                <w:szCs w:val="24"/>
+              </w:rPr>
+              <w:fldChar w:fldCharType="begin"/>
+            </w:r>
+            <w:r>
+              <w:rPr>
+                <w:b/>
+                <w:bCs/>
+              </w:rPr>
+              <w:instrText xml:space="preserve"> PAGE </w:instrText>
+            </w:r>
+            <w:r>
+              <w:rPr>
+                <w:b/>
+                <w:bCs/>
+                <w:sz w:val="24"/>
+                <w:szCs w:val="24"/>
+              </w:rPr>
+              <w:fldChar w:fldCharType="separate"/>
+            </w:r>
+            <w:r>
+              <w:rPr>
+                <w:b/>
+                <w:bCs/>
+                <w:noProof/>
+              </w:rPr>
+              <w:t>2</w:t>
+            </w:r>
+            <w:r>
+              <w:rPr>
+                <w:b/>
+                <w:bCs/>
+                <w:sz w:val="24"/>
+                <w:szCs w:val="24"/>
+              </w:rPr>
+              <w:fldChar w:fldCharType="end"/>
+            </w:r>
+            <w:r>
+              <w:t xml:space="preserve"> of </w:t>
+            </w:r>
+            <w:r>
+              <w:rPr>
+                <w:b/>
+                <w:bCs/>
+                <w:sz w:val="24"/>
+                <w:szCs w:val="24"/>
+              </w:rPr>
+              <w:fldChar w:fldCharType="begin"/>
+            </w:r>
+            <w:r>
+              <w:rPr>
+                <w:b/>
+                <w:bCs/>
+              </w:rPr>
+              <w:instrText xml:space="preserve"> NUMPAGES  </w:instrText>
+            </w:r>
+            <w:r>
+              <w:rPr>
+                <w:b/>
+                <w:bCs/>
+                <w:sz w:val="24"/>
+                <w:szCs w:val="24"/>
+              </w:rPr>
+              <w:fldChar w:fldCharType="separate"/>
+            </w:r>
+            <w:r>
+              <w:rPr>
+                <w:b/>
+                <w:bCs/>
+                <w:noProof/>
+              </w:rPr>
+              <w:t>2</w:t>
+            </w:r>
+            <w:r>
+              <w:rPr>
+                <w:b/>
+                <w:bCs/>
+                <w:sz w:val="24"/>
+                <w:szCs w:val="24"/>
+              </w:rPr>
+              <w:fldChar w:fldCharType="end"/>
+            </w:r>
+          </w:p>
+        </w:sdtContent>
+      </w:sdt>
+    </w:sdtContent>
+  </w:sdt>
+  <w:p>
+    <w:pPr>
+      <w:pStyle w:val="Footer"/>
+    </w:pPr>
+    <w:fldSimple w:instr=" FILENAME \* MERGEFORMAT ">
+      <w:r>
+        <w:rPr>
+          <w:noProof/>
+        </w:rPr>
+        <w:t>Project Plan</w:t>
+      </w:r>
+    </w:fldSimple>
+  </w:p>
+  <w:sdt>
+    <w:sdtPr>
+      <w:alias w:val="Publish Date"/>
+      <w:tag w:val=""/>
+      <w:id w:val="1860228985"/>
+      <w:placeholder>
+        <w:docPart w:val="B42E3A85737A4F10B7ABCAA008EF85B7"/>
+      </w:placeholder>
+      <w:showingPlcHdr/>
+      <w:dataBinding w:prefixMappings="xmlns:ns0='http://schemas.microsoft.com/office/2006/coverPageProps' " w:xpath="/ns0:CoverPageProperties[1]/ns0:PublishDate[1]" w:storeItemID="{55AF091B-3C7A-41E3-B477-F2FDAA23CFDA}"/>
+      <w:date>
+        <w:lid w:val="en-AU"/>
+        <w:storeMappedDataAs w:val="dateTime"/>
+        <w:calendar w:val="gregorian"/>
+      </w:date>
+    </w:sdtPr>
+    <w:sdtContent>
+      <w:p>
+        <w:pPr>
+          <w:pStyle w:val="Footer"/>
+        </w:pPr>
+        <w:r>
+          <w:rPr>
+            <w:rStyle w:val="PlaceholderText"/>
+          </w:rPr>
+          <w:t>[Publish Date]</w:t>
+        </w:r>
+      </w:p>
+    </w:sdtContent>
+  </w:sdt>
+  <w:p/>
+</w:ftr>
+</file>
+
+<file path=word/footnotes.xml><?xml version="1.0" encoding="utf-8"?>
+<w:footnotes xmlns:wpc="http://schemas.microsoft.com/office/word/2010/wordprocessingCanvas" xmlns:cx="http://schemas.microsoft.com/office/drawing/2014/chartex" xmlns:cx1="http://schemas.microsoft.com/office/drawing/2015/9/8/chartex" xmlns:cx2="http://schemas.microsoft.com/office/drawing/2015/10/21/chartex" xmlns:cx3="http://schemas.microsoft.com/office/drawing/2016/5/9/chartex" xmlns:cx4="http://schemas.microsoft.com/office/drawing/2016/5/10/chartex" xmlns:cx5="http://schemas.microsoft.com/office/drawing/2016/5/11/chartex" xmlns:cx6="http://schemas.microsoft.com/office/drawing/2016/5/12/chartex" xmlns:cx7="http://schemas.microsoft.com/office/drawing/2016/5/13/chartex" xmlns:cx8="http://schemas.microsoft.com/office/drawing/2016/5/14/chartex" xmlns:mc="http://schemas.openxmlformats.org/markup-compatibility/2006" xmlns:aink="http://schemas.microsoft.com/office/drawing/2016/ink" xmlns:am3d="http://schemas.microsoft.com/office/drawing/2017/model3d" xmlns:o="urn:schemas-microsoft-com:office:office" xmlns:oel="http://schemas.microsoft.com/office/2019/extlst" xmlns:r="http://schemas.openxmlformats.org/officeDocument/2006/relationships" xmlns:m="http://schemas.openxmlformats.org/officeDocument/2006/math" xmlns:v="urn:schemas-microsoft-com:vml" xmlns:wp14="http://schemas.microsoft.com/office/word/2010/wordprocessingDrawing" xmlns:wp="http://schemas.openxmlformats.org/drawingml/2006/wordprocessingDrawing" xmlns:w10="urn:schemas-microsoft-com:office:word" xmlns:w="http://schemas.openxmlformats.org/wordprocessingml/2006/main" xmlns:w14="http://schemas.microsoft.com/office/word/2010/wordml" xmlns:w15="http://schemas.microsoft.com/office/word/2012/wordml" xmlns:w16cex="http://schemas.microsoft.com/office/word/2018/wordml/cex" xmlns:w16cid="http://schemas.microsoft.com/office/word/2016/wordml/cid" xmlns:w16="http://schemas.microsoft.com/office/word/2018/wordml" xmlns:w16sdtdh="http://schemas.microsoft.com/office/word/2020/wordml/sdtdatahash" xmlns:w16se="http://schemas.microsoft.com/office/word/2015/wordml/symex" xmlns:wpg="http://schemas.microsoft.com/office/word/2010/wordprocessingGroup" xmlns:wpi="http://schemas.microsoft.com/office/word/2010/wordprocessingInk" xmlns:wne="http://schemas.microsoft.com/office/word/2006/wordml" xmlns:wps="http://schemas.microsoft.com/office/word/2010/wordprocessingShape" mc:Ignorable="w14 w15 w16se w16cid w16 w16cex w16sdtdh wp14">
+  <w:footnote w:type="separator" w:id="-1">
+    <w:p>
+      <w:pPr>
+        <w:spacing w:after="0" w:line="240" w:lineRule="auto"/>
+      </w:pPr>
+      <w:r>
+        <w:separator/>
+      </w:r>
+    </w:p>
+  </w:footnote>
+  <w:footnote w:type="continuationSeparator" w:id="0">
+    <w:p>
+      <w:pPr>
+        <w:spacing w:after="0" w:line="240" w:lineRule="auto"/>
+      </w:pPr>
+      <w:r>
+        <w:continuationSeparator/>
+      </w:r>
+    </w:p>
+  </w:footnote>
+</w:footnotes>
+</file>
+
+<file path=word/header1.xml><?xml version="1.0" encoding="utf-8"?>
+<w:hdr xmlns:wpc="http://schemas.microsoft.com/office/word/2010/wordprocessingCanvas" xmlns:cx="http://schemas.microsoft.com/office/drawing/2014/chartex" xmlns:cx1="http://schemas.microsoft.com/office/drawing/2015/9/8/chartex" xmlns:cx2="http://schemas.microsoft.com/office/drawing/2015/10/21/chartex" xmlns:cx3="http://schemas.microsoft.com/office/drawing/2016/5/9/chartex" xmlns:cx4="http://schemas.microsoft.com/office/drawing/2016/5/10/chartex" xmlns:cx5="http://schemas.microsoft.com/office/drawing/2016/5/11/chartex" xmlns:cx6="http://schemas.microsoft.com/office/drawing/2016/5/12/chartex" xmlns:cx7="http://schemas.microsoft.com/office/drawing/2016/5/13/chartex" xmlns:cx8="http://schemas.microsoft.com/office/drawing/2016/5/14/chartex" xmlns:mc="http://schemas.openxmlformats.org/markup-compatibility/2006" xmlns:aink="http://schemas.microsoft.com/office/drawing/2016/ink" xmlns:am3d="http://schemas.microsoft.com/office/drawing/2017/model3d" xmlns:o="urn:schemas-microsoft-com:office:office" xmlns:oel="http://schemas.microsoft.com/office/2019/extlst" xmlns:r="http://schemas.openxmlformats.org/officeDocument/2006/relationships" xmlns:m="http://schemas.openxmlformats.org/officeDocument/2006/math" xmlns:v="urn:schemas-microsoft-com:vml" xmlns:wp14="http://schemas.microsoft.com/office/word/2010/wordprocessingDrawing" xmlns:wp="http://schemas.openxmlformats.org/drawingml/2006/wordprocessingDrawing" xmlns:w10="urn:schemas-microsoft-com:office:word" xmlns:w="http://schemas.openxmlformats.org/wordprocessingml/2006/main" xmlns:w14="http://schemas.microsoft.com/office/word/2010/wordml" xmlns:w15="http://schemas.microsoft.com/office/word/2012/wordml" xmlns:w16cex="http://schemas.microsoft.com/office/word/2018/wordml/cex" xmlns:w16cid="http://schemas.microsoft.com/office/word/2016/wordml/cid" xmlns:w16="http://schemas.microsoft.com/office/word/2018/wordml" xmlns:w16sdtdh="http://schemas.microsoft.com/office/word/2020/wordml/sdtdatahash" xmlns:w16se="http://schemas.microsoft.com/office/word/2015/wordml/symex" xmlns:wpg="http://schemas.microsoft.com/office/word/2010/wordprocessingGroup" xmlns:wpi="http://schemas.microsoft.com/office/word/2010/wordprocessingInk" xmlns:wne="http://schemas.microsoft.com/office/word/2006/wordml" xmlns:wps="http://schemas.microsoft.com/office/word/2010/wordprocessingShape" mc:Ignorable="w14 w15 w16se w16cid w16 w16cex w16sdtdh wp14">
+  <w:p>
+    <w:pPr>
+      <w:pStyle w:val="Header"/>
+    </w:pPr>
+    <w:r>
+      <w:t>VSADS Project</w:t>
+    </w:r>
+    <w:r>
+      <w:tab/>
+    </w:r>
+    <w:r>
+      <w:tab/>
+      <w:t>A</w:t>
+    </w:r>
+    <w:r>
+      <w:t>-</w:t>
+    </w:r>
+    <w:r>
+      <w:t>001</w:t>
+    </w:r>
+  </w:p>
+  <w:p>
+    <w:pPr>
+      <w:pStyle w:val="Header"/>
+    </w:pPr>
+    <w:r>
+      <w:tab/>
+    </w:r>
+    <w:r>
+      <w:tab/>
+      <w:t>Project Plan</w:t>
+    </w:r>
+  </w:p>
+</w:hdr>
 </file>
 
 <file path=word/numbering.xml><?xml version="1.0" encoding="utf-8"?>
@@ -1712,6 +3030,118 @@
     </w:lvl>
   </w:abstractNum>
   <w:abstractNum w:abstractNumId="2" w15:restartNumberingAfterBreak="0">
+    <w:nsid w:val="17D33D17"/>
+    <w:multiLevelType w:val="hybridMultilevel"/>
+    <w:tmpl w:val="F1D86C24"/>
+    <w:lvl w:ilvl="0" w:tplc="00E80966">
+      <w:numFmt w:val="bullet"/>
+      <w:lvlText w:val="-"/>
+      <w:lvlJc w:val="left"/>
+      <w:pPr>
+        <w:ind w:left="720" w:hanging="360"/>
+      </w:pPr>
+      <w:rPr>
+        <w:rFonts w:ascii="Times New Roman" w:eastAsia="Times New Roman" w:hAnsi="Times New Roman" w:cs="Times New Roman" w:hint="default"/>
+      </w:rPr>
+    </w:lvl>
+    <w:lvl w:ilvl="1" w:tplc="0C090003" w:tentative="1">
+      <w:start w:val="1"/>
+      <w:numFmt w:val="bullet"/>
+      <w:lvlText w:val="o"/>
+      <w:lvlJc w:val="left"/>
+      <w:pPr>
+        <w:ind w:left="1440" w:hanging="360"/>
+      </w:pPr>
+      <w:rPr>
+        <w:rFonts w:ascii="Courier New" w:hAnsi="Courier New" w:cs="Courier New" w:hint="default"/>
+      </w:rPr>
+    </w:lvl>
+    <w:lvl w:ilvl="2" w:tplc="0C090005" w:tentative="1">
+      <w:start w:val="1"/>
+      <w:numFmt w:val="bullet"/>
+      <w:lvlText w:val=""/>
+      <w:lvlJc w:val="left"/>
+      <w:pPr>
+        <w:ind w:left="2160" w:hanging="360"/>
+      </w:pPr>
+      <w:rPr>
+        <w:rFonts w:ascii="Wingdings" w:hAnsi="Wingdings" w:hint="default"/>
+      </w:rPr>
+    </w:lvl>
+    <w:lvl w:ilvl="3" w:tplc="0C090001" w:tentative="1">
+      <w:start w:val="1"/>
+      <w:numFmt w:val="bullet"/>
+      <w:lvlText w:val=""/>
+      <w:lvlJc w:val="left"/>
+      <w:pPr>
+        <w:ind w:left="2880" w:hanging="360"/>
+      </w:pPr>
+      <w:rPr>
+        <w:rFonts w:ascii="Symbol" w:hAnsi="Symbol" w:hint="default"/>
+      </w:rPr>
+    </w:lvl>
+    <w:lvl w:ilvl="4" w:tplc="0C090003" w:tentative="1">
+      <w:start w:val="1"/>
+      <w:numFmt w:val="bullet"/>
+      <w:lvlText w:val="o"/>
+      <w:lvlJc w:val="left"/>
+      <w:pPr>
+        <w:ind w:left="3600" w:hanging="360"/>
+      </w:pPr>
+      <w:rPr>
+        <w:rFonts w:ascii="Courier New" w:hAnsi="Courier New" w:cs="Courier New" w:hint="default"/>
+      </w:rPr>
+    </w:lvl>
+    <w:lvl w:ilvl="5" w:tplc="0C090005" w:tentative="1">
+      <w:start w:val="1"/>
+      <w:numFmt w:val="bullet"/>
+      <w:lvlText w:val=""/>
+      <w:lvlJc w:val="left"/>
+      <w:pPr>
+        <w:ind w:left="4320" w:hanging="360"/>
+      </w:pPr>
+      <w:rPr>
+        <w:rFonts w:ascii="Wingdings" w:hAnsi="Wingdings" w:hint="default"/>
+      </w:rPr>
+    </w:lvl>
+    <w:lvl w:ilvl="6" w:tplc="0C090001" w:tentative="1">
+      <w:start w:val="1"/>
+      <w:numFmt w:val="bullet"/>
+      <w:lvlText w:val=""/>
+      <w:lvlJc w:val="left"/>
+      <w:pPr>
+        <w:ind w:left="5040" w:hanging="360"/>
+      </w:pPr>
+      <w:rPr>
+        <w:rFonts w:ascii="Symbol" w:hAnsi="Symbol" w:hint="default"/>
+      </w:rPr>
+    </w:lvl>
+    <w:lvl w:ilvl="7" w:tplc="0C090003" w:tentative="1">
+      <w:start w:val="1"/>
+      <w:numFmt w:val="bullet"/>
+      <w:lvlText w:val="o"/>
+      <w:lvlJc w:val="left"/>
+      <w:pPr>
+        <w:ind w:left="5760" w:hanging="360"/>
+      </w:pPr>
+      <w:rPr>
+        <w:rFonts w:ascii="Courier New" w:hAnsi="Courier New" w:cs="Courier New" w:hint="default"/>
+      </w:rPr>
+    </w:lvl>
+    <w:lvl w:ilvl="8" w:tplc="0C090005" w:tentative="1">
+      <w:start w:val="1"/>
+      <w:numFmt w:val="bullet"/>
+      <w:lvlText w:val=""/>
+      <w:lvlJc w:val="left"/>
+      <w:pPr>
+        <w:ind w:left="6480" w:hanging="360"/>
+      </w:pPr>
+      <w:rPr>
+        <w:rFonts w:ascii="Wingdings" w:hAnsi="Wingdings" w:hint="default"/>
+      </w:rPr>
+    </w:lvl>
+  </w:abstractNum>
+  <w:abstractNum w:abstractNumId="3" w15:restartNumberingAfterBreak="0">
     <w:nsid w:val="375D36C8"/>
     <w:multiLevelType w:val="multilevel"/>
     <w:tmpl w:val="CF405D9C"/>
@@ -1824,7 +3254,119 @@
       </w:rPr>
     </w:lvl>
   </w:abstractNum>
-  <w:abstractNum w:abstractNumId="3" w15:restartNumberingAfterBreak="0">
+  <w:abstractNum w:abstractNumId="4" w15:restartNumberingAfterBreak="0">
+    <w:nsid w:val="55BA0FF1"/>
+    <w:multiLevelType w:val="hybridMultilevel"/>
+    <w:tmpl w:val="A22CE6FE"/>
+    <w:lvl w:ilvl="0" w:tplc="00E80966">
+      <w:numFmt w:val="bullet"/>
+      <w:lvlText w:val="-"/>
+      <w:lvlJc w:val="left"/>
+      <w:pPr>
+        <w:ind w:left="2160" w:hanging="360"/>
+      </w:pPr>
+      <w:rPr>
+        <w:rFonts w:ascii="Times New Roman" w:eastAsia="Times New Roman" w:hAnsi="Times New Roman" w:cs="Times New Roman" w:hint="default"/>
+      </w:rPr>
+    </w:lvl>
+    <w:lvl w:ilvl="1" w:tplc="0C090003" w:tentative="1">
+      <w:start w:val="1"/>
+      <w:numFmt w:val="bullet"/>
+      <w:lvlText w:val="o"/>
+      <w:lvlJc w:val="left"/>
+      <w:pPr>
+        <w:ind w:left="2880" w:hanging="360"/>
+      </w:pPr>
+      <w:rPr>
+        <w:rFonts w:ascii="Courier New" w:hAnsi="Courier New" w:cs="Courier New" w:hint="default"/>
+      </w:rPr>
+    </w:lvl>
+    <w:lvl w:ilvl="2" w:tplc="0C090005" w:tentative="1">
+      <w:start w:val="1"/>
+      <w:numFmt w:val="bullet"/>
+      <w:lvlText w:val=""/>
+      <w:lvlJc w:val="left"/>
+      <w:pPr>
+        <w:ind w:left="3600" w:hanging="360"/>
+      </w:pPr>
+      <w:rPr>
+        <w:rFonts w:ascii="Wingdings" w:hAnsi="Wingdings" w:hint="default"/>
+      </w:rPr>
+    </w:lvl>
+    <w:lvl w:ilvl="3" w:tplc="0C090001" w:tentative="1">
+      <w:start w:val="1"/>
+      <w:numFmt w:val="bullet"/>
+      <w:lvlText w:val=""/>
+      <w:lvlJc w:val="left"/>
+      <w:pPr>
+        <w:ind w:left="4320" w:hanging="360"/>
+      </w:pPr>
+      <w:rPr>
+        <w:rFonts w:ascii="Symbol" w:hAnsi="Symbol" w:hint="default"/>
+      </w:rPr>
+    </w:lvl>
+    <w:lvl w:ilvl="4" w:tplc="0C090003" w:tentative="1">
+      <w:start w:val="1"/>
+      <w:numFmt w:val="bullet"/>
+      <w:lvlText w:val="o"/>
+      <w:lvlJc w:val="left"/>
+      <w:pPr>
+        <w:ind w:left="5040" w:hanging="360"/>
+      </w:pPr>
+      <w:rPr>
+        <w:rFonts w:ascii="Courier New" w:hAnsi="Courier New" w:cs="Courier New" w:hint="default"/>
+      </w:rPr>
+    </w:lvl>
+    <w:lvl w:ilvl="5" w:tplc="0C090005" w:tentative="1">
+      <w:start w:val="1"/>
+      <w:numFmt w:val="bullet"/>
+      <w:lvlText w:val=""/>
+      <w:lvlJc w:val="left"/>
+      <w:pPr>
+        <w:ind w:left="5760" w:hanging="360"/>
+      </w:pPr>
+      <w:rPr>
+        <w:rFonts w:ascii="Wingdings" w:hAnsi="Wingdings" w:hint="default"/>
+      </w:rPr>
+    </w:lvl>
+    <w:lvl w:ilvl="6" w:tplc="0C090001" w:tentative="1">
+      <w:start w:val="1"/>
+      <w:numFmt w:val="bullet"/>
+      <w:lvlText w:val=""/>
+      <w:lvlJc w:val="left"/>
+      <w:pPr>
+        <w:ind w:left="6480" w:hanging="360"/>
+      </w:pPr>
+      <w:rPr>
+        <w:rFonts w:ascii="Symbol" w:hAnsi="Symbol" w:hint="default"/>
+      </w:rPr>
+    </w:lvl>
+    <w:lvl w:ilvl="7" w:tplc="0C090003" w:tentative="1">
+      <w:start w:val="1"/>
+      <w:numFmt w:val="bullet"/>
+      <w:lvlText w:val="o"/>
+      <w:lvlJc w:val="left"/>
+      <w:pPr>
+        <w:ind w:left="7200" w:hanging="360"/>
+      </w:pPr>
+      <w:rPr>
+        <w:rFonts w:ascii="Courier New" w:hAnsi="Courier New" w:cs="Courier New" w:hint="default"/>
+      </w:rPr>
+    </w:lvl>
+    <w:lvl w:ilvl="8" w:tplc="0C090005" w:tentative="1">
+      <w:start w:val="1"/>
+      <w:numFmt w:val="bullet"/>
+      <w:lvlText w:val=""/>
+      <w:lvlJc w:val="left"/>
+      <w:pPr>
+        <w:ind w:left="7920" w:hanging="360"/>
+      </w:pPr>
+      <w:rPr>
+        <w:rFonts w:ascii="Wingdings" w:hAnsi="Wingdings" w:hint="default"/>
+      </w:rPr>
+    </w:lvl>
+  </w:abstractNum>
+  <w:abstractNum w:abstractNumId="5" w15:restartNumberingAfterBreak="0">
     <w:nsid w:val="765D23A3"/>
     <w:multiLevelType w:val="multilevel"/>
     <w:tmpl w:val="D2A25216"/>
@@ -1938,10 +3480,10 @@
     </w:lvl>
   </w:abstractNum>
   <w:num w:numId="1" w16cid:durableId="799226504">
-    <w:abstractNumId w:val="2"/>
+    <w:abstractNumId w:val="3"/>
   </w:num>
   <w:num w:numId="2" w16cid:durableId="822352458">
-    <w:abstractNumId w:val="3"/>
+    <w:abstractNumId w:val="5"/>
   </w:num>
   <w:num w:numId="3" w16cid:durableId="306521481">
     <w:abstractNumId w:val="0"/>
@@ -1949,7 +3491,21 @@
   <w:num w:numId="4" w16cid:durableId="1203861495">
     <w:abstractNumId w:val="1"/>
   </w:num>
+  <w:num w:numId="5" w16cid:durableId="824323297">
+    <w:abstractNumId w:val="2"/>
+  </w:num>
+  <w:num w:numId="6" w16cid:durableId="75709328">
+    <w:abstractNumId w:val="4"/>
+  </w:num>
 </w:numbering>
+</file>
+
+<file path=word/people.xml><?xml version="1.0" encoding="utf-8"?>
+<w15:people xmlns:wpc="http://schemas.microsoft.com/office/word/2010/wordprocessingCanvas" xmlns:cx="http://schemas.microsoft.com/office/drawing/2014/chartex" xmlns:cx1="http://schemas.microsoft.com/office/drawing/2015/9/8/chartex" xmlns:cx2="http://schemas.microsoft.com/office/drawing/2015/10/21/chartex" xmlns:cx3="http://schemas.microsoft.com/office/drawing/2016/5/9/chartex" xmlns:cx4="http://schemas.microsoft.com/office/drawing/2016/5/10/chartex" xmlns:cx5="http://schemas.microsoft.com/office/drawing/2016/5/11/chartex" xmlns:cx6="http://schemas.microsoft.com/office/drawing/2016/5/12/chartex" xmlns:cx7="http://schemas.microsoft.com/office/drawing/2016/5/13/chartex" xmlns:cx8="http://schemas.microsoft.com/office/drawing/2016/5/14/chartex" xmlns:mc="http://schemas.openxmlformats.org/markup-compatibility/2006" xmlns:aink="http://schemas.microsoft.com/office/drawing/2016/ink" xmlns:am3d="http://schemas.microsoft.com/office/drawing/2017/model3d" xmlns:o="urn:schemas-microsoft-com:office:office" xmlns:oel="http://schemas.microsoft.com/office/2019/extlst" xmlns:r="http://schemas.openxmlformats.org/officeDocument/2006/relationships" xmlns:m="http://schemas.openxmlformats.org/officeDocument/2006/math" xmlns:v="urn:schemas-microsoft-com:vml" xmlns:wp14="http://schemas.microsoft.com/office/word/2010/wordprocessingDrawing" xmlns:wp="http://schemas.openxmlformats.org/drawingml/2006/wordprocessingDrawing" xmlns:w10="urn:schemas-microsoft-com:office:word" xmlns:w="http://schemas.openxmlformats.org/wordprocessingml/2006/main" xmlns:w14="http://schemas.microsoft.com/office/word/2010/wordml" xmlns:w15="http://schemas.microsoft.com/office/word/2012/wordml" xmlns:w16cex="http://schemas.microsoft.com/office/word/2018/wordml/cex" xmlns:w16cid="http://schemas.microsoft.com/office/word/2016/wordml/cid" xmlns:w16="http://schemas.microsoft.com/office/word/2018/wordml" xmlns:w16sdtdh="http://schemas.microsoft.com/office/word/2020/wordml/sdtdatahash" xmlns:w16se="http://schemas.microsoft.com/office/word/2015/wordml/symex" xmlns:wpg="http://schemas.microsoft.com/office/word/2010/wordprocessingGroup" xmlns:wpi="http://schemas.microsoft.com/office/word/2010/wordprocessingInk" xmlns:wne="http://schemas.microsoft.com/office/word/2006/wordml" xmlns:wps="http://schemas.microsoft.com/office/word/2010/wordprocessingShape" mc:Ignorable="w14 w15 w16se w16cid w16 w16cex w16sdtdh wp14">
+  <w15:person w15:author="Christopher Burrell">
+    <w15:presenceInfo w15:providerId="AD" w15:userId="S::christopher.burrell@griffithuni.edu.au::938b945c-bebb-4fe8-b03c-bec48320967d"/>
+  </w15:person>
+</w15:people>
 </file>
 
 <file path=word/styles.xml><?xml version="1.0" encoding="utf-8"?>
@@ -2008,7 +3564,7 @@
     <w:lsdException w:name="table of figures" w:semiHidden="1" w:unhideWhenUsed="1"/>
     <w:lsdException w:name="envelope address" w:semiHidden="1" w:unhideWhenUsed="1"/>
     <w:lsdException w:name="envelope return" w:semiHidden="1" w:unhideWhenUsed="1"/>
-    <w:lsdException w:name="footnote reference" w:semiHidden="1" w:unhideWhenUsed="1"/>
+    <w:lsdException w:name="footnote reference" w:semiHidden="1" w:uiPriority="0" w:unhideWhenUsed="1"/>
     <w:lsdException w:name="annotation reference" w:semiHidden="1" w:unhideWhenUsed="1"/>
     <w:lsdException w:name="line number" w:semiHidden="1" w:unhideWhenUsed="1"/>
     <w:lsdException w:name="page number" w:semiHidden="1" w:unhideWhenUsed="1"/>
@@ -3053,7 +4609,6 @@
     <w:name w:val="Body Text"/>
     <w:basedOn w:val="Normal"/>
     <w:link w:val="BodyTextChar"/>
-    <w:semiHidden/>
     <w:unhideWhenUsed/>
     <w:rsid w:val="005D706F"/>
     <w:pPr>
@@ -3071,7 +4626,6 @@
     <w:name w:val="Body Text Char"/>
     <w:basedOn w:val="DefaultParagraphFont"/>
     <w:link w:val="BodyText"/>
-    <w:semiHidden/>
     <w:rsid w:val="005D706F"/>
     <w:rPr>
       <w:rFonts w:ascii="Times New Roman" w:eastAsia="Times New Roman" w:hAnsi="Times New Roman" w:cs="Times New Roman"/>
@@ -3114,7 +4668,729 @@
       <w:lang w:val="en-GB" w:eastAsia="en-GB"/>
     </w:rPr>
   </w:style>
+  <w:style w:type="table" w:styleId="TableGrid">
+    <w:name w:val="Table Grid"/>
+    <w:basedOn w:val="TableNormal"/>
+    <w:uiPriority w:val="39"/>
+    <w:rsid w:val="00A612CF"/>
+    <w:pPr>
+      <w:spacing w:after="0" w:line="240" w:lineRule="auto"/>
+    </w:pPr>
+    <w:tblPr>
+      <w:tblBorders>
+        <w:top w:val="single" w:sz="4" w:space="0" w:color="auto"/>
+        <w:left w:val="single" w:sz="4" w:space="0" w:color="auto"/>
+        <w:bottom w:val="single" w:sz="4" w:space="0" w:color="auto"/>
+        <w:right w:val="single" w:sz="4" w:space="0" w:color="auto"/>
+        <w:insideH w:val="single" w:sz="4" w:space="0" w:color="auto"/>
+        <w:insideV w:val="single" w:sz="4" w:space="0" w:color="auto"/>
+      </w:tblBorders>
+    </w:tblPr>
+  </w:style>
+  <w:style w:type="character" w:styleId="CommentReference">
+    <w:name w:val="annotation reference"/>
+    <w:basedOn w:val="DefaultParagraphFont"/>
+    <w:uiPriority w:val="99"/>
+    <w:semiHidden/>
+    <w:unhideWhenUsed/>
+    <w:rsid w:val="00D61B58"/>
+    <w:rPr>
+      <w:sz w:val="16"/>
+      <w:szCs w:val="16"/>
+    </w:rPr>
+  </w:style>
+  <w:style w:type="paragraph" w:styleId="CommentText">
+    <w:name w:val="annotation text"/>
+    <w:basedOn w:val="Normal"/>
+    <w:link w:val="CommentTextChar"/>
+    <w:uiPriority w:val="99"/>
+    <w:unhideWhenUsed/>
+    <w:rsid w:val="00D61B58"/>
+    <w:pPr>
+      <w:spacing w:line="240" w:lineRule="auto"/>
+    </w:pPr>
+    <w:rPr>
+      <w:sz w:val="20"/>
+      <w:szCs w:val="20"/>
+    </w:rPr>
+  </w:style>
+  <w:style w:type="character" w:customStyle="1" w:styleId="CommentTextChar">
+    <w:name w:val="Comment Text Char"/>
+    <w:basedOn w:val="DefaultParagraphFont"/>
+    <w:link w:val="CommentText"/>
+    <w:uiPriority w:val="99"/>
+    <w:rsid w:val="00D61B58"/>
+    <w:rPr>
+      <w:sz w:val="20"/>
+      <w:szCs w:val="20"/>
+    </w:rPr>
+  </w:style>
+  <w:style w:type="paragraph" w:styleId="CommentSubject">
+    <w:name w:val="annotation subject"/>
+    <w:basedOn w:val="CommentText"/>
+    <w:next w:val="CommentText"/>
+    <w:link w:val="CommentSubjectChar"/>
+    <w:uiPriority w:val="99"/>
+    <w:semiHidden/>
+    <w:unhideWhenUsed/>
+    <w:rsid w:val="00D61B58"/>
+    <w:rPr>
+      <w:b/>
+      <w:bCs/>
+    </w:rPr>
+  </w:style>
+  <w:style w:type="character" w:customStyle="1" w:styleId="CommentSubjectChar">
+    <w:name w:val="Comment Subject Char"/>
+    <w:basedOn w:val="CommentTextChar"/>
+    <w:link w:val="CommentSubject"/>
+    <w:uiPriority w:val="99"/>
+    <w:semiHidden/>
+    <w:rsid w:val="00D61B58"/>
+    <w:rPr>
+      <w:b/>
+      <w:bCs/>
+      <w:sz w:val="20"/>
+      <w:szCs w:val="20"/>
+    </w:rPr>
+  </w:style>
+  <w:style w:type="paragraph" w:styleId="Header">
+    <w:name w:val="header"/>
+    <w:basedOn w:val="Normal"/>
+    <w:link w:val="HeaderChar"/>
+    <w:uiPriority w:val="99"/>
+    <w:unhideWhenUsed/>
+    <w:rsid w:val="00D61B58"/>
+    <w:pPr>
+      <w:tabs>
+        <w:tab w:val="center" w:pos="4513"/>
+        <w:tab w:val="right" w:pos="9026"/>
+      </w:tabs>
+      <w:spacing w:after="0" w:line="240" w:lineRule="auto"/>
+    </w:pPr>
+  </w:style>
+  <w:style w:type="character" w:customStyle="1" w:styleId="HeaderChar">
+    <w:name w:val="Header Char"/>
+    <w:basedOn w:val="DefaultParagraphFont"/>
+    <w:link w:val="Header"/>
+    <w:uiPriority w:val="99"/>
+    <w:rsid w:val="00D61B58"/>
+  </w:style>
+  <w:style w:type="paragraph" w:styleId="Footer">
+    <w:name w:val="footer"/>
+    <w:basedOn w:val="Normal"/>
+    <w:link w:val="FooterChar"/>
+    <w:uiPriority w:val="99"/>
+    <w:unhideWhenUsed/>
+    <w:rsid w:val="00D61B58"/>
+    <w:pPr>
+      <w:tabs>
+        <w:tab w:val="center" w:pos="4513"/>
+        <w:tab w:val="right" w:pos="9026"/>
+      </w:tabs>
+      <w:spacing w:after="0" w:line="240" w:lineRule="auto"/>
+    </w:pPr>
+  </w:style>
+  <w:style w:type="character" w:customStyle="1" w:styleId="FooterChar">
+    <w:name w:val="Footer Char"/>
+    <w:basedOn w:val="DefaultParagraphFont"/>
+    <w:link w:val="Footer"/>
+    <w:uiPriority w:val="99"/>
+    <w:rsid w:val="00D61B58"/>
+  </w:style>
+  <w:style w:type="character" w:styleId="PlaceholderText">
+    <w:name w:val="Placeholder Text"/>
+    <w:basedOn w:val="DefaultParagraphFont"/>
+    <w:uiPriority w:val="99"/>
+    <w:semiHidden/>
+    <w:rsid w:val="00D61B58"/>
+    <w:rPr>
+      <w:color w:val="808080"/>
+    </w:rPr>
+  </w:style>
+  <w:style w:type="character" w:styleId="FootnoteReference">
+    <w:name w:val="footnote reference"/>
+    <w:semiHidden/>
+    <w:rsid w:val="001A18B3"/>
+    <w:rPr>
+      <w:vertAlign w:val="superscript"/>
+    </w:rPr>
+  </w:style>
 </w:styles>
+</file>
+
+<file path=word/glossary/document.xml><?xml version="1.0" encoding="utf-8"?>
+<w:glossaryDocument xmlns:wpc="http://schemas.microsoft.com/office/word/2010/wordprocessingCanvas" xmlns:cx="http://schemas.microsoft.com/office/drawing/2014/chartex" xmlns:cx1="http://schemas.microsoft.com/office/drawing/2015/9/8/chartex" xmlns:cx2="http://schemas.microsoft.com/office/drawing/2015/10/21/chartex" xmlns:cx3="http://schemas.microsoft.com/office/drawing/2016/5/9/chartex" xmlns:cx4="http://schemas.microsoft.com/office/drawing/2016/5/10/chartex" xmlns:cx5="http://schemas.microsoft.com/office/drawing/2016/5/11/chartex" xmlns:cx6="http://schemas.microsoft.com/office/drawing/2016/5/12/chartex" xmlns:cx7="http://schemas.microsoft.com/office/drawing/2016/5/13/chartex" xmlns:cx8="http://schemas.microsoft.com/office/drawing/2016/5/14/chartex" xmlns:mc="http://schemas.openxmlformats.org/markup-compatibility/2006" xmlns:aink="http://schemas.microsoft.com/office/drawing/2016/ink" xmlns:am3d="http://schemas.microsoft.com/office/drawing/2017/model3d" xmlns:o="urn:schemas-microsoft-com:office:office" xmlns:oel="http://schemas.microsoft.com/office/2019/extlst" xmlns:r="http://schemas.openxmlformats.org/officeDocument/2006/relationships" xmlns:m="http://schemas.openxmlformats.org/officeDocument/2006/math" xmlns:v="urn:schemas-microsoft-com:vml" xmlns:wp14="http://schemas.microsoft.com/office/word/2010/wordprocessingDrawing" xmlns:wp="http://schemas.openxmlformats.org/drawingml/2006/wordprocessingDrawing" xmlns:w10="urn:schemas-microsoft-com:office:word" xmlns:w="http://schemas.openxmlformats.org/wordprocessingml/2006/main" xmlns:w14="http://schemas.microsoft.com/office/word/2010/wordml" xmlns:w15="http://schemas.microsoft.com/office/word/2012/wordml" xmlns:w16cex="http://schemas.microsoft.com/office/word/2018/wordml/cex" xmlns:w16cid="http://schemas.microsoft.com/office/word/2016/wordml/cid" xmlns:w16="http://schemas.microsoft.com/office/word/2018/wordml" xmlns:w16sdtdh="http://schemas.microsoft.com/office/word/2020/wordml/sdtdatahash" xmlns:w16se="http://schemas.microsoft.com/office/word/2015/wordml/symex" xmlns:wpg="http://schemas.microsoft.com/office/word/2010/wordprocessingGroup" xmlns:wpi="http://schemas.microsoft.com/office/word/2010/wordprocessingInk" xmlns:wne="http://schemas.microsoft.com/office/word/2006/wordml" xmlns:wps="http://schemas.microsoft.com/office/word/2010/wordprocessingShape" mc:Ignorable="w14 w15 w16se w16cid w16 w16cex w16sdtdh wp14">
+  <w:docParts>
+    <w:docPart>
+      <w:docPartPr>
+        <w:name w:val="B42E3A85737A4F10B7ABCAA008EF85B7"/>
+        <w:category>
+          <w:name w:val="General"/>
+          <w:gallery w:val="placeholder"/>
+        </w:category>
+        <w:types>
+          <w:type w:val="bbPlcHdr"/>
+        </w:types>
+        <w:behaviors>
+          <w:behavior w:val="content"/>
+        </w:behaviors>
+        <w:guid w:val="{0D0D7452-86DD-44F0-842E-B8F790AC31B3}"/>
+      </w:docPartPr>
+      <w:docPartBody>
+        <w:p>
+          <w:r>
+            <w:rPr>
+              <w:rStyle w:val="PlaceholderText"/>
+            </w:rPr>
+            <w:t>[Publish Date]</w:t>
+          </w:r>
+        </w:p>
+      </w:docPartBody>
+    </w:docPart>
+  </w:docParts>
+</w:glossaryDocument>
+</file>
+
+<file path=word/glossary/fontTable.xml><?xml version="1.0" encoding="utf-8"?>
+<w:fonts xmlns:mc="http://schemas.openxmlformats.org/markup-compatibility/2006" xmlns:r="http://schemas.openxmlformats.org/officeDocument/2006/relationships" xmlns:w="http://schemas.openxmlformats.org/wordprocessingml/2006/main" xmlns:w14="http://schemas.microsoft.com/office/word/2010/wordml" xmlns:w15="http://schemas.microsoft.com/office/word/2012/wordml" xmlns:w16cex="http://schemas.microsoft.com/office/word/2018/wordml/cex" xmlns:w16cid="http://schemas.microsoft.com/office/word/2016/wordml/cid" xmlns:w16="http://schemas.microsoft.com/office/word/2018/wordml" xmlns:w16sdtdh="http://schemas.microsoft.com/office/word/2020/wordml/sdtdatahash" xmlns:w16se="http://schemas.microsoft.com/office/word/2015/wordml/symex" mc:Ignorable="w14 w15 w16se w16cid w16 w16cex w16sdtdh">
+  <w:font w:name="Symbol">
+    <w:panose1 w:val="05050102010706020507"/>
+    <w:charset w:val="02"/>
+    <w:family w:val="roman"/>
+    <w:pitch w:val="variable"/>
+    <w:sig w:usb0="00000000" w:usb1="10000000" w:usb2="00000000" w:usb3="00000000" w:csb0="80000000" w:csb1="00000000"/>
+  </w:font>
+  <w:font w:name="Times New Roman">
+    <w:panose1 w:val="02020603050405020304"/>
+    <w:charset w:val="00"/>
+    <w:family w:val="roman"/>
+    <w:pitch w:val="variable"/>
+    <w:sig w:usb0="E0002EFF" w:usb1="C000785B" w:usb2="00000009" w:usb3="00000000" w:csb0="000001FF" w:csb1="00000000"/>
+  </w:font>
+  <w:font w:name="Courier New">
+    <w:panose1 w:val="02070309020205020404"/>
+    <w:charset w:val="00"/>
+    <w:family w:val="modern"/>
+    <w:pitch w:val="fixed"/>
+    <w:sig w:usb0="E0002EFF" w:usb1="C0007843" w:usb2="00000009" w:usb3="00000000" w:csb0="000001FF" w:csb1="00000000"/>
+  </w:font>
+  <w:font w:name="Wingdings">
+    <w:panose1 w:val="05000000000000000000"/>
+    <w:charset w:val="02"/>
+    <w:family w:val="auto"/>
+    <w:pitch w:val="variable"/>
+    <w:sig w:usb0="00000000" w:usb1="10000000" w:usb2="00000000" w:usb3="00000000" w:csb0="80000000" w:csb1="00000000"/>
+  </w:font>
+  <w:font w:name="Calibri">
+    <w:panose1 w:val="020F0502020204030204"/>
+    <w:charset w:val="00"/>
+    <w:family w:val="swiss"/>
+    <w:pitch w:val="variable"/>
+    <w:sig w:usb0="E4002EFF" w:usb1="C000247B" w:usb2="00000009" w:usb3="00000000" w:csb0="000001FF" w:csb1="00000000"/>
+  </w:font>
+  <w:font w:name="Calibri Light">
+    <w:panose1 w:val="020F0302020204030204"/>
+    <w:charset w:val="00"/>
+    <w:family w:val="swiss"/>
+    <w:pitch w:val="variable"/>
+    <w:sig w:usb0="E4002EFF" w:usb1="C000247B" w:usb2="00000009" w:usb3="00000000" w:csb0="000001FF" w:csb1="00000000"/>
+  </w:font>
+</w:fonts>
+</file>
+
+<file path=word/glossary/settings.xml><?xml version="1.0" encoding="utf-8"?>
+<w:settings xmlns:mc="http://schemas.openxmlformats.org/markup-compatibility/2006" xmlns:o="urn:schemas-microsoft-com:office:office" xmlns:r="http://schemas.openxmlformats.org/officeDocument/2006/relationships" xmlns:m="http://schemas.openxmlformats.org/officeDocument/2006/math" xmlns:v="urn:schemas-microsoft-com:vml" xmlns:w10="urn:schemas-microsoft-com:office:word" xmlns:w="http://schemas.openxmlformats.org/wordprocessingml/2006/main" xmlns:w14="http://schemas.microsoft.com/office/word/2010/wordml" xmlns:w15="http://schemas.microsoft.com/office/word/2012/wordml" xmlns:w16cex="http://schemas.microsoft.com/office/word/2018/wordml/cex" xmlns:w16cid="http://schemas.microsoft.com/office/word/2016/wordml/cid" xmlns:w16="http://schemas.microsoft.com/office/word/2018/wordml" xmlns:w16sdtdh="http://schemas.microsoft.com/office/word/2020/wordml/sdtdatahash" xmlns:w16se="http://schemas.microsoft.com/office/word/2015/wordml/symex" xmlns:sl="http://schemas.openxmlformats.org/schemaLibrary/2006/main" mc:Ignorable="w14 w15 w16se w16cid w16 w16cex w16sdtdh">
+  <w:view w:val="normal"/>
+  <w:defaultTabStop w:val="720"/>
+  <w:characterSpacingControl w:val="doNotCompress"/>
+  <w:compat>
+    <w:useFELayout/>
+    <w:compatSetting w:name="compatibilityMode" w:uri="http://schemas.microsoft.com/office/word" w:val="15"/>
+    <w:compatSetting w:name="overrideTableStyleFontSizeAndJustification" w:uri="http://schemas.microsoft.com/office/word" w:val="1"/>
+    <w:compatSetting w:name="enableOpenTypeFeatures" w:uri="http://schemas.microsoft.com/office/word" w:val="1"/>
+    <w:compatSetting w:name="doNotFlipMirrorIndents" w:uri="http://schemas.microsoft.com/office/word" w:val="1"/>
+    <w:compatSetting w:name="differentiateMultirowTableHeaders" w:uri="http://schemas.microsoft.com/office/word" w:val="1"/>
+    <w:compatSetting w:name="useWord2013TrackBottomHyphenation" w:uri="http://schemas.microsoft.com/office/word" w:val="0"/>
+  </w:compat>
+  <w:rsids>
+    <w:rsidRoot w:val="00BE5382"/>
+    <w:rsid w:val="00BE5382"/>
+    <w:rsid w:val="00D92F43"/>
+  </w:rsids>
+  <m:mathPr>
+    <m:mathFont m:val="Cambria Math"/>
+    <m:brkBin m:val="before"/>
+    <m:brkBinSub m:val="--"/>
+    <m:smallFrac m:val="0"/>
+    <m:dispDef/>
+    <m:lMargin m:val="0"/>
+    <m:rMargin m:val="0"/>
+    <m:defJc m:val="centerGroup"/>
+    <m:wrapIndent m:val="1440"/>
+    <m:intLim m:val="subSup"/>
+    <m:naryLim m:val="undOvr"/>
+  </m:mathPr>
+  <w:themeFontLang w:val="en-AU"/>
+  <w:clrSchemeMapping w:bg1="light1" w:t1="dark1" w:bg2="light2" w:t2="dark2" w:accent1="accent1" w:accent2="accent2" w:accent3="accent3" w:accent4="accent4" w:accent5="accent5" w:accent6="accent6" w:hyperlink="hyperlink" w:followedHyperlink="followedHyperlink"/>
+  <w:decimalSymbol w:val="."/>
+  <w:listSeparator w:val=","/>
+  <w15:chartTrackingRefBased/>
+</w:settings>
+</file>
+
+<file path=word/glossary/styles.xml><?xml version="1.0" encoding="utf-8"?>
+<w:styles xmlns:mc="http://schemas.openxmlformats.org/markup-compatibility/2006" xmlns:r="http://schemas.openxmlformats.org/officeDocument/2006/relationships" xmlns:w="http://schemas.openxmlformats.org/wordprocessingml/2006/main" xmlns:w14="http://schemas.microsoft.com/office/word/2010/wordml" xmlns:w15="http://schemas.microsoft.com/office/word/2012/wordml" xmlns:w16cex="http://schemas.microsoft.com/office/word/2018/wordml/cex" xmlns:w16cid="http://schemas.microsoft.com/office/word/2016/wordml/cid" xmlns:w16="http://schemas.microsoft.com/office/word/2018/wordml" xmlns:w16sdtdh="http://schemas.microsoft.com/office/word/2020/wordml/sdtdatahash" xmlns:w16se="http://schemas.microsoft.com/office/word/2015/wordml/symex" mc:Ignorable="w14 w15 w16se w16cid w16 w16cex w16sdtdh">
+  <w:docDefaults>
+    <w:rPrDefault>
+      <w:rPr>
+        <w:rFonts w:asciiTheme="minorHAnsi" w:eastAsiaTheme="minorEastAsia" w:hAnsiTheme="minorHAnsi" w:cstheme="minorBidi"/>
+        <w:kern w:val="2"/>
+        <w:sz w:val="22"/>
+        <w:szCs w:val="22"/>
+        <w:lang w:val="en-AU" w:eastAsia="en-AU" w:bidi="ar-SA"/>
+        <w14:ligatures w14:val="standardContextual"/>
+      </w:rPr>
+    </w:rPrDefault>
+    <w:pPrDefault>
+      <w:pPr>
+        <w:spacing w:after="160" w:line="259" w:lineRule="auto"/>
+      </w:pPr>
+    </w:pPrDefault>
+  </w:docDefaults>
+  <w:latentStyles w:defLockedState="0" w:defUIPriority="99" w:defSemiHidden="0" w:defUnhideWhenUsed="0" w:defQFormat="0" w:count="376">
+    <w:lsdException w:name="Normal" w:uiPriority="0" w:qFormat="1"/>
+    <w:lsdException w:name="heading 1" w:uiPriority="9" w:qFormat="1"/>
+    <w:lsdException w:name="heading 2" w:semiHidden="1" w:uiPriority="9" w:unhideWhenUsed="1" w:qFormat="1"/>
+    <w:lsdException w:name="heading 3" w:semiHidden="1" w:uiPriority="9" w:unhideWhenUsed="1" w:qFormat="1"/>
+    <w:lsdException w:name="heading 4" w:semiHidden="1" w:uiPriority="9" w:unhideWhenUsed="1" w:qFormat="1"/>
+    <w:lsdException w:name="heading 5" w:semiHidden="1" w:uiPriority="9" w:unhideWhenUsed="1" w:qFormat="1"/>
+    <w:lsdException w:name="heading 6" w:semiHidden="1" w:uiPriority="9" w:unhideWhenUsed="1" w:qFormat="1"/>
+    <w:lsdException w:name="heading 7" w:semiHidden="1" w:uiPriority="9" w:unhideWhenUsed="1" w:qFormat="1"/>
+    <w:lsdException w:name="heading 8" w:semiHidden="1" w:uiPriority="9" w:unhideWhenUsed="1" w:qFormat="1"/>
+    <w:lsdException w:name="heading 9" w:semiHidden="1" w:uiPriority="9" w:unhideWhenUsed="1" w:qFormat="1"/>
+    <w:lsdException w:name="index 1" w:semiHidden="1" w:unhideWhenUsed="1"/>
+    <w:lsdException w:name="index 2" w:semiHidden="1" w:unhideWhenUsed="1"/>
+    <w:lsdException w:name="index 3" w:semiHidden="1" w:unhideWhenUsed="1"/>
+    <w:lsdException w:name="index 4" w:semiHidden="1" w:unhideWhenUsed="1"/>
+    <w:lsdException w:name="index 5" w:semiHidden="1" w:unhideWhenUsed="1"/>
+    <w:lsdException w:name="index 6" w:semiHidden="1" w:unhideWhenUsed="1"/>
+    <w:lsdException w:name="index 7" w:semiHidden="1" w:unhideWhenUsed="1"/>
+    <w:lsdException w:name="index 8" w:semiHidden="1" w:unhideWhenUsed="1"/>
+    <w:lsdException w:name="index 9" w:semiHidden="1" w:unhideWhenUsed="1"/>
+    <w:lsdException w:name="toc 1" w:semiHidden="1" w:uiPriority="39" w:unhideWhenUsed="1"/>
+    <w:lsdException w:name="toc 2" w:semiHidden="1" w:uiPriority="39" w:unhideWhenUsed="1"/>
+    <w:lsdException w:name="toc 3" w:semiHidden="1" w:uiPriority="39" w:unhideWhenUsed="1"/>
+    <w:lsdException w:name="toc 4" w:semiHidden="1" w:uiPriority="39" w:unhideWhenUsed="1"/>
+    <w:lsdException w:name="toc 5" w:semiHidden="1" w:uiPriority="39" w:unhideWhenUsed="1"/>
+    <w:lsdException w:name="toc 6" w:semiHidden="1" w:uiPriority="39" w:unhideWhenUsed="1"/>
+    <w:lsdException w:name="toc 7" w:semiHidden="1" w:uiPriority="39" w:unhideWhenUsed="1"/>
+    <w:lsdException w:name="toc 8" w:semiHidden="1" w:uiPriority="39" w:unhideWhenUsed="1"/>
+    <w:lsdException w:name="toc 9" w:semiHidden="1" w:uiPriority="39" w:unhideWhenUsed="1"/>
+    <w:lsdException w:name="Normal Indent" w:semiHidden="1" w:unhideWhenUsed="1"/>
+    <w:lsdException w:name="footnote text" w:semiHidden="1" w:unhideWhenUsed="1"/>
+    <w:lsdException w:name="annotation text" w:semiHidden="1" w:unhideWhenUsed="1"/>
+    <w:lsdException w:name="header" w:semiHidden="1" w:unhideWhenUsed="1"/>
+    <w:lsdException w:name="footer" w:semiHidden="1" w:unhideWhenUsed="1"/>
+    <w:lsdException w:name="index heading" w:semiHidden="1" w:unhideWhenUsed="1"/>
+    <w:lsdException w:name="caption" w:semiHidden="1" w:uiPriority="35" w:unhideWhenUsed="1" w:qFormat="1"/>
+    <w:lsdException w:name="table of figures" w:semiHidden="1" w:unhideWhenUsed="1"/>
+    <w:lsdException w:name="envelope address" w:semiHidden="1" w:unhideWhenUsed="1"/>
+    <w:lsdException w:name="envelope return" w:semiHidden="1" w:unhideWhenUsed="1"/>
+    <w:lsdException w:name="footnote reference" w:semiHidden="1" w:unhideWhenUsed="1"/>
+    <w:lsdException w:name="annotation reference" w:semiHidden="1" w:unhideWhenUsed="1"/>
+    <w:lsdException w:name="line number" w:semiHidden="1" w:unhideWhenUsed="1"/>
+    <w:lsdException w:name="page number" w:semiHidden="1" w:unhideWhenUsed="1"/>
+    <w:lsdException w:name="endnote reference" w:semiHidden="1" w:unhideWhenUsed="1"/>
+    <w:lsdException w:name="endnote text" w:semiHidden="1" w:unhideWhenUsed="1"/>
+    <w:lsdException w:name="table of authorities" w:semiHidden="1" w:unhideWhenUsed="1"/>
+    <w:lsdException w:name="macro" w:semiHidden="1" w:unhideWhenUsed="1"/>
+    <w:lsdException w:name="toa heading" w:semiHidden="1" w:unhideWhenUsed="1"/>
+    <w:lsdException w:name="List" w:semiHidden="1" w:unhideWhenUsed="1"/>
+    <w:lsdException w:name="List Bullet" w:semiHidden="1" w:unhideWhenUsed="1"/>
+    <w:lsdException w:name="List Number" w:semiHidden="1" w:unhideWhenUsed="1"/>
+    <w:lsdException w:name="List 2" w:semiHidden="1" w:unhideWhenUsed="1"/>
+    <w:lsdException w:name="List 3" w:semiHidden="1" w:unhideWhenUsed="1"/>
+    <w:lsdException w:name="List 4" w:semiHidden="1" w:unhideWhenUsed="1"/>
+    <w:lsdException w:name="List 5" w:semiHidden="1" w:unhideWhenUsed="1"/>
+    <w:lsdException w:name="List Bullet 2" w:semiHidden="1" w:unhideWhenUsed="1"/>
+    <w:lsdException w:name="List Bullet 3" w:semiHidden="1" w:unhideWhenUsed="1"/>
+    <w:lsdException w:name="List Bullet 4" w:semiHidden="1" w:unhideWhenUsed="1"/>
+    <w:lsdException w:name="List Bullet 5" w:semiHidden="1" w:unhideWhenUsed="1"/>
+    <w:lsdException w:name="List Number 2" w:semiHidden="1" w:unhideWhenUsed="1"/>
+    <w:lsdException w:name="List Number 3" w:semiHidden="1" w:unhideWhenUsed="1"/>
+    <w:lsdException w:name="List Number 4" w:semiHidden="1" w:unhideWhenUsed="1"/>
+    <w:lsdException w:name="List Number 5" w:semiHidden="1" w:unhideWhenUsed="1"/>
+    <w:lsdException w:name="Title" w:uiPriority="10" w:qFormat="1"/>
+    <w:lsdException w:name="Closing" w:semiHidden="1" w:unhideWhenUsed="1"/>
+    <w:lsdException w:name="Signature" w:semiHidden="1" w:unhideWhenUsed="1"/>
+    <w:lsdException w:name="Default Paragraph Font" w:semiHidden="1" w:uiPriority="1" w:unhideWhenUsed="1"/>
+    <w:lsdException w:name="Body Text" w:semiHidden="1" w:unhideWhenUsed="1"/>
+    <w:lsdException w:name="Body Text Indent" w:semiHidden="1" w:unhideWhenUsed="1"/>
+    <w:lsdException w:name="List Continue" w:semiHidden="1" w:unhideWhenUsed="1"/>
+    <w:lsdException w:name="List Continue 2" w:semiHidden="1" w:unhideWhenUsed="1"/>
+    <w:lsdException w:name="List Continue 3" w:semiHidden="1" w:unhideWhenUsed="1"/>
+    <w:lsdException w:name="List Continue 4" w:semiHidden="1" w:unhideWhenUsed="1"/>
+    <w:lsdException w:name="List Continue 5" w:semiHidden="1" w:unhideWhenUsed="1"/>
+    <w:lsdException w:name="Message Header" w:semiHidden="1" w:unhideWhenUsed="1"/>
+    <w:lsdException w:name="Subtitle" w:uiPriority="11" w:qFormat="1"/>
+    <w:lsdException w:name="Salutation" w:semiHidden="1" w:unhideWhenUsed="1"/>
+    <w:lsdException w:name="Date" w:semiHidden="1" w:unhideWhenUsed="1"/>
+    <w:lsdException w:name="Body Text First Indent" w:semiHidden="1" w:unhideWhenUsed="1"/>
+    <w:lsdException w:name="Body Text First Indent 2" w:semiHidden="1" w:unhideWhenUsed="1"/>
+    <w:lsdException w:name="Note Heading" w:semiHidden="1" w:unhideWhenUsed="1"/>
+    <w:lsdException w:name="Body Text 2" w:semiHidden="1" w:unhideWhenUsed="1"/>
+    <w:lsdException w:name="Body Text 3" w:semiHidden="1" w:unhideWhenUsed="1"/>
+    <w:lsdException w:name="Body Text Indent 2" w:semiHidden="1" w:unhideWhenUsed="1"/>
+    <w:lsdException w:name="Body Text Indent 3" w:semiHidden="1" w:unhideWhenUsed="1"/>
+    <w:lsdException w:name="Block Text" w:semiHidden="1" w:unhideWhenUsed="1"/>
+    <w:lsdException w:name="Hyperlink" w:semiHidden="1" w:unhideWhenUsed="1"/>
+    <w:lsdException w:name="FollowedHyperlink" w:semiHidden="1" w:unhideWhenUsed="1"/>
+    <w:lsdException w:name="Strong" w:uiPriority="22" w:qFormat="1"/>
+    <w:lsdException w:name="Emphasis" w:uiPriority="20" w:qFormat="1"/>
+    <w:lsdException w:name="Document Map" w:semiHidden="1" w:unhideWhenUsed="1"/>
+    <w:lsdException w:name="Plain Text" w:semiHidden="1" w:unhideWhenUsed="1"/>
+    <w:lsdException w:name="E-mail Signature" w:semiHidden="1" w:unhideWhenUsed="1"/>
+    <w:lsdException w:name="HTML Top of Form" w:semiHidden="1" w:unhideWhenUsed="1"/>
+    <w:lsdException w:name="HTML Bottom of Form" w:semiHidden="1" w:unhideWhenUsed="1"/>
+    <w:lsdException w:name="Normal (Web)" w:semiHidden="1" w:unhideWhenUsed="1"/>
+    <w:lsdException w:name="HTML Acronym" w:semiHidden="1" w:unhideWhenUsed="1"/>
+    <w:lsdException w:name="HTML Address" w:semiHidden="1" w:unhideWhenUsed="1"/>
+    <w:lsdException w:name="HTML Cite" w:semiHidden="1" w:unhideWhenUsed="1"/>
+    <w:lsdException w:name="HTML Code" w:semiHidden="1" w:unhideWhenUsed="1"/>
+    <w:lsdException w:name="HTML Definition" w:semiHidden="1" w:unhideWhenUsed="1"/>
+    <w:lsdException w:name="HTML Keyboard" w:semiHidden="1" w:unhideWhenUsed="1"/>
+    <w:lsdException w:name="HTML Preformatted" w:semiHidden="1" w:unhideWhenUsed="1"/>
+    <w:lsdException w:name="HTML Sample" w:semiHidden="1" w:unhideWhenUsed="1"/>
+    <w:lsdException w:name="HTML Typewriter" w:semiHidden="1" w:unhideWhenUsed="1"/>
+    <w:lsdException w:name="HTML Variable" w:semiHidden="1" w:unhideWhenUsed="1"/>
+    <w:lsdException w:name="Normal Table" w:semiHidden="1" w:unhideWhenUsed="1"/>
+    <w:lsdException w:name="annotation subject" w:semiHidden="1" w:unhideWhenUsed="1"/>
+    <w:lsdException w:name="No List" w:semiHidden="1" w:unhideWhenUsed="1"/>
+    <w:lsdException w:name="Outline List 1" w:semiHidden="1" w:unhideWhenUsed="1"/>
+    <w:lsdException w:name="Outline List 2" w:semiHidden="1" w:unhideWhenUsed="1"/>
+    <w:lsdException w:name="Outline List 3" w:semiHidden="1" w:unhideWhenUsed="1"/>
+    <w:lsdException w:name="Table Simple 1" w:semiHidden="1" w:unhideWhenUsed="1"/>
+    <w:lsdException w:name="Table Simple 2" w:semiHidden="1" w:unhideWhenUsed="1"/>
+    <w:lsdException w:name="Table Simple 3" w:semiHidden="1" w:unhideWhenUsed="1"/>
+    <w:lsdException w:name="Table Classic 1" w:semiHidden="1" w:unhideWhenUsed="1"/>
+    <w:lsdException w:name="Table Classic 2" w:semiHidden="1" w:unhideWhenUsed="1"/>
+    <w:lsdException w:name="Table Classic 3" w:semiHidden="1" w:unhideWhenUsed="1"/>
+    <w:lsdException w:name="Table Classic 4" w:semiHidden="1" w:unhideWhenUsed="1"/>
+    <w:lsdException w:name="Table Colorful 1" w:semiHidden="1" w:unhideWhenUsed="1"/>
+    <w:lsdException w:name="Table Colorful 2" w:semiHidden="1" w:unhideWhenUsed="1"/>
+    <w:lsdException w:name="Table Colorful 3" w:semiHidden="1" w:unhideWhenUsed="1"/>
+    <w:lsdException w:name="Table Columns 1" w:semiHidden="1" w:unhideWhenUsed="1"/>
+    <w:lsdException w:name="Table Columns 2" w:semiHidden="1" w:unhideWhenUsed="1"/>
+    <w:lsdException w:name="Table Columns 3" w:semiHidden="1" w:unhideWhenUsed="1"/>
+    <w:lsdException w:name="Table Columns 4" w:semiHidden="1" w:unhideWhenUsed="1"/>
+    <w:lsdException w:name="Table Columns 5" w:semiHidden="1" w:unhideWhenUsed="1"/>
+    <w:lsdException w:name="Table Grid 1" w:semiHidden="1" w:unhideWhenUsed="1"/>
+    <w:lsdException w:name="Table Grid 2" w:semiHidden="1" w:unhideWhenUsed="1"/>
+    <w:lsdException w:name="Table Grid 3" w:semiHidden="1" w:unhideWhenUsed="1"/>
+    <w:lsdException w:name="Table Grid 4" w:semiHidden="1" w:unhideWhenUsed="1"/>
+    <w:lsdException w:name="Table Grid 5" w:semiHidden="1" w:unhideWhenUsed="1"/>
+    <w:lsdException w:name="Table Grid 6" w:semiHidden="1" w:unhideWhenUsed="1"/>
+    <w:lsdException w:name="Table Grid 7" w:semiHidden="1" w:unhideWhenUsed="1"/>
+    <w:lsdException w:name="Table Grid 8" w:semiHidden="1" w:unhideWhenUsed="1"/>
+    <w:lsdException w:name="Table List 1" w:semiHidden="1" w:unhideWhenUsed="1"/>
+    <w:lsdException w:name="Table List 2" w:semiHidden="1" w:unhideWhenUsed="1"/>
+    <w:lsdException w:name="Table List 3" w:semiHidden="1" w:unhideWhenUsed="1"/>
+    <w:lsdException w:name="Table List 4" w:semiHidden="1" w:unhideWhenUsed="1"/>
+    <w:lsdException w:name="Table List 5" w:semiHidden="1" w:unhideWhenUsed="1"/>
+    <w:lsdException w:name="Table List 6" w:semiHidden="1" w:unhideWhenUsed="1"/>
+    <w:lsdException w:name="Table List 7" w:semiHidden="1" w:unhideWhenUsed="1"/>
+    <w:lsdException w:name="Table List 8" w:semiHidden="1" w:unhideWhenUsed="1"/>
+    <w:lsdException w:name="Table 3D effects 1" w:semiHidden="1" w:unhideWhenUsed="1"/>
+    <w:lsdException w:name="Table 3D effects 2" w:semiHidden="1" w:unhideWhenUsed="1"/>
+    <w:lsdException w:name="Table 3D effects 3" w:semiHidden="1" w:unhideWhenUsed="1"/>
+    <w:lsdException w:name="Table Contemporary" w:semiHidden="1" w:unhideWhenUsed="1"/>
+    <w:lsdException w:name="Table Elegant" w:semiHidden="1" w:unhideWhenUsed="1"/>
+    <w:lsdException w:name="Table Professional" w:semiHidden="1" w:unhideWhenUsed="1"/>
+    <w:lsdException w:name="Table Subtle 1" w:semiHidden="1" w:unhideWhenUsed="1"/>
+    <w:lsdException w:name="Table Subtle 2" w:semiHidden="1" w:unhideWhenUsed="1"/>
+    <w:lsdException w:name="Table Web 1" w:semiHidden="1" w:unhideWhenUsed="1"/>
+    <w:lsdException w:name="Table Web 2" w:semiHidden="1" w:unhideWhenUsed="1"/>
+    <w:lsdException w:name="Table Web 3" w:semiHidden="1" w:unhideWhenUsed="1"/>
+    <w:lsdException w:name="Balloon Text" w:semiHidden="1" w:unhideWhenUsed="1"/>
+    <w:lsdException w:name="Table Grid" w:uiPriority="39"/>
+    <w:lsdException w:name="Table Theme" w:semiHidden="1" w:unhideWhenUsed="1"/>
+    <w:lsdException w:name="Placeholder Text" w:semiHidden="1"/>
+    <w:lsdException w:name="No Spacing" w:uiPriority="1" w:qFormat="1"/>
+    <w:lsdException w:name="Light Shading" w:uiPriority="60"/>
+    <w:lsdException w:name="Light List" w:uiPriority="61"/>
+    <w:lsdException w:name="Light Grid" w:uiPriority="62"/>
+    <w:lsdException w:name="Medium Shading 1" w:uiPriority="63"/>
+    <w:lsdException w:name="Medium Shading 2" w:uiPriority="64"/>
+    <w:lsdException w:name="Medium List 1" w:uiPriority="65"/>
+    <w:lsdException w:name="Medium List 2" w:uiPriority="66"/>
+    <w:lsdException w:name="Medium Grid 1" w:uiPriority="67"/>
+    <w:lsdException w:name="Medium Grid 2" w:uiPriority="68"/>
+    <w:lsdException w:name="Medium Grid 3" w:uiPriority="69"/>
+    <w:lsdException w:name="Dark List" w:uiPriority="70"/>
+    <w:lsdException w:name="Colorful Shading" w:uiPriority="71"/>
+    <w:lsdException w:name="Colorful List" w:uiPriority="72"/>
+    <w:lsdException w:name="Colorful Grid" w:uiPriority="73"/>
+    <w:lsdException w:name="Light Shading Accent 1" w:uiPriority="60"/>
+    <w:lsdException w:name="Light List Accent 1" w:uiPriority="61"/>
+    <w:lsdException w:name="Light Grid Accent 1" w:uiPriority="62"/>
+    <w:lsdException w:name="Medium Shading 1 Accent 1" w:uiPriority="63"/>
+    <w:lsdException w:name="Medium Shading 2 Accent 1" w:uiPriority="64"/>
+    <w:lsdException w:name="Medium List 1 Accent 1" w:uiPriority="65"/>
+    <w:lsdException w:name="Revision" w:semiHidden="1"/>
+    <w:lsdException w:name="List Paragraph" w:uiPriority="34" w:qFormat="1"/>
+    <w:lsdException w:name="Quote" w:uiPriority="29" w:qFormat="1"/>
+    <w:lsdException w:name="Intense Quote" w:uiPriority="30" w:qFormat="1"/>
+    <w:lsdException w:name="Medium List 2 Accent 1" w:uiPriority="66"/>
+    <w:lsdException w:name="Medium Grid 1 Accent 1" w:uiPriority="67"/>
+    <w:lsdException w:name="Medium Grid 2 Accent 1" w:uiPriority="68"/>
+    <w:lsdException w:name="Medium Grid 3 Accent 1" w:uiPriority="69"/>
+    <w:lsdException w:name="Dark List Accent 1" w:uiPriority="70"/>
+    <w:lsdException w:name="Colorful Shading Accent 1" w:uiPriority="71"/>
+    <w:lsdException w:name="Colorful List Accent 1" w:uiPriority="72"/>
+    <w:lsdException w:name="Colorful Grid Accent 1" w:uiPriority="73"/>
+    <w:lsdException w:name="Light Shading Accent 2" w:uiPriority="60"/>
+    <w:lsdException w:name="Light List Accent 2" w:uiPriority="61"/>
+    <w:lsdException w:name="Light Grid Accent 2" w:uiPriority="62"/>
+    <w:lsdException w:name="Medium Shading 1 Accent 2" w:uiPriority="63"/>
+    <w:lsdException w:name="Medium Shading 2 Accent 2" w:uiPriority="64"/>
+    <w:lsdException w:name="Medium List 1 Accent 2" w:uiPriority="65"/>
+    <w:lsdException w:name="Medium List 2 Accent 2" w:uiPriority="66"/>
+    <w:lsdException w:name="Medium Grid 1 Accent 2" w:uiPriority="67"/>
+    <w:lsdException w:name="Medium Grid 2 Accent 2" w:uiPriority="68"/>
+    <w:lsdException w:name="Medium Grid 3 Accent 2" w:uiPriority="69"/>
+    <w:lsdException w:name="Dark List Accent 2" w:uiPriority="70"/>
+    <w:lsdException w:name="Colorful Shading Accent 2" w:uiPriority="71"/>
+    <w:lsdException w:name="Colorful List Accent 2" w:uiPriority="72"/>
+    <w:lsdException w:name="Colorful Grid Accent 2" w:uiPriority="73"/>
+    <w:lsdException w:name="Light Shading Accent 3" w:uiPriority="60"/>
+    <w:lsdException w:name="Light List Accent 3" w:uiPriority="61"/>
+    <w:lsdException w:name="Light Grid Accent 3" w:uiPriority="62"/>
+    <w:lsdException w:name="Medium Shading 1 Accent 3" w:uiPriority="63"/>
+    <w:lsdException w:name="Medium Shading 2 Accent 3" w:uiPriority="64"/>
+    <w:lsdException w:name="Medium List 1 Accent 3" w:uiPriority="65"/>
+    <w:lsdException w:name="Medium List 2 Accent 3" w:uiPriority="66"/>
+    <w:lsdException w:name="Medium Grid 1 Accent 3" w:uiPriority="67"/>
+    <w:lsdException w:name="Medium Grid 2 Accent 3" w:uiPriority="68"/>
+    <w:lsdException w:name="Medium Grid 3 Accent 3" w:uiPriority="69"/>
+    <w:lsdException w:name="Dark List Accent 3" w:uiPriority="70"/>
+    <w:lsdException w:name="Colorful Shading Accent 3" w:uiPriority="71"/>
+    <w:lsdException w:name="Colorful List Accent 3" w:uiPriority="72"/>
+    <w:lsdException w:name="Colorful Grid Accent 3" w:uiPriority="73"/>
+    <w:lsdException w:name="Light Shading Accent 4" w:uiPriority="60"/>
+    <w:lsdException w:name="Light List Accent 4" w:uiPriority="61"/>
+    <w:lsdException w:name="Light Grid Accent 4" w:uiPriority="62"/>
+    <w:lsdException w:name="Medium Shading 1 Accent 4" w:uiPriority="63"/>
+    <w:lsdException w:name="Medium Shading 2 Accent 4" w:uiPriority="64"/>
+    <w:lsdException w:name="Medium List 1 Accent 4" w:uiPriority="65"/>
+    <w:lsdException w:name="Medium List 2 Accent 4" w:uiPriority="66"/>
+    <w:lsdException w:name="Medium Grid 1 Accent 4" w:uiPriority="67"/>
+    <w:lsdException w:name="Medium Grid 2 Accent 4" w:uiPriority="68"/>
+    <w:lsdException w:name="Medium Grid 3 Accent 4" w:uiPriority="69"/>
+    <w:lsdException w:name="Dark List Accent 4" w:uiPriority="70"/>
+    <w:lsdException w:name="Colorful Shading Accent 4" w:uiPriority="71"/>
+    <w:lsdException w:name="Colorful List Accent 4" w:uiPriority="72"/>
+    <w:lsdException w:name="Colorful Grid Accent 4" w:uiPriority="73"/>
+    <w:lsdException w:name="Light Shading Accent 5" w:uiPriority="60"/>
+    <w:lsdException w:name="Light List Accent 5" w:uiPriority="61"/>
+    <w:lsdException w:name="Light Grid Accent 5" w:uiPriority="62"/>
+    <w:lsdException w:name="Medium Shading 1 Accent 5" w:uiPriority="63"/>
+    <w:lsdException w:name="Medium Shading 2 Accent 5" w:uiPriority="64"/>
+    <w:lsdException w:name="Medium List 1 Accent 5" w:uiPriority="65"/>
+    <w:lsdException w:name="Medium List 2 Accent 5" w:uiPriority="66"/>
+    <w:lsdException w:name="Medium Grid 1 Accent 5" w:uiPriority="67"/>
+    <w:lsdException w:name="Medium Grid 2 Accent 5" w:uiPriority="68"/>
+    <w:lsdException w:name="Medium Grid 3 Accent 5" w:uiPriority="69"/>
+    <w:lsdException w:name="Dark List Accent 5" w:uiPriority="70"/>
+    <w:lsdException w:name="Colorful Shading Accent 5" w:uiPriority="71"/>
+    <w:lsdException w:name="Colorful List Accent 5" w:uiPriority="72"/>
+    <w:lsdException w:name="Colorful Grid Accent 5" w:uiPriority="73"/>
+    <w:lsdException w:name="Light Shading Accent 6" w:uiPriority="60"/>
+    <w:lsdException w:name="Light List Accent 6" w:uiPriority="61"/>
+    <w:lsdException w:name="Light Grid Accent 6" w:uiPriority="62"/>
+    <w:lsdException w:name="Medium Shading 1 Accent 6" w:uiPriority="63"/>
+    <w:lsdException w:name="Medium Shading 2 Accent 6" w:uiPriority="64"/>
+    <w:lsdException w:name="Medium List 1 Accent 6" w:uiPriority="65"/>
+    <w:lsdException w:name="Medium List 2 Accent 6" w:uiPriority="66"/>
+    <w:lsdException w:name="Medium Grid 1 Accent 6" w:uiPriority="67"/>
+    <w:lsdException w:name="Medium Grid 2 Accent 6" w:uiPriority="68"/>
+    <w:lsdException w:name="Medium Grid 3 Accent 6" w:uiPriority="69"/>
+    <w:lsdException w:name="Dark List Accent 6" w:uiPriority="70"/>
+    <w:lsdException w:name="Colorful Shading Accent 6" w:uiPriority="71"/>
+    <w:lsdException w:name="Colorful List Accent 6" w:uiPriority="72"/>
+    <w:lsdException w:name="Colorful Grid Accent 6" w:uiPriority="73"/>
+    <w:lsdException w:name="Subtle Emphasis" w:uiPriority="19" w:qFormat="1"/>
+    <w:lsdException w:name="Intense Emphasis" w:uiPriority="21" w:qFormat="1"/>
+    <w:lsdException w:name="Subtle Reference" w:uiPriority="31" w:qFormat="1"/>
+    <w:lsdException w:name="Intense Reference" w:uiPriority="32" w:qFormat="1"/>
+    <w:lsdException w:name="Book Title" w:uiPriority="33" w:qFormat="1"/>
+    <w:lsdException w:name="Bibliography" w:semiHidden="1" w:uiPriority="37" w:unhideWhenUsed="1"/>
+    <w:lsdException w:name="TOC Heading" w:semiHidden="1" w:uiPriority="39" w:unhideWhenUsed="1" w:qFormat="1"/>
+    <w:lsdException w:name="Plain Table 1" w:uiPriority="41"/>
+    <w:lsdException w:name="Plain Table 2" w:uiPriority="42"/>
+    <w:lsdException w:name="Plain Table 3" w:uiPriority="43"/>
+    <w:lsdException w:name="Plain Table 4" w:uiPriority="44"/>
+    <w:lsdException w:name="Plain Table 5" w:uiPriority="45"/>
+    <w:lsdException w:name="Grid Table Light" w:uiPriority="40"/>
+    <w:lsdException w:name="Grid Table 1 Light" w:uiPriority="46"/>
+    <w:lsdException w:name="Grid Table 2" w:uiPriority="47"/>
+    <w:lsdException w:name="Grid Table 3" w:uiPriority="48"/>
+    <w:lsdException w:name="Grid Table 4" w:uiPriority="49"/>
+    <w:lsdException w:name="Grid Table 5 Dark" w:uiPriority="50"/>
+    <w:lsdException w:name="Grid Table 6 Colorful" w:uiPriority="51"/>
+    <w:lsdException w:name="Grid Table 7 Colorful" w:uiPriority="52"/>
+    <w:lsdException w:name="Grid Table 1 Light Accent 1" w:uiPriority="46"/>
+    <w:lsdException w:name="Grid Table 2 Accent 1" w:uiPriority="47"/>
+    <w:lsdException w:name="Grid Table 3 Accent 1" w:uiPriority="48"/>
+    <w:lsdException w:name="Grid Table 4 Accent 1" w:uiPriority="49"/>
+    <w:lsdException w:name="Grid Table 5 Dark Accent 1" w:uiPriority="50"/>
+    <w:lsdException w:name="Grid Table 6 Colorful Accent 1" w:uiPriority="51"/>
+    <w:lsdException w:name="Grid Table 7 Colorful Accent 1" w:uiPriority="52"/>
+    <w:lsdException w:name="Grid Table 1 Light Accent 2" w:uiPriority="46"/>
+    <w:lsdException w:name="Grid Table 2 Accent 2" w:uiPriority="47"/>
+    <w:lsdException w:name="Grid Table 3 Accent 2" w:uiPriority="48"/>
+    <w:lsdException w:name="Grid Table 4 Accent 2" w:uiPriority="49"/>
+    <w:lsdException w:name="Grid Table 5 Dark Accent 2" w:uiPriority="50"/>
+    <w:lsdException w:name="Grid Table 6 Colorful Accent 2" w:uiPriority="51"/>
+    <w:lsdException w:name="Grid Table 7 Colorful Accent 2" w:uiPriority="52"/>
+    <w:lsdException w:name="Grid Table 1 Light Accent 3" w:uiPriority="46"/>
+    <w:lsdException w:name="Grid Table 2 Accent 3" w:uiPriority="47"/>
+    <w:lsdException w:name="Grid Table 3 Accent 3" w:uiPriority="48"/>
+    <w:lsdException w:name="Grid Table 4 Accent 3" w:uiPriority="49"/>
+    <w:lsdException w:name="Grid Table 5 Dark Accent 3" w:uiPriority="50"/>
+    <w:lsdException w:name="Grid Table 6 Colorful Accent 3" w:uiPriority="51"/>
+    <w:lsdException w:name="Grid Table 7 Colorful Accent 3" w:uiPriority="52"/>
+    <w:lsdException w:name="Grid Table 1 Light Accent 4" w:uiPriority="46"/>
+    <w:lsdException w:name="Grid Table 2 Accent 4" w:uiPriority="47"/>
+    <w:lsdException w:name="Grid Table 3 Accent 4" w:uiPriority="48"/>
+    <w:lsdException w:name="Grid Table 4 Accent 4" w:uiPriority="49"/>
+    <w:lsdException w:name="Grid Table 5 Dark Accent 4" w:uiPriority="50"/>
+    <w:lsdException w:name="Grid Table 6 Colorful Accent 4" w:uiPriority="51"/>
+    <w:lsdException w:name="Grid Table 7 Colorful Accent 4" w:uiPriority="52"/>
+    <w:lsdException w:name="Grid Table 1 Light Accent 5" w:uiPriority="46"/>
+    <w:lsdException w:name="Grid Table 2 Accent 5" w:uiPriority="47"/>
+    <w:lsdException w:name="Grid Table 3 Accent 5" w:uiPriority="48"/>
+    <w:lsdException w:name="Grid Table 4 Accent 5" w:uiPriority="49"/>
+    <w:lsdException w:name="Grid Table 5 Dark Accent 5" w:uiPriority="50"/>
+    <w:lsdException w:name="Grid Table 6 Colorful Accent 5" w:uiPriority="51"/>
+    <w:lsdException w:name="Grid Table 7 Colorful Accent 5" w:uiPriority="52"/>
+    <w:lsdException w:name="Grid Table 1 Light Accent 6" w:uiPriority="46"/>
+    <w:lsdException w:name="Grid Table 2 Accent 6" w:uiPriority="47"/>
+    <w:lsdException w:name="Grid Table 3 Accent 6" w:uiPriority="48"/>
+    <w:lsdException w:name="Grid Table 4 Accent 6" w:uiPriority="49"/>
+    <w:lsdException w:name="Grid Table 5 Dark Accent 6" w:uiPriority="50"/>
+    <w:lsdException w:name="Grid Table 6 Colorful Accent 6" w:uiPriority="51"/>
+    <w:lsdException w:name="Grid Table 7 Colorful Accent 6" w:uiPriority="52"/>
+    <w:lsdException w:name="List Table 1 Light" w:uiPriority="46"/>
+    <w:lsdException w:name="List Table 2" w:uiPriority="47"/>
+    <w:lsdException w:name="List Table 3" w:uiPriority="48"/>
+    <w:lsdException w:name="List Table 4" w:uiPriority="49"/>
+    <w:lsdException w:name="List Table 5 Dark" w:uiPriority="50"/>
+    <w:lsdException w:name="List Table 6 Colorful" w:uiPriority="51"/>
+    <w:lsdException w:name="List Table 7 Colorful" w:uiPriority="52"/>
+    <w:lsdException w:name="List Table 1 Light Accent 1" w:uiPriority="46"/>
+    <w:lsdException w:name="List Table 2 Accent 1" w:uiPriority="47"/>
+    <w:lsdException w:name="List Table 3 Accent 1" w:uiPriority="48"/>
+    <w:lsdException w:name="List Table 4 Accent 1" w:uiPriority="49"/>
+    <w:lsdException w:name="List Table 5 Dark Accent 1" w:uiPriority="50"/>
+    <w:lsdException w:name="List Table 6 Colorful Accent 1" w:uiPriority="51"/>
+    <w:lsdException w:name="List Table 7 Colorful Accent 1" w:uiPriority="52"/>
+    <w:lsdException w:name="List Table 1 Light Accent 2" w:uiPriority="46"/>
+    <w:lsdException w:name="List Table 2 Accent 2" w:uiPriority="47"/>
+    <w:lsdException w:name="List Table 3 Accent 2" w:uiPriority="48"/>
+    <w:lsdException w:name="List Table 4 Accent 2" w:uiPriority="49"/>
+    <w:lsdException w:name="List Table 5 Dark Accent 2" w:uiPriority="50"/>
+    <w:lsdException w:name="List Table 6 Colorful Accent 2" w:uiPriority="51"/>
+    <w:lsdException w:name="List Table 7 Colorful Accent 2" w:uiPriority="52"/>
+    <w:lsdException w:name="List Table 1 Light Accent 3" w:uiPriority="46"/>
+    <w:lsdException w:name="List Table 2 Accent 3" w:uiPriority="47"/>
+    <w:lsdException w:name="List Table 3 Accent 3" w:uiPriority="48"/>
+    <w:lsdException w:name="List Table 4 Accent 3" w:uiPriority="49"/>
+    <w:lsdException w:name="List Table 5 Dark Accent 3" w:uiPriority="50"/>
+    <w:lsdException w:name="List Table 6 Colorful Accent 3" w:uiPriority="51"/>
+    <w:lsdException w:name="List Table 7 Colorful Accent 3" w:uiPriority="52"/>
+    <w:lsdException w:name="List Table 1 Light Accent 4" w:uiPriority="46"/>
+    <w:lsdException w:name="List Table 2 Accent 4" w:uiPriority="47"/>
+    <w:lsdException w:name="List Table 3 Accent 4" w:uiPriority="48"/>
+    <w:lsdException w:name="List Table 4 Accent 4" w:uiPriority="49"/>
+    <w:lsdException w:name="List Table 5 Dark Accent 4" w:uiPriority="50"/>
+    <w:lsdException w:name="List Table 6 Colorful Accent 4" w:uiPriority="51"/>
+    <w:lsdException w:name="List Table 7 Colorful Accent 4" w:uiPriority="52"/>
+    <w:lsdException w:name="List Table 1 Light Accent 5" w:uiPriority="46"/>
+    <w:lsdException w:name="List Table 2 Accent 5" w:uiPriority="47"/>
+    <w:lsdException w:name="List Table 3 Accent 5" w:uiPriority="48"/>
+    <w:lsdException w:name="List Table 4 Accent 5" w:uiPriority="49"/>
+    <w:lsdException w:name="List Table 5 Dark Accent 5" w:uiPriority="50"/>
+    <w:lsdException w:name="List Table 6 Colorful Accent 5" w:uiPriority="51"/>
+    <w:lsdException w:name="List Table 7 Colorful Accent 5" w:uiPriority="52"/>
+    <w:lsdException w:name="List Table 1 Light Accent 6" w:uiPriority="46"/>
+    <w:lsdException w:name="List Table 2 Accent 6" w:uiPriority="47"/>
+    <w:lsdException w:name="List Table 3 Accent 6" w:uiPriority="48"/>
+    <w:lsdException w:name="List Table 4 Accent 6" w:uiPriority="49"/>
+    <w:lsdException w:name="List Table 5 Dark Accent 6" w:uiPriority="50"/>
+    <w:lsdException w:name="List Table 6 Colorful Accent 6" w:uiPriority="51"/>
+    <w:lsdException w:name="List Table 7 Colorful Accent 6" w:uiPriority="52"/>
+    <w:lsdException w:name="Mention" w:semiHidden="1" w:unhideWhenUsed="1"/>
+    <w:lsdException w:name="Smart Hyperlink" w:semiHidden="1" w:unhideWhenUsed="1"/>
+    <w:lsdException w:name="Hashtag" w:semiHidden="1" w:unhideWhenUsed="1"/>
+    <w:lsdException w:name="Unresolved Mention" w:semiHidden="1" w:unhideWhenUsed="1"/>
+    <w:lsdException w:name="Smart Link" w:semiHidden="1" w:unhideWhenUsed="1"/>
+  </w:latentStyles>
+  <w:style w:type="paragraph" w:default="1" w:styleId="Normal">
+    <w:name w:val="Normal"/>
+    <w:qFormat/>
+    <w:rsid w:val="00BE5382"/>
+    <w:rPr>
+      <w:rFonts w:cs="Times New Roman"/>
+      <w:sz w:val="3276"/>
+      <w:szCs w:val="3276"/>
+    </w:rPr>
+  </w:style>
+  <w:style w:type="character" w:default="1" w:styleId="DefaultParagraphFont">
+    <w:name w:val="Default Paragraph Font"/>
+    <w:uiPriority w:val="1"/>
+    <w:semiHidden/>
+    <w:unhideWhenUsed/>
+    <w:rsid w:val="00BE5382"/>
+  </w:style>
+  <w:style w:type="table" w:default="1" w:styleId="TableNormal">
+    <w:name w:val="Normal Table"/>
+    <w:uiPriority w:val="99"/>
+    <w:semiHidden/>
+    <w:unhideWhenUsed/>
+    <w:tblPr>
+      <w:tblInd w:w="0" w:type="dxa"/>
+      <w:tblCellMar>
+        <w:top w:w="0" w:type="dxa"/>
+        <w:left w:w="108" w:type="dxa"/>
+        <w:bottom w:w="0" w:type="dxa"/>
+        <w:right w:w="108" w:type="dxa"/>
+      </w:tblCellMar>
+    </w:tblPr>
+  </w:style>
+  <w:style w:type="numbering" w:default="1" w:styleId="NoList">
+    <w:name w:val="No List"/>
+    <w:uiPriority w:val="99"/>
+    <w:semiHidden/>
+    <w:unhideWhenUsed/>
+  </w:style>
+  <w:style w:type="character" w:styleId="PlaceholderText">
+    <w:name w:val="Placeholder Text"/>
+    <w:basedOn w:val="DefaultParagraphFont"/>
+    <w:uiPriority w:val="99"/>
+    <w:semiHidden/>
+    <w:rsid w:val="00BE5382"/>
+    <w:rPr>
+      <w:color w:val="808080"/>
+    </w:rPr>
+  </w:style>
+</w:styles>
+</file>
+
+<file path=word/glossary/webSettings.xml><?xml version="1.0" encoding="utf-8"?>
+<w:webSettings xmlns:mc="http://schemas.openxmlformats.org/markup-compatibility/2006" xmlns:r="http://schemas.openxmlformats.org/officeDocument/2006/relationships" xmlns:w="http://schemas.openxmlformats.org/wordprocessingml/2006/main" xmlns:w14="http://schemas.microsoft.com/office/word/2010/wordml" xmlns:w15="http://schemas.microsoft.com/office/word/2012/wordml" xmlns:w16cex="http://schemas.microsoft.com/office/word/2018/wordml/cex" xmlns:w16cid="http://schemas.microsoft.com/office/word/2016/wordml/cid" xmlns:w16="http://schemas.microsoft.com/office/word/2018/wordml" xmlns:w16sdtdh="http://schemas.microsoft.com/office/word/2020/wordml/sdtdatahash" xmlns:w16se="http://schemas.microsoft.com/office/word/2015/wordml/symex" mc:Ignorable="w14 w15 w16se w16cid w16 w16cex w16sdtdh">
+  <w:optimizeForBrowser/>
+  <w:allowPNG/>
+</w:webSettings>
 </file>
 
 <file path=word/theme/theme1.xml><?xml version="1.0" encoding="utf-8"?>

</xml_diff>

<commit_message>
Uploaded Work-Breakdown-Structure.xlsx, and updated Project Plan.docx
Uploaded a WBS excel format to use, updated the Project Plan to include the WBS.
</commit_message>
<xml_diff>
--- a/Documentation/Project Plan.docx
+++ b/Documentation/Project Plan.docx
@@ -58,10 +58,7 @@
         <w:t xml:space="preserve"> Bajwa </w:t>
       </w:r>
       <w:r>
-        <w:rPr>
-          <w:highlight w:val="yellow"/>
-        </w:rPr>
-        <w:t>s……………….</w:t>
+        <w:t>s5254805</w:t>
       </w:r>
       <w:r>
         <w:br/>
@@ -85,7 +82,10 @@
         <w:rPr>
           <w:highlight w:val="yellow"/>
         </w:rPr>
-        <w:t xml:space="preserve"> S……….</w:t>
+        <w:t xml:space="preserve"> </w:t>
+      </w:r>
+      <w:r>
+        <w:t>s5320837</w:t>
       </w:r>
     </w:p>
     <w:p/>
@@ -990,9 +990,6 @@
         <w:t xml:space="preserve"> map for a </w:t>
       </w:r>
       <w:r>
-        <w:rPr>
-          <w:highlight w:val="yellow"/>
-        </w:rPr>
         <w:t>user-selected period.</w:t>
       </w:r>
       <w:r>
@@ -1173,8 +1170,9 @@
         <w:tblLook w:val="04A0" w:firstRow="1" w:lastRow="0" w:firstColumn="1" w:lastColumn="0" w:noHBand="0" w:noVBand="1"/>
       </w:tblPr>
       <w:tblGrid>
-        <w:gridCol w:w="5609"/>
-        <w:gridCol w:w="2268"/>
+        <w:gridCol w:w="4318"/>
+        <w:gridCol w:w="1830"/>
+        <w:gridCol w:w="1961"/>
       </w:tblGrid>
       <w:tr>
         <w:trPr>
@@ -1182,7 +1180,7 @@
         </w:trPr>
         <w:tc>
           <w:tcPr>
-            <w:tcW w:w="5609" w:type="dxa"/>
+            <w:tcW w:w="4576" w:type="dxa"/>
             <w:shd w:val="clear" w:color="auto" w:fill="D9D9D9" w:themeFill="background1" w:themeFillShade="D9"/>
           </w:tcPr>
           <w:p>
@@ -1204,7 +1202,7 @@
         </w:tc>
         <w:tc>
           <w:tcPr>
-            <w:tcW w:w="2268" w:type="dxa"/>
+            <w:tcW w:w="1911" w:type="dxa"/>
             <w:shd w:val="clear" w:color="auto" w:fill="D9D9D9" w:themeFill="background1" w:themeFillShade="D9"/>
           </w:tcPr>
           <w:p>
@@ -1243,11 +1241,33 @@
             </w:r>
           </w:p>
         </w:tc>
+        <w:tc>
+          <w:tcPr>
+            <w:tcW w:w="1622" w:type="dxa"/>
+            <w:shd w:val="clear" w:color="auto" w:fill="D9D9D9" w:themeFill="background1" w:themeFillShade="D9"/>
+          </w:tcPr>
+          <w:p>
+            <w:pPr>
+              <w:pStyle w:val="BodyText"/>
+              <w:ind w:left="0"/>
+              <w:jc w:val="center"/>
+              <w:rPr>
+                <w:lang w:val="en-AU"/>
+              </w:rPr>
+            </w:pPr>
+            <w:r>
+              <w:rPr>
+                <w:lang w:val="en-AU"/>
+              </w:rPr>
+              <w:t>Responsible</w:t>
+            </w:r>
+          </w:p>
+        </w:tc>
       </w:tr>
       <w:tr>
         <w:tc>
           <w:tcPr>
-            <w:tcW w:w="5609" w:type="dxa"/>
+            <w:tcW w:w="4576" w:type="dxa"/>
           </w:tcPr>
           <w:p>
             <w:pPr>
@@ -1327,7 +1347,7 @@
         </w:tc>
         <w:tc>
           <w:tcPr>
-            <w:tcW w:w="2268" w:type="dxa"/>
+            <w:tcW w:w="1911" w:type="dxa"/>
           </w:tcPr>
           <w:p>
             <w:pPr>
@@ -1356,16 +1376,15 @@
             </w:r>
           </w:p>
         </w:tc>
-      </w:tr>
-      <w:tr>
-        <w:tc>
-          <w:tcPr>
-            <w:tcW w:w="5609" w:type="dxa"/>
+        <w:tc>
+          <w:tcPr>
+            <w:tcW w:w="1622" w:type="dxa"/>
           </w:tcPr>
           <w:p>
             <w:pPr>
               <w:pStyle w:val="BodyText"/>
               <w:ind w:left="0"/>
+              <w:jc w:val="center"/>
               <w:rPr>
                 <w:lang w:val="en-AU"/>
               </w:rPr>
@@ -1374,7 +1393,41 @@
               <w:rPr>
                 <w:lang w:val="en-AU"/>
               </w:rPr>
-              <w:t>To design, construct and complete unit and function testing of the VSDAS as outlined in:</w:t>
+              <w:t>All</w:t>
+            </w:r>
+          </w:p>
+        </w:tc>
+      </w:tr>
+      <w:tr>
+        <w:tc>
+          <w:tcPr>
+            <w:tcW w:w="4576" w:type="dxa"/>
+          </w:tcPr>
+          <w:p>
+            <w:pPr>
+              <w:pStyle w:val="BodyText"/>
+              <w:ind w:left="0"/>
+              <w:rPr>
+                <w:lang w:val="en-AU"/>
+              </w:rPr>
+            </w:pPr>
+            <w:r>
+              <w:rPr>
+                <w:lang w:val="en-AU"/>
+              </w:rPr>
+              <w:t xml:space="preserve">To design, construct and complete unit and function testing of the </w:t>
+            </w:r>
+            <w:r>
+              <w:rPr>
+                <w:lang w:val="en-AU"/>
+              </w:rPr>
+              <w:t>VSADS</w:t>
+            </w:r>
+            <w:r>
+              <w:rPr>
+                <w:lang w:val="en-AU"/>
+              </w:rPr>
+              <w:t xml:space="preserve"> as outlined in:</w:t>
             </w:r>
           </w:p>
           <w:p>
@@ -1416,7 +1469,7 @@
         </w:tc>
         <w:tc>
           <w:tcPr>
-            <w:tcW w:w="2268" w:type="dxa"/>
+            <w:tcW w:w="1911" w:type="dxa"/>
           </w:tcPr>
           <w:p>
             <w:pPr>
@@ -1435,11 +1488,32 @@
             </w:r>
           </w:p>
         </w:tc>
+        <w:tc>
+          <w:tcPr>
+            <w:tcW w:w="1622" w:type="dxa"/>
+          </w:tcPr>
+          <w:p>
+            <w:pPr>
+              <w:pStyle w:val="BodyText"/>
+              <w:ind w:left="0"/>
+              <w:jc w:val="center"/>
+              <w:rPr>
+                <w:lang w:val="en-AU"/>
+              </w:rPr>
+            </w:pPr>
+            <w:r>
+              <w:rPr>
+                <w:lang w:val="en-AU"/>
+              </w:rPr>
+              <w:t>Testing</w:t>
+            </w:r>
+          </w:p>
+        </w:tc>
       </w:tr>
       <w:tr>
         <w:tc>
           <w:tcPr>
-            <w:tcW w:w="5609" w:type="dxa"/>
+            <w:tcW w:w="4576" w:type="dxa"/>
           </w:tcPr>
           <w:p>
             <w:pPr>
@@ -1501,7 +1575,7 @@
         </w:tc>
         <w:tc>
           <w:tcPr>
-            <w:tcW w:w="2268" w:type="dxa"/>
+            <w:tcW w:w="1911" w:type="dxa"/>
           </w:tcPr>
           <w:p>
             <w:pPr>
@@ -1520,11 +1594,40 @@
             </w:r>
           </w:p>
         </w:tc>
+        <w:tc>
+          <w:tcPr>
+            <w:tcW w:w="1622" w:type="dxa"/>
+          </w:tcPr>
+          <w:p>
+            <w:pPr>
+              <w:pStyle w:val="BodyText"/>
+              <w:ind w:left="0"/>
+              <w:jc w:val="center"/>
+              <w:rPr>
+                <w:lang w:val="en-AU"/>
+              </w:rPr>
+            </w:pPr>
+            <w:r>
+              <w:rPr>
+                <w:lang w:val="en-AU"/>
+              </w:rPr>
+              <w:t>Testing/</w:t>
+            </w:r>
+            <w:proofErr w:type="spellStart"/>
+            <w:r>
+              <w:rPr>
+                <w:lang w:val="en-AU"/>
+              </w:rPr>
+              <w:t>Documention</w:t>
+            </w:r>
+            <w:proofErr w:type="spellEnd"/>
+          </w:p>
+        </w:tc>
       </w:tr>
       <w:tr>
         <w:tc>
           <w:tcPr>
-            <w:tcW w:w="5609" w:type="dxa"/>
+            <w:tcW w:w="4576" w:type="dxa"/>
           </w:tcPr>
           <w:p>
             <w:pPr>
@@ -1635,7 +1738,21 @@
                 <w:highlight w:val="yellow"/>
                 <w:lang w:val="en-AU"/>
               </w:rPr>
-              <w:t xml:space="preserve">API or Download the </w:t>
+              <w:t>Download</w:t>
+            </w:r>
+            <w:r>
+              <w:rPr>
+                <w:highlight w:val="yellow"/>
+                <w:lang w:val="en-AU"/>
+              </w:rPr>
+              <w:t>ing</w:t>
+            </w:r>
+            <w:r>
+              <w:rPr>
+                <w:highlight w:val="yellow"/>
+                <w:lang w:val="en-AU"/>
+              </w:rPr>
+              <w:t xml:space="preserve"> the </w:t>
             </w:r>
             <w:commentRangeStart w:id="3"/>
             <w:r>
@@ -1654,18 +1771,11 @@
               </w:rPr>
               <w:commentReference w:id="3"/>
             </w:r>
-            <w:r>
-              <w:rPr>
-                <w:highlight w:val="yellow"/>
-                <w:lang w:val="en-AU"/>
-              </w:rPr>
-              <w:t>?????</w:t>
-            </w:r>
-          </w:p>
-        </w:tc>
-        <w:tc>
-          <w:tcPr>
-            <w:tcW w:w="2268" w:type="dxa"/>
+          </w:p>
+        </w:tc>
+        <w:tc>
+          <w:tcPr>
+            <w:tcW w:w="1911" w:type="dxa"/>
           </w:tcPr>
           <w:p>
             <w:pPr>
@@ -1675,13 +1785,39 @@
                 <w:lang w:val="en-AU"/>
               </w:rPr>
             </w:pPr>
+            <w:r>
+              <w:rPr>
+                <w:lang w:val="en-AU"/>
+              </w:rPr>
+              <w:t xml:space="preserve">1 </w:t>
+            </w:r>
+          </w:p>
+        </w:tc>
+        <w:tc>
+          <w:tcPr>
+            <w:tcW w:w="1622" w:type="dxa"/>
+          </w:tcPr>
+          <w:p>
+            <w:pPr>
+              <w:pStyle w:val="BodyText"/>
+              <w:ind w:left="0"/>
+              <w:rPr>
+                <w:lang w:val="en-AU"/>
+              </w:rPr>
+            </w:pPr>
+            <w:r>
+              <w:rPr>
+                <w:lang w:val="en-AU"/>
+              </w:rPr>
+              <w:t>Development/ UI</w:t>
+            </w:r>
           </w:p>
         </w:tc>
       </w:tr>
       <w:tr>
         <w:tc>
           <w:tcPr>
-            <w:tcW w:w="5609" w:type="dxa"/>
+            <w:tcW w:w="4576" w:type="dxa"/>
           </w:tcPr>
           <w:p>
             <w:pPr>
@@ -1755,7 +1891,7 @@
         </w:tc>
         <w:tc>
           <w:tcPr>
-            <w:tcW w:w="2268" w:type="dxa"/>
+            <w:tcW w:w="1911" w:type="dxa"/>
           </w:tcPr>
           <w:p>
             <w:pPr>
@@ -1773,6 +1909,26 @@
             </w:r>
           </w:p>
         </w:tc>
+        <w:tc>
+          <w:tcPr>
+            <w:tcW w:w="1622" w:type="dxa"/>
+          </w:tcPr>
+          <w:p>
+            <w:pPr>
+              <w:pStyle w:val="BodyText"/>
+              <w:ind w:left="0"/>
+              <w:rPr>
+                <w:lang w:val="en-AU"/>
+              </w:rPr>
+            </w:pPr>
+            <w:r>
+              <w:rPr>
+                <w:lang w:val="en-AU"/>
+              </w:rPr>
+              <w:t>PM</w:t>
+            </w:r>
+          </w:p>
+        </w:tc>
       </w:tr>
     </w:tbl>
     <w:p>
@@ -1782,72 +1938,12 @@
       <w:r>
         <w:rPr>
           <w:noProof/>
-          <w:lang w:val="en-AU"/>
-        </w:rPr>
-        <mc:AlternateContent>
-          <mc:Choice Requires="wps">
-            <w:drawing>
-              <wp:anchor distT="0" distB="0" distL="114300" distR="114300" simplePos="0" relativeHeight="251659264" behindDoc="0" locked="0" layoutInCell="1" allowOverlap="1" wp14:anchorId="07A419C1" wp14:editId="0F0428A8">
-                <wp:simplePos x="0" y="0"/>
-                <wp:positionH relativeFrom="column">
-                  <wp:posOffset>574431</wp:posOffset>
-                </wp:positionH>
-                <wp:positionV relativeFrom="paragraph">
-                  <wp:posOffset>503604</wp:posOffset>
-                </wp:positionV>
-                <wp:extent cx="2139461" cy="5862"/>
-                <wp:effectExtent l="0" t="0" r="32385" b="32385"/>
-                <wp:wrapNone/>
-                <wp:docPr id="627755766" name="Straight Connector 1"/>
-                <wp:cNvGraphicFramePr/>
-                <a:graphic xmlns:a="http://schemas.openxmlformats.org/drawingml/2006/main">
-                  <a:graphicData uri="http://schemas.microsoft.com/office/word/2010/wordprocessingShape">
-                    <wps:wsp>
-                      <wps:cNvCnPr/>
-                      <wps:spPr>
-                        <a:xfrm>
-                          <a:off x="0" y="0"/>
-                          <a:ext cx="2139461" cy="5862"/>
-                        </a:xfrm>
-                        <a:prstGeom prst="line">
-                          <a:avLst/>
-                        </a:prstGeom>
-                      </wps:spPr>
-                      <wps:style>
-                        <a:lnRef idx="1">
-                          <a:schemeClr val="accent1"/>
-                        </a:lnRef>
-                        <a:fillRef idx="0">
-                          <a:schemeClr val="accent1"/>
-                        </a:fillRef>
-                        <a:effectRef idx="0">
-                          <a:schemeClr val="accent1"/>
-                        </a:effectRef>
-                        <a:fontRef idx="minor">
-                          <a:schemeClr val="tx1"/>
-                        </a:fontRef>
-                      </wps:style>
-                      <wps:bodyPr/>
-                    </wps:wsp>
-                  </a:graphicData>
-                </a:graphic>
-                <wp14:sizeRelH relativeFrom="margin">
-                  <wp14:pctWidth>0</wp14:pctWidth>
-                </wp14:sizeRelH>
-                <wp14:sizeRelV relativeFrom="margin">
-                  <wp14:pctHeight>0</wp14:pctHeight>
-                </wp14:sizeRelV>
-              </wp:anchor>
-            </w:drawing>
-          </mc:Choice>
-          <mc:Fallback>
-            <w:pict>
-              <v:line w14:anchorId="476ACC2F" id="Straight Connector 1" o:spid="_x0000_s1026" style="position:absolute;z-index:251659264;visibility:visible;mso-wrap-style:square;mso-width-percent:0;mso-height-percent:0;mso-wrap-distance-left:9pt;mso-wrap-distance-top:0;mso-wrap-distance-right:9pt;mso-wrap-distance-bottom:0;mso-position-horizontal:absolute;mso-position-horizontal-relative:text;mso-position-vertical:absolute;mso-position-vertical-relative:text;mso-width-percent:0;mso-height-percent:0;mso-width-relative:margin;mso-height-relative:margin" from="45.25pt,39.65pt" to="213.7pt,40.1pt" o:gfxdata="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" strokecolor="#4a66ac [3204]" strokeweight=".5pt">
-                <v:stroke joinstyle="miter"/>
-              </v:line>
-            </w:pict>
-          </mc:Fallback>
-        </mc:AlternateContent>
+        </w:rPr>
+        <w:pict w14:anchorId="5EAFBAF6">
+          <v:line id="Straight Connector 1" o:spid="_x0000_s2051" style="position:absolute;left:0;text-align:left;z-index:251661312;visibility:visible;mso-wrap-style:square;mso-width-percent:0;mso-height-percent:0;mso-wrap-distance-left:9pt;mso-wrap-distance-top:0;mso-wrap-distance-right:9pt;mso-wrap-distance-bottom:0;mso-position-horizontal:absolute;mso-position-horizontal-relative:text;mso-position-vertical:absolute;mso-position-vertical-relative:text;mso-width-percent:0;mso-height-percent:0;mso-width-relative:margin;mso-height-relative:margin" from="45.25pt,39.65pt" to="213.7pt,40.1pt" o:gfxdata="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" strokecolor="#4a66ac [3204]" strokeweight=".5pt">
+            <v:stroke joinstyle="miter"/>
+          </v:line>
+        </w:pict>
       </w:r>
       <w:r>
         <w:rPr>
@@ -1871,12 +1967,7 @@
         </w:rPr>
       </w:pPr>
       <w:r>
-        <w:rPr>
-          <w:rStyle w:val="FootnoteReference"/>
-        </w:rPr>
-        <w:footnoteRef/>
-      </w:r>
-      <w:r>
+        <w:lastRenderedPageBreak/>
         <w:t xml:space="preserve"> </w:t>
       </w:r>
       <w:r>
@@ -1919,7 +2010,6 @@
         <w:pStyle w:val="Heading3"/>
       </w:pPr>
       <w:r>
-        <w:lastRenderedPageBreak/>
         <w:t>1.2.2 Excluded Components</w:t>
       </w:r>
     </w:p>
@@ -2219,6 +2309,1813 @@
       </w:r>
       <w:bookmarkEnd w:id="6"/>
     </w:p>
+    <w:p/>
+    <w:tbl>
+      <w:tblPr>
+        <w:tblStyle w:val="TableGrid"/>
+        <w:tblW w:w="0" w:type="auto"/>
+        <w:tblLook w:val="04A0" w:firstRow="1" w:lastRow="0" w:firstColumn="1" w:lastColumn="0" w:noHBand="0" w:noVBand="1"/>
+      </w:tblPr>
+      <w:tblGrid>
+        <w:gridCol w:w="1754"/>
+        <w:gridCol w:w="1883"/>
+        <w:gridCol w:w="1781"/>
+        <w:gridCol w:w="1792"/>
+        <w:gridCol w:w="1806"/>
+      </w:tblGrid>
+      <w:tr>
+        <w:tc>
+          <w:tcPr>
+            <w:tcW w:w="9242" w:type="dxa"/>
+            <w:gridSpan w:val="5"/>
+          </w:tcPr>
+          <w:p>
+            <w:pPr>
+              <w:jc w:val="center"/>
+            </w:pPr>
+            <w:r>
+              <w:t>VSADS Project</w:t>
+            </w:r>
+          </w:p>
+        </w:tc>
+      </w:tr>
+      <w:tr>
+        <w:tc>
+          <w:tcPr>
+            <w:tcW w:w="1833" w:type="dxa"/>
+            <w:shd w:val="clear" w:color="auto" w:fill="9197CF" w:themeFill="text2" w:themeFillTint="66"/>
+          </w:tcPr>
+          <w:p>
+            <w:r>
+              <w:t>Task ID</w:t>
+            </w:r>
+          </w:p>
+        </w:tc>
+        <w:tc>
+          <w:tcPr>
+            <w:tcW w:w="1887" w:type="dxa"/>
+            <w:shd w:val="clear" w:color="auto" w:fill="9197CF" w:themeFill="text2" w:themeFillTint="66"/>
+          </w:tcPr>
+          <w:p>
+            <w:r>
+              <w:t>Task Description</w:t>
+            </w:r>
+          </w:p>
+        </w:tc>
+        <w:tc>
+          <w:tcPr>
+            <w:tcW w:w="1838" w:type="dxa"/>
+            <w:shd w:val="clear" w:color="auto" w:fill="9197CF" w:themeFill="text2" w:themeFillTint="66"/>
+          </w:tcPr>
+          <w:p>
+            <w:r>
+              <w:t>Duration</w:t>
+            </w:r>
+          </w:p>
+        </w:tc>
+        <w:tc>
+          <w:tcPr>
+            <w:tcW w:w="1841" w:type="dxa"/>
+            <w:shd w:val="clear" w:color="auto" w:fill="9197CF" w:themeFill="text2" w:themeFillTint="66"/>
+          </w:tcPr>
+          <w:p>
+            <w:r>
+              <w:t>Resources</w:t>
+            </w:r>
+          </w:p>
+        </w:tc>
+        <w:tc>
+          <w:tcPr>
+            <w:tcW w:w="1843" w:type="dxa"/>
+            <w:shd w:val="clear" w:color="auto" w:fill="9197CF" w:themeFill="text2" w:themeFillTint="66"/>
+          </w:tcPr>
+          <w:p>
+            <w:r>
+              <w:t>Predecessor</w:t>
+            </w:r>
+          </w:p>
+        </w:tc>
+      </w:tr>
+      <w:tr>
+        <w:tc>
+          <w:tcPr>
+            <w:tcW w:w="9242" w:type="dxa"/>
+            <w:gridSpan w:val="5"/>
+          </w:tcPr>
+          <w:p/>
+        </w:tc>
+      </w:tr>
+      <w:tr>
+        <w:tc>
+          <w:tcPr>
+            <w:tcW w:w="1833" w:type="dxa"/>
+            <w:shd w:val="clear" w:color="auto" w:fill="9197CF" w:themeFill="text2" w:themeFillTint="66"/>
+          </w:tcPr>
+          <w:p>
+            <w:r>
+              <w:t>1</w:t>
+            </w:r>
+          </w:p>
+        </w:tc>
+        <w:tc>
+          <w:tcPr>
+            <w:tcW w:w="7409" w:type="dxa"/>
+            <w:gridSpan w:val="4"/>
+            <w:shd w:val="clear" w:color="auto" w:fill="9197CF" w:themeFill="text2" w:themeFillTint="66"/>
+          </w:tcPr>
+          <w:p>
+            <w:pPr>
+              <w:jc w:val="center"/>
+            </w:pPr>
+            <w:r>
+              <w:t>INITIALISING</w:t>
+            </w:r>
+          </w:p>
+        </w:tc>
+      </w:tr>
+      <w:tr>
+        <w:tc>
+          <w:tcPr>
+            <w:tcW w:w="1833" w:type="dxa"/>
+            <w:shd w:val="clear" w:color="auto" w:fill="C8CAE7" w:themeFill="text2" w:themeFillTint="33"/>
+          </w:tcPr>
+          <w:p>
+            <w:pPr>
+              <w:jc w:val="center"/>
+            </w:pPr>
+            <w:r>
+              <w:t>1.1</w:t>
+            </w:r>
+          </w:p>
+        </w:tc>
+        <w:tc>
+          <w:tcPr>
+            <w:tcW w:w="1887" w:type="dxa"/>
+          </w:tcPr>
+          <w:p>
+            <w:r>
+              <w:t>Establish project group and communication model</w:t>
+            </w:r>
+          </w:p>
+        </w:tc>
+        <w:tc>
+          <w:tcPr>
+            <w:tcW w:w="1838" w:type="dxa"/>
+          </w:tcPr>
+          <w:p/>
+        </w:tc>
+        <w:tc>
+          <w:tcPr>
+            <w:tcW w:w="1841" w:type="dxa"/>
+          </w:tcPr>
+          <w:p/>
+        </w:tc>
+        <w:tc>
+          <w:tcPr>
+            <w:tcW w:w="1843" w:type="dxa"/>
+          </w:tcPr>
+          <w:p/>
+        </w:tc>
+      </w:tr>
+      <w:tr>
+        <w:tc>
+          <w:tcPr>
+            <w:tcW w:w="1833" w:type="dxa"/>
+            <w:shd w:val="clear" w:color="auto" w:fill="C8CAE7" w:themeFill="text2" w:themeFillTint="33"/>
+          </w:tcPr>
+          <w:p>
+            <w:pPr>
+              <w:jc w:val="center"/>
+            </w:pPr>
+            <w:r>
+              <w:t>1.2</w:t>
+            </w:r>
+          </w:p>
+        </w:tc>
+        <w:tc>
+          <w:tcPr>
+            <w:tcW w:w="1887" w:type="dxa"/>
+          </w:tcPr>
+          <w:p>
+            <w:r>
+              <w:t>Analyse problem requirements</w:t>
+            </w:r>
+          </w:p>
+        </w:tc>
+        <w:tc>
+          <w:tcPr>
+            <w:tcW w:w="1838" w:type="dxa"/>
+          </w:tcPr>
+          <w:p/>
+        </w:tc>
+        <w:tc>
+          <w:tcPr>
+            <w:tcW w:w="1841" w:type="dxa"/>
+          </w:tcPr>
+          <w:p/>
+        </w:tc>
+        <w:tc>
+          <w:tcPr>
+            <w:tcW w:w="1843" w:type="dxa"/>
+          </w:tcPr>
+          <w:p/>
+        </w:tc>
+      </w:tr>
+      <w:tr>
+        <w:tc>
+          <w:tcPr>
+            <w:tcW w:w="1833" w:type="dxa"/>
+            <w:shd w:val="clear" w:color="auto" w:fill="C8CAE7" w:themeFill="text2" w:themeFillTint="33"/>
+          </w:tcPr>
+          <w:p>
+            <w:pPr>
+              <w:jc w:val="center"/>
+            </w:pPr>
+            <w:r>
+              <w:t>1.3</w:t>
+            </w:r>
+          </w:p>
+        </w:tc>
+        <w:tc>
+          <w:tcPr>
+            <w:tcW w:w="1887" w:type="dxa"/>
+          </w:tcPr>
+          <w:p>
+            <w:r>
+              <w:t>Define project scope</w:t>
+            </w:r>
+          </w:p>
+        </w:tc>
+        <w:tc>
+          <w:tcPr>
+            <w:tcW w:w="1838" w:type="dxa"/>
+          </w:tcPr>
+          <w:p/>
+        </w:tc>
+        <w:tc>
+          <w:tcPr>
+            <w:tcW w:w="1841" w:type="dxa"/>
+          </w:tcPr>
+          <w:p/>
+        </w:tc>
+        <w:tc>
+          <w:tcPr>
+            <w:tcW w:w="1843" w:type="dxa"/>
+          </w:tcPr>
+          <w:p/>
+        </w:tc>
+      </w:tr>
+      <w:tr>
+        <w:tc>
+          <w:tcPr>
+            <w:tcW w:w="1833" w:type="dxa"/>
+            <w:shd w:val="clear" w:color="auto" w:fill="C8CAE7" w:themeFill="text2" w:themeFillTint="33"/>
+          </w:tcPr>
+          <w:p>
+            <w:pPr>
+              <w:jc w:val="center"/>
+            </w:pPr>
+            <w:r>
+              <w:t>1.4</w:t>
+            </w:r>
+          </w:p>
+        </w:tc>
+        <w:tc>
+          <w:tcPr>
+            <w:tcW w:w="1887" w:type="dxa"/>
+          </w:tcPr>
+          <w:p>
+            <w:r>
+              <w:t xml:space="preserve">Define project </w:t>
+            </w:r>
+            <w:r>
+              <w:t xml:space="preserve">milestones, deliverables </w:t>
+            </w:r>
+          </w:p>
+        </w:tc>
+        <w:tc>
+          <w:tcPr>
+            <w:tcW w:w="1838" w:type="dxa"/>
+          </w:tcPr>
+          <w:p/>
+        </w:tc>
+        <w:tc>
+          <w:tcPr>
+            <w:tcW w:w="1841" w:type="dxa"/>
+          </w:tcPr>
+          <w:p/>
+        </w:tc>
+        <w:tc>
+          <w:tcPr>
+            <w:tcW w:w="1843" w:type="dxa"/>
+          </w:tcPr>
+          <w:p/>
+        </w:tc>
+      </w:tr>
+      <w:tr>
+        <w:tc>
+          <w:tcPr>
+            <w:tcW w:w="1833" w:type="dxa"/>
+            <w:shd w:val="clear" w:color="auto" w:fill="C8CAE7" w:themeFill="text2" w:themeFillTint="33"/>
+          </w:tcPr>
+          <w:p>
+            <w:pPr>
+              <w:jc w:val="center"/>
+            </w:pPr>
+            <w:r>
+              <w:t>1.5</w:t>
+            </w:r>
+          </w:p>
+        </w:tc>
+        <w:tc>
+          <w:tcPr>
+            <w:tcW w:w="1887" w:type="dxa"/>
+          </w:tcPr>
+          <w:p>
+            <w:r>
+              <w:t>Allocate resources</w:t>
+            </w:r>
+          </w:p>
+        </w:tc>
+        <w:tc>
+          <w:tcPr>
+            <w:tcW w:w="1838" w:type="dxa"/>
+          </w:tcPr>
+          <w:p/>
+        </w:tc>
+        <w:tc>
+          <w:tcPr>
+            <w:tcW w:w="1841" w:type="dxa"/>
+          </w:tcPr>
+          <w:p/>
+        </w:tc>
+        <w:tc>
+          <w:tcPr>
+            <w:tcW w:w="1843" w:type="dxa"/>
+          </w:tcPr>
+          <w:p/>
+        </w:tc>
+      </w:tr>
+      <w:tr>
+        <w:tc>
+          <w:tcPr>
+            <w:tcW w:w="9242" w:type="dxa"/>
+            <w:gridSpan w:val="5"/>
+          </w:tcPr>
+          <w:p/>
+        </w:tc>
+      </w:tr>
+      <w:tr>
+        <w:tc>
+          <w:tcPr>
+            <w:tcW w:w="1833" w:type="dxa"/>
+            <w:shd w:val="clear" w:color="auto" w:fill="9197CF" w:themeFill="text2" w:themeFillTint="66"/>
+          </w:tcPr>
+          <w:p>
+            <w:r>
+              <w:t>2</w:t>
+            </w:r>
+          </w:p>
+        </w:tc>
+        <w:tc>
+          <w:tcPr>
+            <w:tcW w:w="7409" w:type="dxa"/>
+            <w:gridSpan w:val="4"/>
+            <w:shd w:val="clear" w:color="auto" w:fill="9197CF" w:themeFill="text2" w:themeFillTint="66"/>
+          </w:tcPr>
+          <w:p>
+            <w:pPr>
+              <w:jc w:val="center"/>
+            </w:pPr>
+            <w:r>
+              <w:t>PLANNING</w:t>
+            </w:r>
+          </w:p>
+        </w:tc>
+      </w:tr>
+      <w:tr>
+        <w:tc>
+          <w:tcPr>
+            <w:tcW w:w="1833" w:type="dxa"/>
+            <w:shd w:val="clear" w:color="auto" w:fill="C8CAE7" w:themeFill="text2" w:themeFillTint="33"/>
+          </w:tcPr>
+          <w:p>
+            <w:pPr>
+              <w:jc w:val="center"/>
+            </w:pPr>
+            <w:r>
+              <w:t>2.1</w:t>
+            </w:r>
+          </w:p>
+        </w:tc>
+        <w:tc>
+          <w:tcPr>
+            <w:tcW w:w="1887" w:type="dxa"/>
+          </w:tcPr>
+          <w:p>
+            <w:r>
+              <w:t>Project Plan</w:t>
+            </w:r>
+            <w:r>
+              <w:t xml:space="preserve"> – detailed </w:t>
+            </w:r>
+            <w:r>
+              <w:t xml:space="preserve">tasks, </w:t>
+            </w:r>
+            <w:proofErr w:type="gramStart"/>
+            <w:r>
+              <w:t>dependencies</w:t>
+            </w:r>
+            <w:proofErr w:type="gramEnd"/>
+            <w:r>
+              <w:t xml:space="preserve"> and timelines</w:t>
+            </w:r>
+          </w:p>
+        </w:tc>
+        <w:tc>
+          <w:tcPr>
+            <w:tcW w:w="1838" w:type="dxa"/>
+          </w:tcPr>
+          <w:p/>
+        </w:tc>
+        <w:tc>
+          <w:tcPr>
+            <w:tcW w:w="1841" w:type="dxa"/>
+          </w:tcPr>
+          <w:p/>
+        </w:tc>
+        <w:tc>
+          <w:tcPr>
+            <w:tcW w:w="1843" w:type="dxa"/>
+          </w:tcPr>
+          <w:p/>
+        </w:tc>
+      </w:tr>
+      <w:tr>
+        <w:tc>
+          <w:tcPr>
+            <w:tcW w:w="1833" w:type="dxa"/>
+            <w:shd w:val="clear" w:color="auto" w:fill="C8CAE7" w:themeFill="text2" w:themeFillTint="33"/>
+          </w:tcPr>
+          <w:p>
+            <w:pPr>
+              <w:jc w:val="center"/>
+            </w:pPr>
+            <w:r>
+              <w:t>2.</w:t>
+            </w:r>
+            <w:r>
+              <w:t>2</w:t>
+            </w:r>
+          </w:p>
+        </w:tc>
+        <w:tc>
+          <w:tcPr>
+            <w:tcW w:w="1887" w:type="dxa"/>
+          </w:tcPr>
+          <w:p>
+            <w:r>
+              <w:t>Risk Management</w:t>
+            </w:r>
+          </w:p>
+        </w:tc>
+        <w:tc>
+          <w:tcPr>
+            <w:tcW w:w="1838" w:type="dxa"/>
+          </w:tcPr>
+          <w:p/>
+        </w:tc>
+        <w:tc>
+          <w:tcPr>
+            <w:tcW w:w="1841" w:type="dxa"/>
+          </w:tcPr>
+          <w:p/>
+        </w:tc>
+        <w:tc>
+          <w:tcPr>
+            <w:tcW w:w="1843" w:type="dxa"/>
+          </w:tcPr>
+          <w:p/>
+        </w:tc>
+      </w:tr>
+      <w:tr>
+        <w:tc>
+          <w:tcPr>
+            <w:tcW w:w="1833" w:type="dxa"/>
+            <w:shd w:val="clear" w:color="auto" w:fill="C8CAE7" w:themeFill="text2" w:themeFillTint="33"/>
+          </w:tcPr>
+          <w:p>
+            <w:pPr>
+              <w:jc w:val="center"/>
+            </w:pPr>
+            <w:r>
+              <w:t>2.</w:t>
+            </w:r>
+            <w:r>
+              <w:t>3</w:t>
+            </w:r>
+          </w:p>
+        </w:tc>
+        <w:tc>
+          <w:tcPr>
+            <w:tcW w:w="1887" w:type="dxa"/>
+          </w:tcPr>
+          <w:p>
+            <w:r>
+              <w:t>Plan the development language/libraries and environment.</w:t>
+            </w:r>
+          </w:p>
+        </w:tc>
+        <w:tc>
+          <w:tcPr>
+            <w:tcW w:w="1838" w:type="dxa"/>
+          </w:tcPr>
+          <w:p/>
+        </w:tc>
+        <w:tc>
+          <w:tcPr>
+            <w:tcW w:w="1841" w:type="dxa"/>
+          </w:tcPr>
+          <w:p/>
+        </w:tc>
+        <w:tc>
+          <w:tcPr>
+            <w:tcW w:w="1843" w:type="dxa"/>
+          </w:tcPr>
+          <w:p/>
+        </w:tc>
+      </w:tr>
+      <w:tr>
+        <w:tc>
+          <w:tcPr>
+            <w:tcW w:w="1833" w:type="dxa"/>
+            <w:shd w:val="clear" w:color="auto" w:fill="C8CAE7" w:themeFill="text2" w:themeFillTint="33"/>
+          </w:tcPr>
+          <w:p>
+            <w:pPr>
+              <w:jc w:val="center"/>
+            </w:pPr>
+            <w:r>
+              <w:t>2.</w:t>
+            </w:r>
+            <w:r>
+              <w:t>4</w:t>
+            </w:r>
+          </w:p>
+        </w:tc>
+        <w:tc>
+          <w:tcPr>
+            <w:tcW w:w="1887" w:type="dxa"/>
+          </w:tcPr>
+          <w:p>
+            <w:r>
+              <w:t>Plan system architecture and software database schema.</w:t>
+            </w:r>
+          </w:p>
+        </w:tc>
+        <w:tc>
+          <w:tcPr>
+            <w:tcW w:w="1838" w:type="dxa"/>
+          </w:tcPr>
+          <w:p/>
+        </w:tc>
+        <w:tc>
+          <w:tcPr>
+            <w:tcW w:w="1841" w:type="dxa"/>
+          </w:tcPr>
+          <w:p/>
+        </w:tc>
+        <w:tc>
+          <w:tcPr>
+            <w:tcW w:w="1843" w:type="dxa"/>
+          </w:tcPr>
+          <w:p/>
+        </w:tc>
+      </w:tr>
+      <w:tr>
+        <w:tc>
+          <w:tcPr>
+            <w:tcW w:w="1833" w:type="dxa"/>
+            <w:shd w:val="clear" w:color="auto" w:fill="C8CAE7" w:themeFill="text2" w:themeFillTint="33"/>
+          </w:tcPr>
+          <w:p>
+            <w:pPr>
+              <w:jc w:val="center"/>
+            </w:pPr>
+            <w:r>
+              <w:t>2.</w:t>
+            </w:r>
+            <w:r>
+              <w:t>5</w:t>
+            </w:r>
+          </w:p>
+        </w:tc>
+        <w:tc>
+          <w:tcPr>
+            <w:tcW w:w="1887" w:type="dxa"/>
+          </w:tcPr>
+          <w:p>
+            <w:r>
+              <w:t xml:space="preserve">Define data source and </w:t>
+            </w:r>
+            <w:r>
+              <w:t>integration</w:t>
+            </w:r>
+          </w:p>
+        </w:tc>
+        <w:tc>
+          <w:tcPr>
+            <w:tcW w:w="1838" w:type="dxa"/>
+          </w:tcPr>
+          <w:p/>
+        </w:tc>
+        <w:tc>
+          <w:tcPr>
+            <w:tcW w:w="1841" w:type="dxa"/>
+          </w:tcPr>
+          <w:p/>
+        </w:tc>
+        <w:tc>
+          <w:tcPr>
+            <w:tcW w:w="1843" w:type="dxa"/>
+          </w:tcPr>
+          <w:p/>
+        </w:tc>
+      </w:tr>
+      <w:tr>
+        <w:tc>
+          <w:tcPr>
+            <w:tcW w:w="1833" w:type="dxa"/>
+            <w:shd w:val="clear" w:color="auto" w:fill="C8CAE7" w:themeFill="text2" w:themeFillTint="33"/>
+          </w:tcPr>
+          <w:p>
+            <w:pPr>
+              <w:jc w:val="center"/>
+            </w:pPr>
+            <w:r>
+              <w:t>2.</w:t>
+            </w:r>
+            <w:r>
+              <w:t>6</w:t>
+            </w:r>
+          </w:p>
+        </w:tc>
+        <w:tc>
+          <w:tcPr>
+            <w:tcW w:w="1887" w:type="dxa"/>
+          </w:tcPr>
+          <w:p>
+            <w:r>
+              <w:t xml:space="preserve">Outline </w:t>
+            </w:r>
+            <w:r>
+              <w:t>software design</w:t>
+            </w:r>
+            <w:r>
+              <w:t xml:space="preserve"> and Software components. </w:t>
+            </w:r>
+          </w:p>
+        </w:tc>
+        <w:tc>
+          <w:tcPr>
+            <w:tcW w:w="1838" w:type="dxa"/>
+          </w:tcPr>
+          <w:p/>
+        </w:tc>
+        <w:tc>
+          <w:tcPr>
+            <w:tcW w:w="1841" w:type="dxa"/>
+          </w:tcPr>
+          <w:p/>
+        </w:tc>
+        <w:tc>
+          <w:tcPr>
+            <w:tcW w:w="1843" w:type="dxa"/>
+          </w:tcPr>
+          <w:p/>
+        </w:tc>
+      </w:tr>
+      <w:tr>
+        <w:tc>
+          <w:tcPr>
+            <w:tcW w:w="9242" w:type="dxa"/>
+            <w:gridSpan w:val="5"/>
+          </w:tcPr>
+          <w:p/>
+        </w:tc>
+      </w:tr>
+      <w:tr>
+        <w:tc>
+          <w:tcPr>
+            <w:tcW w:w="1833" w:type="dxa"/>
+            <w:shd w:val="clear" w:color="auto" w:fill="9197CF" w:themeFill="text2" w:themeFillTint="66"/>
+          </w:tcPr>
+          <w:p>
+            <w:r>
+              <w:t>3</w:t>
+            </w:r>
+          </w:p>
+        </w:tc>
+        <w:tc>
+          <w:tcPr>
+            <w:tcW w:w="7409" w:type="dxa"/>
+            <w:gridSpan w:val="4"/>
+            <w:shd w:val="clear" w:color="auto" w:fill="9197CF" w:themeFill="text2" w:themeFillTint="66"/>
+          </w:tcPr>
+          <w:p>
+            <w:pPr>
+              <w:jc w:val="center"/>
+            </w:pPr>
+            <w:r>
+              <w:t>Execution</w:t>
+            </w:r>
+          </w:p>
+        </w:tc>
+      </w:tr>
+      <w:tr>
+        <w:tc>
+          <w:tcPr>
+            <w:tcW w:w="1833" w:type="dxa"/>
+            <w:shd w:val="clear" w:color="auto" w:fill="C8CAE7" w:themeFill="text2" w:themeFillTint="33"/>
+          </w:tcPr>
+          <w:p>
+            <w:pPr>
+              <w:jc w:val="center"/>
+            </w:pPr>
+            <w:r>
+              <w:t>3.1</w:t>
+            </w:r>
+          </w:p>
+        </w:tc>
+        <w:tc>
+          <w:tcPr>
+            <w:tcW w:w="1887" w:type="dxa"/>
+          </w:tcPr>
+          <w:p>
+            <w:r>
+              <w:t>Frontend</w:t>
+            </w:r>
+          </w:p>
+        </w:tc>
+        <w:tc>
+          <w:tcPr>
+            <w:tcW w:w="1838" w:type="dxa"/>
+          </w:tcPr>
+          <w:p/>
+        </w:tc>
+        <w:tc>
+          <w:tcPr>
+            <w:tcW w:w="1841" w:type="dxa"/>
+          </w:tcPr>
+          <w:p/>
+        </w:tc>
+        <w:tc>
+          <w:tcPr>
+            <w:tcW w:w="1843" w:type="dxa"/>
+          </w:tcPr>
+          <w:p/>
+        </w:tc>
+      </w:tr>
+      <w:tr>
+        <w:tc>
+          <w:tcPr>
+            <w:tcW w:w="1833" w:type="dxa"/>
+            <w:shd w:val="clear" w:color="auto" w:fill="DFEBF5" w:themeFill="accent2" w:themeFillTint="33"/>
+          </w:tcPr>
+          <w:p>
+            <w:pPr>
+              <w:jc w:val="right"/>
+            </w:pPr>
+            <w:r>
+              <w:t>3.1.1</w:t>
+            </w:r>
+          </w:p>
+        </w:tc>
+        <w:tc>
+          <w:tcPr>
+            <w:tcW w:w="1887" w:type="dxa"/>
+          </w:tcPr>
+          <w:p>
+            <w:r>
+              <w:t>Install web application components</w:t>
+            </w:r>
+          </w:p>
+        </w:tc>
+        <w:tc>
+          <w:tcPr>
+            <w:tcW w:w="1838" w:type="dxa"/>
+          </w:tcPr>
+          <w:p/>
+        </w:tc>
+        <w:tc>
+          <w:tcPr>
+            <w:tcW w:w="1841" w:type="dxa"/>
+          </w:tcPr>
+          <w:p/>
+        </w:tc>
+        <w:tc>
+          <w:tcPr>
+            <w:tcW w:w="1843" w:type="dxa"/>
+          </w:tcPr>
+          <w:p/>
+        </w:tc>
+      </w:tr>
+      <w:tr>
+        <w:tc>
+          <w:tcPr>
+            <w:tcW w:w="1833" w:type="dxa"/>
+          </w:tcPr>
+          <w:p>
+            <w:pPr>
+              <w:jc w:val="right"/>
+            </w:pPr>
+            <w:r>
+              <w:lastRenderedPageBreak/>
+              <w:t>3.1.2</w:t>
+            </w:r>
+          </w:p>
+        </w:tc>
+        <w:tc>
+          <w:tcPr>
+            <w:tcW w:w="1887" w:type="dxa"/>
+          </w:tcPr>
+          <w:p>
+            <w:r>
+              <w:t xml:space="preserve">Establish </w:t>
+            </w:r>
+            <w:r>
+              <w:t xml:space="preserve">web application </w:t>
+            </w:r>
+            <w:r>
+              <w:t>environ</w:t>
+            </w:r>
+            <w:r>
+              <w:t>ment</w:t>
+            </w:r>
+          </w:p>
+        </w:tc>
+        <w:tc>
+          <w:tcPr>
+            <w:tcW w:w="1838" w:type="dxa"/>
+          </w:tcPr>
+          <w:p/>
+        </w:tc>
+        <w:tc>
+          <w:tcPr>
+            <w:tcW w:w="1841" w:type="dxa"/>
+          </w:tcPr>
+          <w:p/>
+        </w:tc>
+        <w:tc>
+          <w:tcPr>
+            <w:tcW w:w="1843" w:type="dxa"/>
+          </w:tcPr>
+          <w:p/>
+        </w:tc>
+      </w:tr>
+      <w:tr>
+        <w:tc>
+          <w:tcPr>
+            <w:tcW w:w="1833" w:type="dxa"/>
+          </w:tcPr>
+          <w:p>
+            <w:pPr>
+              <w:jc w:val="right"/>
+            </w:pPr>
+            <w:r>
+              <w:t>3.1.3</w:t>
+            </w:r>
+          </w:p>
+        </w:tc>
+        <w:tc>
+          <w:tcPr>
+            <w:tcW w:w="1887" w:type="dxa"/>
+          </w:tcPr>
+          <w:p>
+            <w:r>
+              <w:t>Create main UI components</w:t>
+            </w:r>
+          </w:p>
+        </w:tc>
+        <w:tc>
+          <w:tcPr>
+            <w:tcW w:w="1838" w:type="dxa"/>
+          </w:tcPr>
+          <w:p/>
+        </w:tc>
+        <w:tc>
+          <w:tcPr>
+            <w:tcW w:w="1841" w:type="dxa"/>
+          </w:tcPr>
+          <w:p/>
+        </w:tc>
+        <w:tc>
+          <w:tcPr>
+            <w:tcW w:w="1843" w:type="dxa"/>
+          </w:tcPr>
+          <w:p/>
+        </w:tc>
+      </w:tr>
+      <w:tr>
+        <w:tc>
+          <w:tcPr>
+            <w:tcW w:w="1833" w:type="dxa"/>
+            <w:shd w:val="clear" w:color="auto" w:fill="9197CF" w:themeFill="text2" w:themeFillTint="66"/>
+          </w:tcPr>
+          <w:p>
+            <w:pPr>
+              <w:jc w:val="center"/>
+            </w:pPr>
+            <w:r>
+              <w:t>3.2</w:t>
+            </w:r>
+          </w:p>
+        </w:tc>
+        <w:tc>
+          <w:tcPr>
+            <w:tcW w:w="1887" w:type="dxa"/>
+          </w:tcPr>
+          <w:p>
+            <w:r>
+              <w:t>Backend</w:t>
+            </w:r>
+          </w:p>
+        </w:tc>
+        <w:tc>
+          <w:tcPr>
+            <w:tcW w:w="1838" w:type="dxa"/>
+          </w:tcPr>
+          <w:p/>
+        </w:tc>
+        <w:tc>
+          <w:tcPr>
+            <w:tcW w:w="1841" w:type="dxa"/>
+          </w:tcPr>
+          <w:p/>
+        </w:tc>
+        <w:tc>
+          <w:tcPr>
+            <w:tcW w:w="1843" w:type="dxa"/>
+          </w:tcPr>
+          <w:p/>
+        </w:tc>
+      </w:tr>
+      <w:tr>
+        <w:tc>
+          <w:tcPr>
+            <w:tcW w:w="1833" w:type="dxa"/>
+          </w:tcPr>
+          <w:p>
+            <w:r>
+              <w:t>3.2.1</w:t>
+            </w:r>
+          </w:p>
+        </w:tc>
+        <w:tc>
+          <w:tcPr>
+            <w:tcW w:w="1887" w:type="dxa"/>
+          </w:tcPr>
+          <w:p>
+            <w:r>
+              <w:rPr>
+                <w:highlight w:val="yellow"/>
+              </w:rPr>
+              <w:t>Clean up database</w:t>
+            </w:r>
+          </w:p>
+        </w:tc>
+        <w:tc>
+          <w:tcPr>
+            <w:tcW w:w="1838" w:type="dxa"/>
+          </w:tcPr>
+          <w:p/>
+        </w:tc>
+        <w:tc>
+          <w:tcPr>
+            <w:tcW w:w="1841" w:type="dxa"/>
+          </w:tcPr>
+          <w:p/>
+        </w:tc>
+        <w:tc>
+          <w:tcPr>
+            <w:tcW w:w="1843" w:type="dxa"/>
+          </w:tcPr>
+          <w:p/>
+        </w:tc>
+      </w:tr>
+      <w:tr>
+        <w:tc>
+          <w:tcPr>
+            <w:tcW w:w="1833" w:type="dxa"/>
+          </w:tcPr>
+          <w:p/>
+        </w:tc>
+        <w:tc>
+          <w:tcPr>
+            <w:tcW w:w="1887" w:type="dxa"/>
+          </w:tcPr>
+          <w:p>
+            <w:r>
+              <w:t xml:space="preserve">Create table structure </w:t>
+            </w:r>
+            <w:r>
+              <w:t>and import data.</w:t>
+            </w:r>
+          </w:p>
+        </w:tc>
+        <w:tc>
+          <w:tcPr>
+            <w:tcW w:w="1838" w:type="dxa"/>
+          </w:tcPr>
+          <w:p/>
+        </w:tc>
+        <w:tc>
+          <w:tcPr>
+            <w:tcW w:w="1841" w:type="dxa"/>
+          </w:tcPr>
+          <w:p/>
+        </w:tc>
+        <w:tc>
+          <w:tcPr>
+            <w:tcW w:w="1843" w:type="dxa"/>
+          </w:tcPr>
+          <w:p/>
+        </w:tc>
+      </w:tr>
+      <w:tr>
+        <w:tc>
+          <w:tcPr>
+            <w:tcW w:w="1833" w:type="dxa"/>
+          </w:tcPr>
+          <w:p/>
+        </w:tc>
+        <w:tc>
+          <w:tcPr>
+            <w:tcW w:w="1887" w:type="dxa"/>
+          </w:tcPr>
+          <w:p>
+            <w:r>
+              <w:t>Establish link between database and middleware</w:t>
+            </w:r>
+          </w:p>
+        </w:tc>
+        <w:tc>
+          <w:tcPr>
+            <w:tcW w:w="1838" w:type="dxa"/>
+          </w:tcPr>
+          <w:p/>
+        </w:tc>
+        <w:tc>
+          <w:tcPr>
+            <w:tcW w:w="1841" w:type="dxa"/>
+          </w:tcPr>
+          <w:p/>
+        </w:tc>
+        <w:tc>
+          <w:tcPr>
+            <w:tcW w:w="1843" w:type="dxa"/>
+          </w:tcPr>
+          <w:p/>
+        </w:tc>
+      </w:tr>
+      <w:tr>
+        <w:tc>
+          <w:tcPr>
+            <w:tcW w:w="1833" w:type="dxa"/>
+            <w:shd w:val="clear" w:color="auto" w:fill="9197CF" w:themeFill="text2" w:themeFillTint="66"/>
+          </w:tcPr>
+          <w:p>
+            <w:r>
+              <w:t>3.3</w:t>
+            </w:r>
+          </w:p>
+        </w:tc>
+        <w:tc>
+          <w:tcPr>
+            <w:tcW w:w="1887" w:type="dxa"/>
+          </w:tcPr>
+          <w:p>
+            <w:r>
+              <w:t>Data Integration</w:t>
+            </w:r>
+          </w:p>
+        </w:tc>
+        <w:tc>
+          <w:tcPr>
+            <w:tcW w:w="1838" w:type="dxa"/>
+          </w:tcPr>
+          <w:p/>
+        </w:tc>
+        <w:tc>
+          <w:tcPr>
+            <w:tcW w:w="1841" w:type="dxa"/>
+          </w:tcPr>
+          <w:p/>
+        </w:tc>
+        <w:tc>
+          <w:tcPr>
+            <w:tcW w:w="1843" w:type="dxa"/>
+          </w:tcPr>
+          <w:p/>
+        </w:tc>
+      </w:tr>
+      <w:tr>
+        <w:tc>
+          <w:tcPr>
+            <w:tcW w:w="1833" w:type="dxa"/>
+          </w:tcPr>
+          <w:p>
+            <w:r>
+              <w:t>3.3.1</w:t>
+            </w:r>
+          </w:p>
+        </w:tc>
+        <w:tc>
+          <w:tcPr>
+            <w:tcW w:w="1887" w:type="dxa"/>
+          </w:tcPr>
+          <w:p>
+            <w:r>
+              <w:t>Install SQL connector</w:t>
+            </w:r>
+          </w:p>
+        </w:tc>
+        <w:tc>
+          <w:tcPr>
+            <w:tcW w:w="1838" w:type="dxa"/>
+          </w:tcPr>
+          <w:p/>
+        </w:tc>
+        <w:tc>
+          <w:tcPr>
+            <w:tcW w:w="1841" w:type="dxa"/>
+          </w:tcPr>
+          <w:p/>
+        </w:tc>
+        <w:tc>
+          <w:tcPr>
+            <w:tcW w:w="1843" w:type="dxa"/>
+          </w:tcPr>
+          <w:p/>
+        </w:tc>
+      </w:tr>
+      <w:tr>
+        <w:tc>
+          <w:tcPr>
+            <w:tcW w:w="1833" w:type="dxa"/>
+          </w:tcPr>
+          <w:p>
+            <w:r>
+              <w:t>3.3.2</w:t>
+            </w:r>
+          </w:p>
+        </w:tc>
+        <w:tc>
+          <w:tcPr>
+            <w:tcW w:w="1887" w:type="dxa"/>
+          </w:tcPr>
+          <w:p>
+            <w:r>
+              <w:t>Establish extraction, transformation and loading processes.</w:t>
+            </w:r>
+          </w:p>
+        </w:tc>
+        <w:tc>
+          <w:tcPr>
+            <w:tcW w:w="1838" w:type="dxa"/>
+          </w:tcPr>
+          <w:p/>
+        </w:tc>
+        <w:tc>
+          <w:tcPr>
+            <w:tcW w:w="1841" w:type="dxa"/>
+          </w:tcPr>
+          <w:p/>
+        </w:tc>
+        <w:tc>
+          <w:tcPr>
+            <w:tcW w:w="1843" w:type="dxa"/>
+          </w:tcPr>
+          <w:p/>
+        </w:tc>
+      </w:tr>
+      <w:tr>
+        <w:tc>
+          <w:tcPr>
+            <w:tcW w:w="1833" w:type="dxa"/>
+          </w:tcPr>
+          <w:p/>
+        </w:tc>
+        <w:tc>
+          <w:tcPr>
+            <w:tcW w:w="1887" w:type="dxa"/>
+          </w:tcPr>
+          <w:p>
+            <w:r>
+              <w:t xml:space="preserve">Establish a list of objects from the database and return to </w:t>
+            </w:r>
+            <w:r>
+              <w:t>frontend</w:t>
+            </w:r>
+          </w:p>
+        </w:tc>
+        <w:tc>
+          <w:tcPr>
+            <w:tcW w:w="1838" w:type="dxa"/>
+          </w:tcPr>
+          <w:p/>
+        </w:tc>
+        <w:tc>
+          <w:tcPr>
+            <w:tcW w:w="1841" w:type="dxa"/>
+          </w:tcPr>
+          <w:p/>
+        </w:tc>
+        <w:tc>
+          <w:tcPr>
+            <w:tcW w:w="1843" w:type="dxa"/>
+          </w:tcPr>
+          <w:p/>
+        </w:tc>
+      </w:tr>
+      <w:tr>
+        <w:tc>
+          <w:tcPr>
+            <w:tcW w:w="1833" w:type="dxa"/>
+          </w:tcPr>
+          <w:p>
+            <w:r>
+              <w:t xml:space="preserve">3.4 </w:t>
+            </w:r>
+          </w:p>
+        </w:tc>
+        <w:tc>
+          <w:tcPr>
+            <w:tcW w:w="1887" w:type="dxa"/>
+          </w:tcPr>
+          <w:p>
+            <w:r>
+              <w:t>CI/CD</w:t>
+            </w:r>
+          </w:p>
+        </w:tc>
+        <w:tc>
+          <w:tcPr>
+            <w:tcW w:w="1838" w:type="dxa"/>
+          </w:tcPr>
+          <w:p/>
+        </w:tc>
+        <w:tc>
+          <w:tcPr>
+            <w:tcW w:w="1841" w:type="dxa"/>
+          </w:tcPr>
+          <w:p/>
+        </w:tc>
+        <w:tc>
+          <w:tcPr>
+            <w:tcW w:w="1843" w:type="dxa"/>
+          </w:tcPr>
+          <w:p/>
+        </w:tc>
+      </w:tr>
+      <w:tr>
+        <w:tc>
+          <w:tcPr>
+            <w:tcW w:w="1833" w:type="dxa"/>
+          </w:tcPr>
+          <w:p>
+            <w:r>
+              <w:t xml:space="preserve">3.5 </w:t>
+            </w:r>
+          </w:p>
+        </w:tc>
+        <w:tc>
+          <w:tcPr>
+            <w:tcW w:w="1887" w:type="dxa"/>
+          </w:tcPr>
+          <w:p>
+            <w:r>
+              <w:t>Documentation</w:t>
+            </w:r>
+          </w:p>
+        </w:tc>
+        <w:tc>
+          <w:tcPr>
+            <w:tcW w:w="1838" w:type="dxa"/>
+          </w:tcPr>
+          <w:p/>
+        </w:tc>
+        <w:tc>
+          <w:tcPr>
+            <w:tcW w:w="1841" w:type="dxa"/>
+          </w:tcPr>
+          <w:p/>
+        </w:tc>
+        <w:tc>
+          <w:tcPr>
+            <w:tcW w:w="1843" w:type="dxa"/>
+          </w:tcPr>
+          <w:p/>
+        </w:tc>
+      </w:tr>
+      <w:tr>
+        <w:tc>
+          <w:tcPr>
+            <w:tcW w:w="9242" w:type="dxa"/>
+            <w:gridSpan w:val="5"/>
+          </w:tcPr>
+          <w:p/>
+        </w:tc>
+      </w:tr>
+      <w:tr>
+        <w:tc>
+          <w:tcPr>
+            <w:tcW w:w="1833" w:type="dxa"/>
+          </w:tcPr>
+          <w:p>
+            <w:r>
+              <w:t>4</w:t>
+            </w:r>
+          </w:p>
+        </w:tc>
+        <w:tc>
+          <w:tcPr>
+            <w:tcW w:w="7409" w:type="dxa"/>
+            <w:gridSpan w:val="4"/>
+          </w:tcPr>
+          <w:p>
+            <w:r>
+              <w:t>Control</w:t>
+            </w:r>
+            <w:r>
+              <w:t>ling</w:t>
+            </w:r>
+          </w:p>
+        </w:tc>
+      </w:tr>
+      <w:tr>
+        <w:tc>
+          <w:tcPr>
+            <w:tcW w:w="1833" w:type="dxa"/>
+          </w:tcPr>
+          <w:p>
+            <w:r>
+              <w:t>4.1</w:t>
+            </w:r>
+          </w:p>
+        </w:tc>
+        <w:tc>
+          <w:tcPr>
+            <w:tcW w:w="1887" w:type="dxa"/>
+          </w:tcPr>
+          <w:p>
+            <w:r>
+              <w:t>Regular and accurate version control</w:t>
+            </w:r>
+          </w:p>
+        </w:tc>
+        <w:tc>
+          <w:tcPr>
+            <w:tcW w:w="1838" w:type="dxa"/>
+          </w:tcPr>
+          <w:p/>
+        </w:tc>
+        <w:tc>
+          <w:tcPr>
+            <w:tcW w:w="1841" w:type="dxa"/>
+          </w:tcPr>
+          <w:p/>
+        </w:tc>
+        <w:tc>
+          <w:tcPr>
+            <w:tcW w:w="1843" w:type="dxa"/>
+          </w:tcPr>
+          <w:p/>
+        </w:tc>
+      </w:tr>
+      <w:tr>
+        <w:tc>
+          <w:tcPr>
+            <w:tcW w:w="1833" w:type="dxa"/>
+          </w:tcPr>
+          <w:p>
+            <w:r>
+              <w:t>4.2</w:t>
+            </w:r>
+          </w:p>
+        </w:tc>
+        <w:tc>
+          <w:tcPr>
+            <w:tcW w:w="1887" w:type="dxa"/>
+          </w:tcPr>
+          <w:p>
+            <w:r>
+              <w:t xml:space="preserve">Track progress of project, </w:t>
+            </w:r>
+            <w:proofErr w:type="gramStart"/>
+            <w:r>
+              <w:t>referring back</w:t>
+            </w:r>
+            <w:proofErr w:type="gramEnd"/>
+            <w:r>
+              <w:t xml:space="preserve"> to established timelines </w:t>
+            </w:r>
+          </w:p>
+        </w:tc>
+        <w:tc>
+          <w:tcPr>
+            <w:tcW w:w="1838" w:type="dxa"/>
+          </w:tcPr>
+          <w:p/>
+        </w:tc>
+        <w:tc>
+          <w:tcPr>
+            <w:tcW w:w="1841" w:type="dxa"/>
+          </w:tcPr>
+          <w:p/>
+        </w:tc>
+        <w:tc>
+          <w:tcPr>
+            <w:tcW w:w="1843" w:type="dxa"/>
+          </w:tcPr>
+          <w:p/>
+        </w:tc>
+      </w:tr>
+      <w:tr>
+        <w:tc>
+          <w:tcPr>
+            <w:tcW w:w="1833" w:type="dxa"/>
+          </w:tcPr>
+          <w:p>
+            <w:r>
+              <w:t>4.3</w:t>
+            </w:r>
+          </w:p>
+        </w:tc>
+        <w:tc>
+          <w:tcPr>
+            <w:tcW w:w="1887" w:type="dxa"/>
+          </w:tcPr>
+          <w:p>
+            <w:r>
+              <w:t xml:space="preserve">Reviewing the project </w:t>
+            </w:r>
+            <w:r>
+              <w:t>plan and software design document</w:t>
+            </w:r>
+          </w:p>
+        </w:tc>
+        <w:tc>
+          <w:tcPr>
+            <w:tcW w:w="1838" w:type="dxa"/>
+          </w:tcPr>
+          <w:p/>
+        </w:tc>
+        <w:tc>
+          <w:tcPr>
+            <w:tcW w:w="1841" w:type="dxa"/>
+          </w:tcPr>
+          <w:p/>
+        </w:tc>
+        <w:tc>
+          <w:tcPr>
+            <w:tcW w:w="1843" w:type="dxa"/>
+          </w:tcPr>
+          <w:p/>
+        </w:tc>
+      </w:tr>
+      <w:tr>
+        <w:tc>
+          <w:tcPr>
+            <w:tcW w:w="1833" w:type="dxa"/>
+          </w:tcPr>
+          <w:p>
+            <w:r>
+              <w:t>4.4</w:t>
+            </w:r>
+          </w:p>
+        </w:tc>
+        <w:tc>
+          <w:tcPr>
+            <w:tcW w:w="1887" w:type="dxa"/>
+          </w:tcPr>
+          <w:p>
+            <w:proofErr w:type="spellStart"/>
+            <w:r>
+              <w:t>Concurent</w:t>
+            </w:r>
+            <w:proofErr w:type="spellEnd"/>
+            <w:r>
+              <w:t xml:space="preserve"> unit </w:t>
+            </w:r>
+            <w:r>
+              <w:t>and function testing</w:t>
+            </w:r>
+            <w:r>
+              <w:t xml:space="preserve"> and reporting</w:t>
+            </w:r>
+          </w:p>
+        </w:tc>
+        <w:tc>
+          <w:tcPr>
+            <w:tcW w:w="1838" w:type="dxa"/>
+          </w:tcPr>
+          <w:p/>
+        </w:tc>
+        <w:tc>
+          <w:tcPr>
+            <w:tcW w:w="1841" w:type="dxa"/>
+          </w:tcPr>
+          <w:p/>
+        </w:tc>
+        <w:tc>
+          <w:tcPr>
+            <w:tcW w:w="1843" w:type="dxa"/>
+          </w:tcPr>
+          <w:p/>
+        </w:tc>
+      </w:tr>
+      <w:tr>
+        <w:tc>
+          <w:tcPr>
+            <w:tcW w:w="9242" w:type="dxa"/>
+            <w:gridSpan w:val="5"/>
+          </w:tcPr>
+          <w:p/>
+        </w:tc>
+      </w:tr>
+      <w:tr>
+        <w:tc>
+          <w:tcPr>
+            <w:tcW w:w="1833" w:type="dxa"/>
+          </w:tcPr>
+          <w:p>
+            <w:r>
+              <w:t>5</w:t>
+            </w:r>
+          </w:p>
+        </w:tc>
+        <w:tc>
+          <w:tcPr>
+            <w:tcW w:w="1887" w:type="dxa"/>
+          </w:tcPr>
+          <w:p>
+            <w:r>
+              <w:t>Closing</w:t>
+            </w:r>
+          </w:p>
+        </w:tc>
+        <w:tc>
+          <w:tcPr>
+            <w:tcW w:w="1838" w:type="dxa"/>
+          </w:tcPr>
+          <w:p/>
+        </w:tc>
+        <w:tc>
+          <w:tcPr>
+            <w:tcW w:w="1841" w:type="dxa"/>
+          </w:tcPr>
+          <w:p/>
+        </w:tc>
+        <w:tc>
+          <w:tcPr>
+            <w:tcW w:w="1843" w:type="dxa"/>
+          </w:tcPr>
+          <w:p/>
+        </w:tc>
+      </w:tr>
+      <w:tr>
+        <w:tc>
+          <w:tcPr>
+            <w:tcW w:w="1833" w:type="dxa"/>
+          </w:tcPr>
+          <w:p>
+            <w:r>
+              <w:lastRenderedPageBreak/>
+              <w:t>5.1</w:t>
+            </w:r>
+          </w:p>
+        </w:tc>
+        <w:tc>
+          <w:tcPr>
+            <w:tcW w:w="1887" w:type="dxa"/>
+          </w:tcPr>
+          <w:p>
+            <w:r>
+              <w:t xml:space="preserve">Produce </w:t>
+            </w:r>
+            <w:r>
+              <w:t>user documentation</w:t>
+            </w:r>
+          </w:p>
+        </w:tc>
+        <w:tc>
+          <w:tcPr>
+            <w:tcW w:w="1838" w:type="dxa"/>
+          </w:tcPr>
+          <w:p/>
+        </w:tc>
+        <w:tc>
+          <w:tcPr>
+            <w:tcW w:w="1841" w:type="dxa"/>
+          </w:tcPr>
+          <w:p/>
+        </w:tc>
+        <w:tc>
+          <w:tcPr>
+            <w:tcW w:w="1843" w:type="dxa"/>
+          </w:tcPr>
+          <w:p/>
+        </w:tc>
+      </w:tr>
+      <w:tr>
+        <w:tc>
+          <w:tcPr>
+            <w:tcW w:w="1833" w:type="dxa"/>
+          </w:tcPr>
+          <w:p>
+            <w:r>
+              <w:t>5.2</w:t>
+            </w:r>
+          </w:p>
+        </w:tc>
+        <w:tc>
+          <w:tcPr>
+            <w:tcW w:w="1887" w:type="dxa"/>
+          </w:tcPr>
+          <w:p>
+            <w:r>
+              <w:t xml:space="preserve">Produce </w:t>
+            </w:r>
+            <w:r>
+              <w:t>version control logs</w:t>
+            </w:r>
+          </w:p>
+        </w:tc>
+        <w:tc>
+          <w:tcPr>
+            <w:tcW w:w="1838" w:type="dxa"/>
+          </w:tcPr>
+          <w:p/>
+        </w:tc>
+        <w:tc>
+          <w:tcPr>
+            <w:tcW w:w="1841" w:type="dxa"/>
+          </w:tcPr>
+          <w:p/>
+        </w:tc>
+        <w:tc>
+          <w:tcPr>
+            <w:tcW w:w="1843" w:type="dxa"/>
+          </w:tcPr>
+          <w:p/>
+        </w:tc>
+      </w:tr>
+      <w:tr>
+        <w:tc>
+          <w:tcPr>
+            <w:tcW w:w="1833" w:type="dxa"/>
+          </w:tcPr>
+          <w:p>
+            <w:r>
+              <w:t>5.3</w:t>
+            </w:r>
+          </w:p>
+        </w:tc>
+        <w:tc>
+          <w:tcPr>
+            <w:tcW w:w="1887" w:type="dxa"/>
+          </w:tcPr>
+          <w:p>
+            <w:r>
+              <w:rPr>
+                <w:highlight w:val="yellow"/>
+              </w:rPr>
+              <w:t>Produce close out documentation</w:t>
+            </w:r>
+          </w:p>
+        </w:tc>
+        <w:tc>
+          <w:tcPr>
+            <w:tcW w:w="1838" w:type="dxa"/>
+          </w:tcPr>
+          <w:p/>
+        </w:tc>
+        <w:tc>
+          <w:tcPr>
+            <w:tcW w:w="1841" w:type="dxa"/>
+          </w:tcPr>
+          <w:p/>
+        </w:tc>
+        <w:tc>
+          <w:tcPr>
+            <w:tcW w:w="1843" w:type="dxa"/>
+          </w:tcPr>
+          <w:p/>
+        </w:tc>
+      </w:tr>
+      <w:tr>
+        <w:tc>
+          <w:tcPr>
+            <w:tcW w:w="1833" w:type="dxa"/>
+          </w:tcPr>
+          <w:p/>
+        </w:tc>
+        <w:tc>
+          <w:tcPr>
+            <w:tcW w:w="1887" w:type="dxa"/>
+          </w:tcPr>
+          <w:p/>
+        </w:tc>
+        <w:tc>
+          <w:tcPr>
+            <w:tcW w:w="1838" w:type="dxa"/>
+          </w:tcPr>
+          <w:p/>
+        </w:tc>
+        <w:tc>
+          <w:tcPr>
+            <w:tcW w:w="1841" w:type="dxa"/>
+          </w:tcPr>
+          <w:p/>
+        </w:tc>
+        <w:tc>
+          <w:tcPr>
+            <w:tcW w:w="1843" w:type="dxa"/>
+          </w:tcPr>
+          <w:p/>
+        </w:tc>
+      </w:tr>
+      <w:tr>
+        <w:tc>
+          <w:tcPr>
+            <w:tcW w:w="1833" w:type="dxa"/>
+          </w:tcPr>
+          <w:p/>
+        </w:tc>
+        <w:tc>
+          <w:tcPr>
+            <w:tcW w:w="1887" w:type="dxa"/>
+          </w:tcPr>
+          <w:p/>
+        </w:tc>
+        <w:tc>
+          <w:tcPr>
+            <w:tcW w:w="1838" w:type="dxa"/>
+          </w:tcPr>
+          <w:p/>
+        </w:tc>
+        <w:tc>
+          <w:tcPr>
+            <w:tcW w:w="1841" w:type="dxa"/>
+          </w:tcPr>
+          <w:p/>
+        </w:tc>
+        <w:tc>
+          <w:tcPr>
+            <w:tcW w:w="1843" w:type="dxa"/>
+          </w:tcPr>
+          <w:p/>
+        </w:tc>
+      </w:tr>
+      <w:tr>
+        <w:tc>
+          <w:tcPr>
+            <w:tcW w:w="1833" w:type="dxa"/>
+          </w:tcPr>
+          <w:p/>
+        </w:tc>
+        <w:tc>
+          <w:tcPr>
+            <w:tcW w:w="1887" w:type="dxa"/>
+          </w:tcPr>
+          <w:p/>
+        </w:tc>
+        <w:tc>
+          <w:tcPr>
+            <w:tcW w:w="1838" w:type="dxa"/>
+          </w:tcPr>
+          <w:p/>
+        </w:tc>
+        <w:tc>
+          <w:tcPr>
+            <w:tcW w:w="1841" w:type="dxa"/>
+          </w:tcPr>
+          <w:p/>
+        </w:tc>
+        <w:tc>
+          <w:tcPr>
+            <w:tcW w:w="1843" w:type="dxa"/>
+          </w:tcPr>
+          <w:p/>
+        </w:tc>
+      </w:tr>
+    </w:tbl>
+    <w:p/>
+    <w:p/>
+    <w:p/>
+    <w:p/>
+    <w:p/>
     <w:p/>
     <w:p>
       <w:pPr>
@@ -2260,13 +4157,13 @@
             <o:lock v:ext="edit" aspectratio="t"/>
           </v:shapetype>
           <v:shape id="_x0000_i1025" type="#_x0000_t75" style="width:430.6pt;height:273.7pt" o:ole="" o:bordertopcolor="#92d050" o:borderleftcolor="#92d050" o:borderbottomcolor="#92d050" o:borderrightcolor="#92d050" fillcolor="window">
-            <v:imagedata r:id="rId12" o:title=""/>
+            <v:imagedata r:id="rId15" o:title=""/>
             <w10:bordertop type="thickBetweenThin" width="24"/>
             <w10:borderleft type="thickBetweenThin" width="24"/>
             <w10:borderbottom type="thickBetweenThin" width="24"/>
             <w10:borderright type="thickBetweenThin" width="24"/>
           </v:shape>
-          <o:OLEObject Type="Embed" ProgID="OrgPlusWOPX.4" ShapeID="_x0000_i1025" DrawAspect="Content" ObjectID="_1752757558" r:id="rId13"/>
+          <o:OLEObject Type="Embed" ProgID="OrgPlusWOPX.4" ShapeID="_x0000_i1025" DrawAspect="Content" ObjectID="_1753173885" r:id="rId16"/>
         </w:object>
       </w:r>
     </w:p>
@@ -2297,7 +4194,15 @@
           <w:i/>
           <w:color w:val="FF0000"/>
         </w:rPr>
-        <w:t xml:space="preserve"> your activity definition and those activities should then be scheduled in the Gantt Chart</w:t>
+        <w:t xml:space="preserve"> your activity definition and those activities should then be scheduled </w:t>
+      </w:r>
+      <w:r>
+        <w:rPr>
+          <w:i/>
+          <w:color w:val="FF0000"/>
+        </w:rPr>
+        <w:lastRenderedPageBreak/>
+        <w:t>in the Gantt Chart</w:t>
       </w:r>
       <w:r>
         <w:rPr>
@@ -2536,8 +4441,8 @@
     </w:p>
     <w:p/>
     <w:sectPr>
-      <w:headerReference w:type="default" r:id="rId14"/>
-      <w:footerReference w:type="default" r:id="rId15"/>
+      <w:headerReference w:type="default" r:id="rId17"/>
+      <w:footerReference w:type="default" r:id="rId18"/>
       <w:pgSz w:w="11906" w:h="16838"/>
       <w:pgMar w:top="1440" w:right="1440" w:bottom="1440" w:left="1440" w:header="708" w:footer="708" w:gutter="0"/>
       <w:cols w:space="708"/>
@@ -2651,6 +4556,13 @@
       <w:r>
         <w:continuationSeparator/>
       </w:r>
+    </w:p>
+  </w:endnote>
+  <w:endnote w:type="continuationNotice" w:id="1">
+    <w:p>
+      <w:pPr>
+        <w:spacing w:after="0" w:line="240" w:lineRule="auto"/>
+      </w:pPr>
     </w:p>
   </w:endnote>
 </w:endnotes>
@@ -2849,6 +4761,13 @@
       <w:r>
         <w:continuationSeparator/>
       </w:r>
+    </w:p>
+  </w:footnote>
+  <w:footnote w:type="continuationNotice" w:id="1">
+    <w:p>
+      <w:pPr>
+        <w:spacing w:after="0" w:line="240" w:lineRule="auto"/>
+      </w:pPr>
     </w:p>
   </w:footnote>
 </w:footnotes>
@@ -4815,6 +6734,16 @@
       <w:vertAlign w:val="superscript"/>
     </w:rPr>
   </w:style>
+  <w:style w:type="paragraph" w:styleId="Revision">
+    <w:name w:val="Revision"/>
+    <w:hidden/>
+    <w:uiPriority w:val="99"/>
+    <w:semiHidden/>
+    <w:rsid w:val="00A941C3"/>
+    <w:pPr>
+      <w:spacing w:after="0" w:line="240" w:lineRule="auto"/>
+    </w:pPr>
+  </w:style>
 </w:styles>
 </file>
 
@@ -4914,8 +6843,10 @@
   </w:compat>
   <w:rsids>
     <w:rsidRoot w:val="00BE5382"/>
+    <w:rsid w:val="00126A30"/>
     <w:rsid w:val="00BE5382"/>
     <w:rsid w:val="00D92F43"/>
+    <w:rsid w:val="00E67DBA"/>
   </w:rsids>
   <m:mathPr>
     <m:mathFont m:val="Cambria Math"/>
@@ -5350,7 +7281,6 @@
     <w:uiPriority w:val="1"/>
     <w:semiHidden/>
     <w:unhideWhenUsed/>
-    <w:rsid w:val="00BE5382"/>
   </w:style>
   <w:style w:type="table" w:default="1" w:styleId="TableNormal">
     <w:name w:val="Normal Table"/>
@@ -5658,10 +7588,299 @@
 <b:Sources xmlns:b="http://schemas.openxmlformats.org/officeDocument/2006/bibliography" xmlns="http://schemas.openxmlformats.org/officeDocument/2006/bibliography" SelectedStyle="\APASixthEditionOfficeOnline.xsl" StyleName="APA" Version="6"/>
 </file>
 
+<file path=customXml/item2.xml><?xml version="1.0" encoding="utf-8"?>
+<ct:contentTypeSchema xmlns:ct="http://schemas.microsoft.com/office/2006/metadata/contentType" xmlns:ma="http://schemas.microsoft.com/office/2006/metadata/properties/metaAttributes" ct:_="" ma:_="" ma:contentTypeName="Document" ma:contentTypeID="0x0101000A6D52BF6C2E0F46A584ED628B8E8451" ma:contentTypeVersion="15" ma:contentTypeDescription="Create a new document." ma:contentTypeScope="" ma:versionID="cfcbb27953ced6285a7daefb0d8a7aab">
+  <xsd:schema xmlns:xsd="http://www.w3.org/2001/XMLSchema" xmlns:xs="http://www.w3.org/2001/XMLSchema" xmlns:p="http://schemas.microsoft.com/office/2006/metadata/properties" xmlns:ns3="9a9048a6-cfa2-4b90-acb8-289cb1e06335" xmlns:ns4="40ab5895-5d1e-4e53-b00a-d771f0ebf4a0" targetNamespace="http://schemas.microsoft.com/office/2006/metadata/properties" ma:root="true" ma:fieldsID="efc42759af6d00b37b25da87d6efd8f5" ns3:_="" ns4:_="">
+    <xsd:import namespace="9a9048a6-cfa2-4b90-acb8-289cb1e06335"/>
+    <xsd:import namespace="40ab5895-5d1e-4e53-b00a-d771f0ebf4a0"/>
+    <xsd:element name="properties">
+      <xsd:complexType>
+        <xsd:sequence>
+          <xsd:element name="documentManagement">
+            <xsd:complexType>
+              <xsd:all>
+                <xsd:element ref="ns3:MediaServiceMetadata" minOccurs="0"/>
+                <xsd:element ref="ns3:MediaServiceFastMetadata" minOccurs="0"/>
+                <xsd:element ref="ns3:MediaServiceAutoTags" minOccurs="0"/>
+                <xsd:element ref="ns3:MediaServiceOCR" minOccurs="0"/>
+                <xsd:element ref="ns3:MediaServiceGenerationTime" minOccurs="0"/>
+                <xsd:element ref="ns3:MediaServiceEventHashCode" minOccurs="0"/>
+                <xsd:element ref="ns3:MediaServiceAutoKeyPoints" minOccurs="0"/>
+                <xsd:element ref="ns3:MediaServiceKeyPoints" minOccurs="0"/>
+                <xsd:element ref="ns4:SharedWithUsers" minOccurs="0"/>
+                <xsd:element ref="ns4:SharedWithDetails" minOccurs="0"/>
+                <xsd:element ref="ns4:SharingHintHash" minOccurs="0"/>
+                <xsd:element ref="ns3:_activity" minOccurs="0"/>
+                <xsd:element ref="ns3:MediaServiceDateTaken" minOccurs="0"/>
+                <xsd:element ref="ns3:MediaServiceObjectDetectorVersions" minOccurs="0"/>
+                <xsd:element ref="ns3:MediaLengthInSeconds" minOccurs="0"/>
+              </xsd:all>
+            </xsd:complexType>
+          </xsd:element>
+        </xsd:sequence>
+      </xsd:complexType>
+    </xsd:element>
+  </xsd:schema>
+  <xsd:schema xmlns:xsd="http://www.w3.org/2001/XMLSchema" xmlns:xs="http://www.w3.org/2001/XMLSchema" xmlns:dms="http://schemas.microsoft.com/office/2006/documentManagement/types" xmlns:pc="http://schemas.microsoft.com/office/infopath/2007/PartnerControls" targetNamespace="9a9048a6-cfa2-4b90-acb8-289cb1e06335" elementFormDefault="qualified">
+    <xsd:import namespace="http://schemas.microsoft.com/office/2006/documentManagement/types"/>
+    <xsd:import namespace="http://schemas.microsoft.com/office/infopath/2007/PartnerControls"/>
+    <xsd:element name="MediaServiceMetadata" ma:index="8" nillable="true" ma:displayName="MediaServiceMetadata" ma:hidden="true" ma:internalName="MediaServiceMetadata" ma:readOnly="true">
+      <xsd:simpleType>
+        <xsd:restriction base="dms:Note"/>
+      </xsd:simpleType>
+    </xsd:element>
+    <xsd:element name="MediaServiceFastMetadata" ma:index="9" nillable="true" ma:displayName="MediaServiceFastMetadata" ma:hidden="true" ma:internalName="MediaServiceFastMetadata" ma:readOnly="true">
+      <xsd:simpleType>
+        <xsd:restriction base="dms:Note"/>
+      </xsd:simpleType>
+    </xsd:element>
+    <xsd:element name="MediaServiceAutoTags" ma:index="10" nillable="true" ma:displayName="Tags" ma:internalName="MediaServiceAutoTags" ma:readOnly="true">
+      <xsd:simpleType>
+        <xsd:restriction base="dms:Text"/>
+      </xsd:simpleType>
+    </xsd:element>
+    <xsd:element name="MediaServiceOCR" ma:index="11" nillable="true" ma:displayName="Extracted Text" ma:internalName="MediaServiceOCR" ma:readOnly="true">
+      <xsd:simpleType>
+        <xsd:restriction base="dms:Note">
+          <xsd:maxLength value="255"/>
+        </xsd:restriction>
+      </xsd:simpleType>
+    </xsd:element>
+    <xsd:element name="MediaServiceGenerationTime" ma:index="12" nillable="true" ma:displayName="MediaServiceGenerationTime" ma:hidden="true" ma:internalName="MediaServiceGenerationTime" ma:readOnly="true">
+      <xsd:simpleType>
+        <xsd:restriction base="dms:Text"/>
+      </xsd:simpleType>
+    </xsd:element>
+    <xsd:element name="MediaServiceEventHashCode" ma:index="13" nillable="true" ma:displayName="MediaServiceEventHashCode" ma:hidden="true" ma:internalName="MediaServiceEventHashCode" ma:readOnly="true">
+      <xsd:simpleType>
+        <xsd:restriction base="dms:Text"/>
+      </xsd:simpleType>
+    </xsd:element>
+    <xsd:element name="MediaServiceAutoKeyPoints" ma:index="14" nillable="true" ma:displayName="MediaServiceAutoKeyPoints" ma:hidden="true" ma:internalName="MediaServiceAutoKeyPoints" ma:readOnly="true">
+      <xsd:simpleType>
+        <xsd:restriction base="dms:Note"/>
+      </xsd:simpleType>
+    </xsd:element>
+    <xsd:element name="MediaServiceKeyPoints" ma:index="15" nillable="true" ma:displayName="KeyPoints" ma:internalName="MediaServiceKeyPoints" ma:readOnly="true">
+      <xsd:simpleType>
+        <xsd:restriction base="dms:Note">
+          <xsd:maxLength value="255"/>
+        </xsd:restriction>
+      </xsd:simpleType>
+    </xsd:element>
+    <xsd:element name="_activity" ma:index="19" nillable="true" ma:displayName="_activity" ma:hidden="true" ma:internalName="_activity">
+      <xsd:simpleType>
+        <xsd:restriction base="dms:Note"/>
+      </xsd:simpleType>
+    </xsd:element>
+    <xsd:element name="MediaServiceDateTaken" ma:index="20" nillable="true" ma:displayName="MediaServiceDateTaken" ma:hidden="true" ma:indexed="true" ma:internalName="MediaServiceDateTaken" ma:readOnly="true">
+      <xsd:simpleType>
+        <xsd:restriction base="dms:Text"/>
+      </xsd:simpleType>
+    </xsd:element>
+    <xsd:element name="MediaServiceObjectDetectorVersions" ma:index="21" nillable="true" ma:displayName="MediaServiceObjectDetectorVersions" ma:hidden="true" ma:indexed="true" ma:internalName="MediaServiceObjectDetectorVersions" ma:readOnly="true">
+      <xsd:simpleType>
+        <xsd:restriction base="dms:Text"/>
+      </xsd:simpleType>
+    </xsd:element>
+    <xsd:element name="MediaLengthInSeconds" ma:index="22" nillable="true" ma:displayName="MediaLengthInSeconds" ma:hidden="true" ma:internalName="MediaLengthInSeconds" ma:readOnly="true">
+      <xsd:simpleType>
+        <xsd:restriction base="dms:Unknown"/>
+      </xsd:simpleType>
+    </xsd:element>
+  </xsd:schema>
+  <xsd:schema xmlns:xsd="http://www.w3.org/2001/XMLSchema" xmlns:xs="http://www.w3.org/2001/XMLSchema" xmlns:dms="http://schemas.microsoft.com/office/2006/documentManagement/types" xmlns:pc="http://schemas.microsoft.com/office/infopath/2007/PartnerControls" targetNamespace="40ab5895-5d1e-4e53-b00a-d771f0ebf4a0" elementFormDefault="qualified">
+    <xsd:import namespace="http://schemas.microsoft.com/office/2006/documentManagement/types"/>
+    <xsd:import namespace="http://schemas.microsoft.com/office/infopath/2007/PartnerControls"/>
+    <xsd:element name="SharedWithUsers" ma:index="16" nillable="true" ma:displayName="Shared With" ma:internalName="SharedWithUsers" ma:readOnly="true">
+      <xsd:complexType>
+        <xsd:complexContent>
+          <xsd:extension base="dms:UserMulti">
+            <xsd:sequence>
+              <xsd:element name="UserInfo" minOccurs="0" maxOccurs="unbounded">
+                <xsd:complexType>
+                  <xsd:sequence>
+                    <xsd:element name="DisplayName" type="xsd:string" minOccurs="0"/>
+                    <xsd:element name="AccountId" type="dms:UserId" minOccurs="0" nillable="true"/>
+                    <xsd:element name="AccountType" type="xsd:string" minOccurs="0"/>
+                  </xsd:sequence>
+                </xsd:complexType>
+              </xsd:element>
+            </xsd:sequence>
+          </xsd:extension>
+        </xsd:complexContent>
+      </xsd:complexType>
+    </xsd:element>
+    <xsd:element name="SharedWithDetails" ma:index="17" nillable="true" ma:displayName="Shared With Details" ma:internalName="SharedWithDetails" ma:readOnly="true">
+      <xsd:simpleType>
+        <xsd:restriction base="dms:Note">
+          <xsd:maxLength value="255"/>
+        </xsd:restriction>
+      </xsd:simpleType>
+    </xsd:element>
+    <xsd:element name="SharingHintHash" ma:index="18" nillable="true" ma:displayName="Sharing Hint Hash" ma:hidden="true" ma:internalName="SharingHintHash" ma:readOnly="true">
+      <xsd:simpleType>
+        <xsd:restriction base="dms:Text"/>
+      </xsd:simpleType>
+    </xsd:element>
+  </xsd:schema>
+  <xsd:schema xmlns="http://schemas.openxmlformats.org/package/2006/metadata/core-properties" xmlns:xsd="http://www.w3.org/2001/XMLSchema" xmlns:xsi="http://www.w3.org/2001/XMLSchema-instance" xmlns:dc="http://purl.org/dc/elements/1.1/" xmlns:dcterms="http://purl.org/dc/terms/" xmlns:odoc="http://schemas.microsoft.com/internal/obd" targetNamespace="http://schemas.openxmlformats.org/package/2006/metadata/core-properties" elementFormDefault="qualified" attributeFormDefault="unqualified" blockDefault="#all">
+    <xsd:import namespace="http://purl.org/dc/elements/1.1/" schemaLocation="http://dublincore.org/schemas/xmls/qdc/2003/04/02/dc.xsd"/>
+    <xsd:import namespace="http://purl.org/dc/terms/" schemaLocation="http://dublincore.org/schemas/xmls/qdc/2003/04/02/dcterms.xsd"/>
+    <xsd:element name="coreProperties" type="CT_coreProperties"/>
+    <xsd:complexType name="CT_coreProperties">
+      <xsd:all>
+        <xsd:element ref="dc:creator" minOccurs="0" maxOccurs="1"/>
+        <xsd:element ref="dcterms:created" minOccurs="0" maxOccurs="1"/>
+        <xsd:element ref="dc:identifier" minOccurs="0" maxOccurs="1"/>
+        <xsd:element name="contentType" minOccurs="0" maxOccurs="1" type="xsd:string" ma:index="0" ma:displayName="Content Type"/>
+        <xsd:element ref="dc:title" minOccurs="0" maxOccurs="1" ma:index="4" ma:displayName="Title"/>
+        <xsd:element ref="dc:subject" minOccurs="0" maxOccurs="1"/>
+        <xsd:element ref="dc:description" minOccurs="0" maxOccurs="1"/>
+        <xsd:element name="keywords" minOccurs="0" maxOccurs="1" type="xsd:string"/>
+        <xsd:element ref="dc:language" minOccurs="0" maxOccurs="1"/>
+        <xsd:element name="category" minOccurs="0" maxOccurs="1" type="xsd:string"/>
+        <xsd:element name="version" minOccurs="0" maxOccurs="1" type="xsd:string"/>
+        <xsd:element name="revision" minOccurs="0" maxOccurs="1" type="xsd:string">
+          <xsd:annotation>
+            <xsd:documentation>
+                        This value indicates the number of saves or revisions. The application is responsible for updating this value after each revision.
+                    </xsd:documentation>
+          </xsd:annotation>
+        </xsd:element>
+        <xsd:element name="lastModifiedBy" minOccurs="0" maxOccurs="1" type="xsd:string"/>
+        <xsd:element ref="dcterms:modified" minOccurs="0" maxOccurs="1"/>
+        <xsd:element name="contentStatus" minOccurs="0" maxOccurs="1" type="xsd:string"/>
+      </xsd:all>
+    </xsd:complexType>
+  </xsd:schema>
+  <xs:schema xmlns:pc="http://schemas.microsoft.com/office/infopath/2007/PartnerControls" xmlns:xs="http://www.w3.org/2001/XMLSchema" targetNamespace="http://schemas.microsoft.com/office/infopath/2007/PartnerControls" elementFormDefault="qualified" attributeFormDefault="unqualified">
+    <xs:element name="Person">
+      <xs:complexType>
+        <xs:sequence>
+          <xs:element ref="pc:DisplayName" minOccurs="0"/>
+          <xs:element ref="pc:AccountId" minOccurs="0"/>
+          <xs:element ref="pc:AccountType" minOccurs="0"/>
+        </xs:sequence>
+      </xs:complexType>
+    </xs:element>
+    <xs:element name="DisplayName" type="xs:string"/>
+    <xs:element name="AccountId" type="xs:string"/>
+    <xs:element name="AccountType" type="xs:string"/>
+    <xs:element name="BDCAssociatedEntity">
+      <xs:complexType>
+        <xs:sequence>
+          <xs:element ref="pc:BDCEntity" minOccurs="0" maxOccurs="unbounded"/>
+        </xs:sequence>
+        <xs:attribute ref="pc:EntityNamespace"/>
+        <xs:attribute ref="pc:EntityName"/>
+        <xs:attribute ref="pc:SystemInstanceName"/>
+        <xs:attribute ref="pc:AssociationName"/>
+      </xs:complexType>
+    </xs:element>
+    <xs:attribute name="EntityNamespace" type="xs:string"/>
+    <xs:attribute name="EntityName" type="xs:string"/>
+    <xs:attribute name="SystemInstanceName" type="xs:string"/>
+    <xs:attribute name="AssociationName" type="xs:string"/>
+    <xs:element name="BDCEntity">
+      <xs:complexType>
+        <xs:sequence>
+          <xs:element ref="pc:EntityDisplayName" minOccurs="0"/>
+          <xs:element ref="pc:EntityInstanceReference" minOccurs="0"/>
+          <xs:element ref="pc:EntityId1" minOccurs="0"/>
+          <xs:element ref="pc:EntityId2" minOccurs="0"/>
+          <xs:element ref="pc:EntityId3" minOccurs="0"/>
+          <xs:element ref="pc:EntityId4" minOccurs="0"/>
+          <xs:element ref="pc:EntityId5" minOccurs="0"/>
+        </xs:sequence>
+      </xs:complexType>
+    </xs:element>
+    <xs:element name="EntityDisplayName" type="xs:string"/>
+    <xs:element name="EntityInstanceReference" type="xs:string"/>
+    <xs:element name="EntityId1" type="xs:string"/>
+    <xs:element name="EntityId2" type="xs:string"/>
+    <xs:element name="EntityId3" type="xs:string"/>
+    <xs:element name="EntityId4" type="xs:string"/>
+    <xs:element name="EntityId5" type="xs:string"/>
+    <xs:element name="Terms">
+      <xs:complexType>
+        <xs:sequence>
+          <xs:element ref="pc:TermInfo" minOccurs="0" maxOccurs="unbounded"/>
+        </xs:sequence>
+      </xs:complexType>
+    </xs:element>
+    <xs:element name="TermInfo">
+      <xs:complexType>
+        <xs:sequence>
+          <xs:element ref="pc:TermName" minOccurs="0"/>
+          <xs:element ref="pc:TermId" minOccurs="0"/>
+        </xs:sequence>
+      </xs:complexType>
+    </xs:element>
+    <xs:element name="TermName" type="xs:string"/>
+    <xs:element name="TermId" type="xs:string"/>
+  </xs:schema>
+</ct:contentTypeSchema>
+</file>
+
+<file path=customXml/item3.xml><?xml version="1.0" encoding="utf-8"?>
+<?mso-contentType ?>
+<FormTemplates xmlns="http://schemas.microsoft.com/sharepoint/v3/contenttype/forms">
+  <Display>DocumentLibraryForm</Display>
+  <Edit>DocumentLibraryForm</Edit>
+  <New>DocumentLibraryForm</New>
+</FormTemplates>
+</file>
+
+<file path=customXml/item4.xml><?xml version="1.0" encoding="utf-8"?>
+<p:properties xmlns:p="http://schemas.microsoft.com/office/2006/metadata/properties" xmlns:xsi="http://www.w3.org/2001/XMLSchema-instance" xmlns:pc="http://schemas.microsoft.com/office/infopath/2007/PartnerControls">
+  <documentManagement>
+    <_activity xmlns="9a9048a6-cfa2-4b90-acb8-289cb1e06335" xsi:nil="true"/>
+  </documentManagement>
+</p:properties>
+</file>
+
 <file path=customXml/itemProps1.xml><?xml version="1.0" encoding="utf-8"?>
 <ds:datastoreItem xmlns:ds="http://schemas.openxmlformats.org/officeDocument/2006/customXml" ds:itemID="{1CD9DBBF-94B9-47CE-A844-CE3740091715}">
   <ds:schemaRefs>
     <ds:schemaRef ds:uri="http://schemas.openxmlformats.org/officeDocument/2006/bibliography"/>
+  </ds:schemaRefs>
+</ds:datastoreItem>
+</file>
+
+<file path=customXml/itemProps2.xml><?xml version="1.0" encoding="utf-8"?>
+<ds:datastoreItem xmlns:ds="http://schemas.openxmlformats.org/officeDocument/2006/customXml" ds:itemID="{FD480D4F-FF3B-4262-896E-3CC52DCDEFEA}">
+  <ds:schemaRefs>
+    <ds:schemaRef ds:uri="http://schemas.microsoft.com/office/2006/metadata/contentType"/>
+    <ds:schemaRef ds:uri="http://schemas.microsoft.com/office/2006/metadata/properties/metaAttributes"/>
+    <ds:schemaRef ds:uri="http://www.w3.org/2001/XMLSchema"/>
+    <ds:schemaRef ds:uri="http://schemas.microsoft.com/office/2006/metadata/properties"/>
+    <ds:schemaRef ds:uri="9a9048a6-cfa2-4b90-acb8-289cb1e06335"/>
+    <ds:schemaRef ds:uri="40ab5895-5d1e-4e53-b00a-d771f0ebf4a0"/>
+    <ds:schemaRef ds:uri="http://schemas.microsoft.com/office/2006/documentManagement/types"/>
+    <ds:schemaRef ds:uri="http://schemas.microsoft.com/office/infopath/2007/PartnerControls"/>
+    <ds:schemaRef ds:uri="http://schemas.openxmlformats.org/package/2006/metadata/core-properties"/>
+    <ds:schemaRef ds:uri="http://purl.org/dc/elements/1.1/"/>
+    <ds:schemaRef ds:uri="http://purl.org/dc/terms/"/>
+    <ds:schemaRef ds:uri="http://schemas.microsoft.com/internal/obd"/>
+  </ds:schemaRefs>
+</ds:datastoreItem>
+</file>
+
+<file path=customXml/itemProps3.xml><?xml version="1.0" encoding="utf-8"?>
+<ds:datastoreItem xmlns:ds="http://schemas.openxmlformats.org/officeDocument/2006/customXml" ds:itemID="{F4D303F3-6983-4215-9FA6-1AFBBE2995CE}">
+  <ds:schemaRefs>
+    <ds:schemaRef ds:uri="http://schemas.microsoft.com/sharepoint/v3/contenttype/forms"/>
+  </ds:schemaRefs>
+</ds:datastoreItem>
+</file>
+
+<file path=customXml/itemProps4.xml><?xml version="1.0" encoding="utf-8"?>
+<ds:datastoreItem xmlns:ds="http://schemas.openxmlformats.org/officeDocument/2006/customXml" ds:itemID="{A2DDD01A-46E2-4016-9A3D-AE1E0568EA04}">
+  <ds:schemaRefs>
+    <ds:schemaRef ds:uri="http://schemas.microsoft.com/office/2006/metadata/properties"/>
+    <ds:schemaRef ds:uri="http://schemas.microsoft.com/office/infopath/2007/PartnerControls"/>
+    <ds:schemaRef ds:uri="9a9048a6-cfa2-4b90-acb8-289cb1e06335"/>
   </ds:schemaRefs>
 </ds:datastoreItem>
 </file>

</xml_diff>